<commit_message>
added config 1 and config 2 prices
</commit_message>
<xml_diff>
--- a/Report.docx
+++ b/Report.docx
@@ -1020,18 +1020,11 @@
           <w:rFonts w:ascii="Times New Roman" w:hAnsi="Times New Roman" w:cs="Times New Roman"/>
         </w:rPr>
       </w:pPr>
-    </w:p>
-    <w:p>
-      <w:pPr>
-        <w:spacing w:after="0"/>
-        <w:rPr>
-          <w:rFonts w:ascii="Times New Roman" w:hAnsi="Times New Roman" w:cs="Times New Roman"/>
-        </w:rPr>
-      </w:pPr>
-      <w:r>
-        <w:rPr>
-          <w:rFonts w:ascii="Times New Roman" w:hAnsi="Times New Roman" w:cs="Times New Roman"/>
-        </w:rPr>
+      <w:r>
+        <w:rPr>
+          <w:rFonts w:ascii="Times New Roman" w:hAnsi="Times New Roman" w:cs="Times New Roman"/>
+        </w:rPr>
+        <w:lastRenderedPageBreak/>
         <w:t>Disk</w:t>
       </w:r>
     </w:p>
@@ -1773,6 +1766,14 @@
         </w:rPr>
       </w:pPr>
     </w:p>
+    <w:p>
+      <w:pPr>
+        <w:spacing w:after="0"/>
+        <w:rPr>
+          <w:rFonts w:ascii="Times New Roman" w:hAnsi="Times New Roman" w:cs="Times New Roman"/>
+        </w:rPr>
+      </w:pPr>
+    </w:p>
     <w:tbl>
       <w:tblPr>
         <w:tblStyle w:val="TableGrid"/>
@@ -3205,8 +3206,6 @@
               </w:rPr>
               <w:t>1 per 1000 nodes over 5 years</w:t>
             </w:r>
-            <w:bookmarkStart w:id="0" w:name="_GoBack"/>
-            <w:bookmarkEnd w:id="0"/>
           </w:p>
         </w:tc>
         <w:tc>
@@ -3475,6 +3474,3879 @@
                 <w:sz w:val="20"/>
               </w:rPr>
               <w:t xml:space="preserve"> </w:t>
+            </w:r>
+          </w:p>
+        </w:tc>
+      </w:tr>
+    </w:tbl>
+    <w:p>
+      <w:pPr>
+        <w:spacing w:after="0"/>
+        <w:rPr>
+          <w:rFonts w:ascii="Times New Roman" w:hAnsi="Times New Roman" w:cs="Times New Roman"/>
+        </w:rPr>
+      </w:pPr>
+    </w:p>
+    <w:p>
+      <w:pPr>
+        <w:rPr>
+          <w:rFonts w:ascii="Times New Roman" w:hAnsi="Times New Roman" w:cs="Times New Roman"/>
+          <w:b/>
+          <w:sz w:val="24"/>
+          <w:szCs w:val="24"/>
+        </w:rPr>
+      </w:pPr>
+      <w:r>
+        <w:rPr>
+          <w:rFonts w:ascii="Times New Roman" w:hAnsi="Times New Roman" w:cs="Times New Roman"/>
+          <w:b/>
+          <w:sz w:val="24"/>
+          <w:szCs w:val="24"/>
+        </w:rPr>
+        <w:t xml:space="preserve">Setup </w:t>
+      </w:r>
+      <w:r>
+        <w:rPr>
+          <w:rFonts w:ascii="Times New Roman" w:hAnsi="Times New Roman" w:cs="Times New Roman"/>
+          <w:b/>
+          <w:sz w:val="24"/>
+          <w:szCs w:val="24"/>
+        </w:rPr>
+        <w:t>2</w:t>
+      </w:r>
+    </w:p>
+    <w:p>
+      <w:pPr>
+        <w:spacing w:after="0"/>
+        <w:rPr>
+          <w:rFonts w:ascii="Times New Roman" w:hAnsi="Times New Roman" w:cs="Times New Roman"/>
+        </w:rPr>
+      </w:pPr>
+      <w:r>
+        <w:rPr>
+          <w:rFonts w:ascii="Times New Roman" w:hAnsi="Times New Roman" w:cs="Times New Roman"/>
+        </w:rPr>
+        <w:t>Configuration</w:t>
+      </w:r>
+    </w:p>
+    <w:tbl>
+      <w:tblPr>
+        <w:tblStyle w:val="TableGrid"/>
+        <w:tblW w:w="3976" w:type="dxa"/>
+        <w:tblInd w:w="5" w:type="dxa"/>
+        <w:tblCellMar>
+          <w:top w:w="40" w:type="dxa"/>
+          <w:left w:w="105" w:type="dxa"/>
+          <w:right w:w="115" w:type="dxa"/>
+        </w:tblCellMar>
+        <w:tblLook w:val="04A0" w:firstRow="1" w:lastRow="0" w:firstColumn="1" w:lastColumn="0" w:noHBand="0" w:noVBand="1"/>
+      </w:tblPr>
+      <w:tblGrid>
+        <w:gridCol w:w="1759"/>
+        <w:gridCol w:w="2217"/>
+      </w:tblGrid>
+      <w:tr>
+        <w:trPr>
+          <w:trHeight w:val="255"/>
+        </w:trPr>
+        <w:tc>
+          <w:tcPr>
+            <w:tcW w:w="1759" w:type="dxa"/>
+            <w:tcBorders>
+              <w:top w:val="single" w:sz="4" w:space="0" w:color="000000"/>
+              <w:left w:val="single" w:sz="4" w:space="0" w:color="000000"/>
+              <w:bottom w:val="single" w:sz="4" w:space="0" w:color="000000"/>
+              <w:right w:val="single" w:sz="4" w:space="0" w:color="000000"/>
+            </w:tcBorders>
+            <w:hideMark/>
+          </w:tcPr>
+          <w:p>
+            <w:pPr>
+              <w:spacing w:line="256" w:lineRule="auto"/>
+              <w:ind w:left="5"/>
+              <w:rPr>
+                <w:sz w:val="20"/>
+              </w:rPr>
+            </w:pPr>
+            <w:r>
+              <w:rPr>
+                <w:sz w:val="20"/>
+              </w:rPr>
+              <w:t>Config 1</w:t>
+            </w:r>
+          </w:p>
+        </w:tc>
+        <w:tc>
+          <w:tcPr>
+            <w:tcW w:w="2217" w:type="dxa"/>
+            <w:tcBorders>
+              <w:top w:val="single" w:sz="4" w:space="0" w:color="000000"/>
+              <w:left w:val="single" w:sz="4" w:space="0" w:color="000000"/>
+              <w:bottom w:val="single" w:sz="4" w:space="0" w:color="000000"/>
+              <w:right w:val="single" w:sz="4" w:space="0" w:color="000000"/>
+            </w:tcBorders>
+            <w:hideMark/>
+          </w:tcPr>
+          <w:p>
+            <w:pPr>
+              <w:spacing w:line="256" w:lineRule="auto"/>
+              <w:ind w:left="10"/>
+              <w:jc w:val="center"/>
+              <w:rPr>
+                <w:sz w:val="20"/>
+              </w:rPr>
+            </w:pPr>
+            <w:r>
+              <w:rPr>
+                <w:sz w:val="20"/>
+              </w:rPr>
+              <w:t xml:space="preserve">Description </w:t>
+            </w:r>
+          </w:p>
+        </w:tc>
+      </w:tr>
+      <w:tr>
+        <w:trPr>
+          <w:trHeight w:val="255"/>
+        </w:trPr>
+        <w:tc>
+          <w:tcPr>
+            <w:tcW w:w="1759" w:type="dxa"/>
+            <w:tcBorders>
+              <w:top w:val="single" w:sz="4" w:space="0" w:color="000000"/>
+              <w:left w:val="single" w:sz="4" w:space="0" w:color="000000"/>
+              <w:bottom w:val="single" w:sz="4" w:space="0" w:color="000000"/>
+              <w:right w:val="single" w:sz="4" w:space="0" w:color="000000"/>
+            </w:tcBorders>
+            <w:hideMark/>
+          </w:tcPr>
+          <w:p>
+            <w:pPr>
+              <w:spacing w:line="256" w:lineRule="auto"/>
+              <w:ind w:left="5"/>
+              <w:rPr>
+                <w:sz w:val="20"/>
+              </w:rPr>
+            </w:pPr>
+            <w:r>
+              <w:rPr>
+                <w:sz w:val="20"/>
+              </w:rPr>
+              <w:t xml:space="preserve">Compute Servers </w:t>
+            </w:r>
+          </w:p>
+        </w:tc>
+        <w:tc>
+          <w:tcPr>
+            <w:tcW w:w="2217" w:type="dxa"/>
+            <w:tcBorders>
+              <w:top w:val="single" w:sz="4" w:space="0" w:color="000000"/>
+              <w:left w:val="single" w:sz="4" w:space="0" w:color="000000"/>
+              <w:bottom w:val="single" w:sz="4" w:space="0" w:color="000000"/>
+              <w:right w:val="single" w:sz="4" w:space="0" w:color="000000"/>
+            </w:tcBorders>
+            <w:hideMark/>
+          </w:tcPr>
+          <w:p>
+            <w:pPr>
+              <w:spacing w:line="256" w:lineRule="auto"/>
+              <w:ind w:left="5"/>
+              <w:rPr>
+                <w:sz w:val="20"/>
+              </w:rPr>
+            </w:pPr>
+            <w:r>
+              <w:rPr>
+                <w:sz w:val="20"/>
+              </w:rPr>
+              <w:t xml:space="preserve"> 1 Million * 2 cores</w:t>
+            </w:r>
+          </w:p>
+        </w:tc>
+      </w:tr>
+      <w:tr>
+        <w:trPr>
+          <w:trHeight w:val="255"/>
+        </w:trPr>
+        <w:tc>
+          <w:tcPr>
+            <w:tcW w:w="1759" w:type="dxa"/>
+            <w:tcBorders>
+              <w:top w:val="single" w:sz="4" w:space="0" w:color="000000"/>
+              <w:left w:val="single" w:sz="4" w:space="0" w:color="000000"/>
+              <w:bottom w:val="single" w:sz="4" w:space="0" w:color="000000"/>
+              <w:right w:val="single" w:sz="4" w:space="0" w:color="000000"/>
+            </w:tcBorders>
+            <w:hideMark/>
+          </w:tcPr>
+          <w:p>
+            <w:pPr>
+              <w:spacing w:line="256" w:lineRule="auto"/>
+              <w:ind w:left="5"/>
+              <w:rPr>
+                <w:sz w:val="20"/>
+              </w:rPr>
+            </w:pPr>
+            <w:r>
+              <w:rPr>
+                <w:sz w:val="20"/>
+              </w:rPr>
+              <w:t>Memory</w:t>
+            </w:r>
+          </w:p>
+        </w:tc>
+        <w:tc>
+          <w:tcPr>
+            <w:tcW w:w="2217" w:type="dxa"/>
+            <w:tcBorders>
+              <w:top w:val="single" w:sz="4" w:space="0" w:color="000000"/>
+              <w:left w:val="single" w:sz="4" w:space="0" w:color="000000"/>
+              <w:bottom w:val="single" w:sz="4" w:space="0" w:color="000000"/>
+              <w:right w:val="single" w:sz="4" w:space="0" w:color="000000"/>
+            </w:tcBorders>
+            <w:hideMark/>
+          </w:tcPr>
+          <w:p>
+            <w:pPr>
+              <w:spacing w:line="256" w:lineRule="auto"/>
+              <w:ind w:left="5"/>
+              <w:rPr>
+                <w:sz w:val="20"/>
+              </w:rPr>
+            </w:pPr>
+            <w:r>
+              <w:rPr>
+                <w:sz w:val="20"/>
+              </w:rPr>
+              <w:t>1 Million * 15 GB RAM</w:t>
+            </w:r>
+          </w:p>
+        </w:tc>
+      </w:tr>
+      <w:tr>
+        <w:trPr>
+          <w:trHeight w:val="255"/>
+        </w:trPr>
+        <w:tc>
+          <w:tcPr>
+            <w:tcW w:w="1759" w:type="dxa"/>
+            <w:tcBorders>
+              <w:top w:val="single" w:sz="4" w:space="0" w:color="000000"/>
+              <w:left w:val="single" w:sz="4" w:space="0" w:color="000000"/>
+              <w:bottom w:val="single" w:sz="4" w:space="0" w:color="000000"/>
+              <w:right w:val="single" w:sz="4" w:space="0" w:color="000000"/>
+            </w:tcBorders>
+            <w:hideMark/>
+          </w:tcPr>
+          <w:p>
+            <w:pPr>
+              <w:spacing w:line="256" w:lineRule="auto"/>
+              <w:ind w:left="5"/>
+              <w:rPr>
+                <w:sz w:val="20"/>
+              </w:rPr>
+            </w:pPr>
+            <w:r>
+              <w:rPr>
+                <w:sz w:val="20"/>
+              </w:rPr>
+              <w:t>Disk</w:t>
+            </w:r>
+          </w:p>
+        </w:tc>
+        <w:tc>
+          <w:tcPr>
+            <w:tcW w:w="2217" w:type="dxa"/>
+            <w:tcBorders>
+              <w:top w:val="single" w:sz="4" w:space="0" w:color="000000"/>
+              <w:left w:val="single" w:sz="4" w:space="0" w:color="000000"/>
+              <w:bottom w:val="single" w:sz="4" w:space="0" w:color="000000"/>
+              <w:right w:val="single" w:sz="4" w:space="0" w:color="000000"/>
+            </w:tcBorders>
+            <w:hideMark/>
+          </w:tcPr>
+          <w:p>
+            <w:pPr>
+              <w:spacing w:line="256" w:lineRule="auto"/>
+              <w:ind w:left="5"/>
+              <w:rPr>
+                <w:sz w:val="20"/>
+              </w:rPr>
+            </w:pPr>
+            <w:r>
+              <w:rPr>
+                <w:sz w:val="20"/>
+              </w:rPr>
+              <w:t>1 Million * 32 GB SSD</w:t>
+            </w:r>
+          </w:p>
+        </w:tc>
+      </w:tr>
+      <w:tr>
+        <w:trPr>
+          <w:trHeight w:val="250"/>
+        </w:trPr>
+        <w:tc>
+          <w:tcPr>
+            <w:tcW w:w="1759" w:type="dxa"/>
+            <w:tcBorders>
+              <w:top w:val="single" w:sz="4" w:space="0" w:color="000000"/>
+              <w:left w:val="single" w:sz="4" w:space="0" w:color="000000"/>
+              <w:bottom w:val="single" w:sz="4" w:space="0" w:color="000000"/>
+              <w:right w:val="single" w:sz="4" w:space="0" w:color="000000"/>
+            </w:tcBorders>
+            <w:hideMark/>
+          </w:tcPr>
+          <w:p>
+            <w:pPr>
+              <w:spacing w:line="256" w:lineRule="auto"/>
+              <w:ind w:left="5"/>
+              <w:rPr>
+                <w:sz w:val="20"/>
+              </w:rPr>
+            </w:pPr>
+            <w:r>
+              <w:rPr>
+                <w:sz w:val="20"/>
+              </w:rPr>
+              <w:t>Network</w:t>
+            </w:r>
+          </w:p>
+        </w:tc>
+        <w:tc>
+          <w:tcPr>
+            <w:tcW w:w="2217" w:type="dxa"/>
+            <w:tcBorders>
+              <w:top w:val="single" w:sz="4" w:space="0" w:color="000000"/>
+              <w:left w:val="single" w:sz="4" w:space="0" w:color="000000"/>
+              <w:bottom w:val="single" w:sz="4" w:space="0" w:color="000000"/>
+              <w:right w:val="single" w:sz="4" w:space="0" w:color="000000"/>
+            </w:tcBorders>
+            <w:hideMark/>
+          </w:tcPr>
+          <w:p>
+            <w:pPr>
+              <w:spacing w:line="256" w:lineRule="auto"/>
+              <w:ind w:left="5"/>
+              <w:rPr>
+                <w:sz w:val="20"/>
+              </w:rPr>
+            </w:pPr>
+            <w:r>
+              <w:rPr>
+                <w:sz w:val="20"/>
+              </w:rPr>
+              <w:t xml:space="preserve"> 1 Million * 1GB/sec</w:t>
+            </w:r>
+          </w:p>
+        </w:tc>
+      </w:tr>
+      <w:tr>
+        <w:trPr>
+          <w:trHeight w:val="255"/>
+        </w:trPr>
+        <w:tc>
+          <w:tcPr>
+            <w:tcW w:w="1759" w:type="dxa"/>
+            <w:tcBorders>
+              <w:top w:val="single" w:sz="4" w:space="0" w:color="000000"/>
+              <w:left w:val="single" w:sz="4" w:space="0" w:color="000000"/>
+              <w:bottom w:val="single" w:sz="4" w:space="0" w:color="000000"/>
+              <w:right w:val="single" w:sz="4" w:space="0" w:color="000000"/>
+            </w:tcBorders>
+            <w:hideMark/>
+          </w:tcPr>
+          <w:p>
+            <w:pPr>
+              <w:spacing w:line="256" w:lineRule="auto"/>
+              <w:ind w:left="5"/>
+              <w:rPr>
+                <w:sz w:val="20"/>
+              </w:rPr>
+            </w:pPr>
+            <w:r>
+              <w:rPr>
+                <w:sz w:val="20"/>
+              </w:rPr>
+              <w:t>Distributed storage (10GB/sec throughput)</w:t>
+            </w:r>
+          </w:p>
+        </w:tc>
+        <w:tc>
+          <w:tcPr>
+            <w:tcW w:w="2217" w:type="dxa"/>
+            <w:tcBorders>
+              <w:top w:val="single" w:sz="4" w:space="0" w:color="000000"/>
+              <w:left w:val="single" w:sz="4" w:space="0" w:color="000000"/>
+              <w:bottom w:val="single" w:sz="4" w:space="0" w:color="000000"/>
+              <w:right w:val="single" w:sz="4" w:space="0" w:color="000000"/>
+            </w:tcBorders>
+            <w:hideMark/>
+          </w:tcPr>
+          <w:p>
+            <w:pPr>
+              <w:spacing w:line="256" w:lineRule="auto"/>
+              <w:ind w:left="5"/>
+              <w:rPr>
+                <w:sz w:val="20"/>
+              </w:rPr>
+            </w:pPr>
+            <w:r>
+              <w:rPr>
+                <w:sz w:val="20"/>
+              </w:rPr>
+              <w:t xml:space="preserve"> 10 PB</w:t>
+            </w:r>
+          </w:p>
+        </w:tc>
+      </w:tr>
+    </w:tbl>
+    <w:p>
+      <w:pPr>
+        <w:spacing w:after="0"/>
+        <w:rPr>
+          <w:rFonts w:ascii="Times New Roman" w:hAnsi="Times New Roman" w:cs="Times New Roman"/>
+          <w:i/>
+        </w:rPr>
+      </w:pPr>
+      <w:r>
+        <w:rPr>
+          <w:rFonts w:ascii="Times New Roman" w:hAnsi="Times New Roman" w:cs="Times New Roman"/>
+          <w:i/>
+        </w:rPr>
+        <w:t xml:space="preserve"> Table </w:t>
+      </w:r>
+      <w:r>
+        <w:rPr>
+          <w:rFonts w:ascii="Times New Roman" w:hAnsi="Times New Roman" w:cs="Times New Roman"/>
+          <w:i/>
+        </w:rPr>
+        <w:t>2</w:t>
+      </w:r>
+      <w:r>
+        <w:rPr>
+          <w:rFonts w:ascii="Times New Roman" w:hAnsi="Times New Roman" w:cs="Times New Roman"/>
+          <w:i/>
+        </w:rPr>
+        <w:t xml:space="preserve">: configuration </w:t>
+      </w:r>
+      <w:r>
+        <w:rPr>
+          <w:rFonts w:ascii="Times New Roman" w:hAnsi="Times New Roman" w:cs="Times New Roman"/>
+          <w:i/>
+        </w:rPr>
+        <w:t>2</w:t>
+      </w:r>
+      <w:r>
+        <w:rPr>
+          <w:rFonts w:ascii="Times New Roman" w:hAnsi="Times New Roman" w:cs="Times New Roman"/>
+          <w:i/>
+        </w:rPr>
+        <w:t xml:space="preserve"> specification</w:t>
+      </w:r>
+    </w:p>
+    <w:p>
+      <w:pPr>
+        <w:spacing w:after="0"/>
+        <w:rPr>
+          <w:rFonts w:ascii="Times New Roman" w:hAnsi="Times New Roman" w:cs="Times New Roman"/>
+          <w:sz w:val="24"/>
+          <w:szCs w:val="24"/>
+        </w:rPr>
+      </w:pPr>
+      <w:r>
+        <w:rPr>
+          <w:rFonts w:ascii="Times New Roman" w:hAnsi="Times New Roman" w:cs="Times New Roman"/>
+          <w:sz w:val="24"/>
+          <w:szCs w:val="24"/>
+        </w:rPr>
+        <w:t>Amazon public on demand cloud computing cost</w:t>
+      </w:r>
+    </w:p>
+    <w:p>
+      <w:pPr>
+        <w:spacing w:after="0"/>
+        <w:rPr>
+          <w:rFonts w:ascii="Times New Roman" w:hAnsi="Times New Roman" w:cs="Times New Roman"/>
+        </w:rPr>
+      </w:pPr>
+      <w:r>
+        <w:rPr>
+          <w:rFonts w:ascii="Times New Roman" w:hAnsi="Times New Roman" w:cs="Times New Roman"/>
+        </w:rPr>
+        <w:t>Instance</w:t>
+      </w:r>
+      <w:r>
+        <w:rPr>
+          <w:rFonts w:ascii="Times New Roman" w:hAnsi="Times New Roman" w:cs="Times New Roman"/>
+        </w:rPr>
+        <w:t xml:space="preserve"> chosen: </w:t>
+      </w:r>
+      <w:r>
+        <w:rPr>
+          <w:rFonts w:ascii="Times New Roman" w:hAnsi="Times New Roman" w:cs="Times New Roman"/>
+        </w:rPr>
+        <w:t>r</w:t>
+      </w:r>
+      <w:proofErr w:type="gramStart"/>
+      <w:r>
+        <w:rPr>
+          <w:rFonts w:ascii="Times New Roman" w:hAnsi="Times New Roman" w:cs="Times New Roman"/>
+        </w:rPr>
+        <w:t>3.</w:t>
+      </w:r>
+      <w:r>
+        <w:rPr>
+          <w:rFonts w:ascii="Times New Roman" w:hAnsi="Times New Roman" w:cs="Times New Roman"/>
+        </w:rPr>
+        <w:t>large</w:t>
+      </w:r>
+      <w:proofErr w:type="gramEnd"/>
+    </w:p>
+    <w:p>
+      <w:pPr>
+        <w:spacing w:after="0"/>
+        <w:rPr>
+          <w:rFonts w:ascii="Times New Roman" w:hAnsi="Times New Roman" w:cs="Times New Roman"/>
+        </w:rPr>
+      </w:pPr>
+      <w:r>
+        <w:rPr>
+          <w:rFonts w:ascii="Times New Roman" w:hAnsi="Times New Roman" w:cs="Times New Roman"/>
+        </w:rPr>
+        <w:t xml:space="preserve">Each instance </w:t>
+      </w:r>
+      <w:r>
+        <w:rPr>
+          <w:rFonts w:ascii="Times New Roman" w:hAnsi="Times New Roman" w:cs="Times New Roman"/>
+        </w:rPr>
+        <w:t xml:space="preserve">configuration: </w:t>
+      </w:r>
+    </w:p>
+    <w:tbl>
+      <w:tblPr>
+        <w:tblStyle w:val="TableGrid0"/>
+        <w:tblW w:w="0" w:type="auto"/>
+        <w:tblLook w:val="04A0" w:firstRow="1" w:lastRow="0" w:firstColumn="1" w:lastColumn="0" w:noHBand="0" w:noVBand="1"/>
+      </w:tblPr>
+      <w:tblGrid>
+        <w:gridCol w:w="1305"/>
+        <w:gridCol w:w="1278"/>
+        <w:gridCol w:w="1291"/>
+        <w:gridCol w:w="1360"/>
+        <w:gridCol w:w="1275"/>
+      </w:tblGrid>
+      <w:tr>
+        <w:tc>
+          <w:tcPr>
+            <w:tcW w:w="1305" w:type="dxa"/>
+          </w:tcPr>
+          <w:p>
+            <w:pPr>
+              <w:pStyle w:val="Default"/>
+              <w:rPr>
+                <w:b/>
+                <w:sz w:val="20"/>
+                <w:szCs w:val="20"/>
+              </w:rPr>
+            </w:pPr>
+            <w:r>
+              <w:rPr>
+                <w:b/>
+                <w:sz w:val="20"/>
+                <w:szCs w:val="20"/>
+              </w:rPr>
+              <w:t xml:space="preserve">Name </w:t>
+            </w:r>
+          </w:p>
+        </w:tc>
+        <w:tc>
+          <w:tcPr>
+            <w:tcW w:w="1278" w:type="dxa"/>
+          </w:tcPr>
+          <w:p>
+            <w:pPr>
+              <w:pStyle w:val="Default"/>
+              <w:rPr>
+                <w:b/>
+                <w:sz w:val="20"/>
+                <w:szCs w:val="20"/>
+              </w:rPr>
+            </w:pPr>
+            <w:r>
+              <w:rPr>
+                <w:b/>
+                <w:sz w:val="20"/>
+                <w:szCs w:val="20"/>
+              </w:rPr>
+              <w:t>vCPU</w:t>
+            </w:r>
+          </w:p>
+        </w:tc>
+        <w:tc>
+          <w:tcPr>
+            <w:tcW w:w="1291" w:type="dxa"/>
+          </w:tcPr>
+          <w:p>
+            <w:pPr>
+              <w:pStyle w:val="Default"/>
+              <w:rPr>
+                <w:b/>
+                <w:sz w:val="20"/>
+                <w:szCs w:val="20"/>
+              </w:rPr>
+            </w:pPr>
+            <w:r>
+              <w:rPr>
+                <w:b/>
+                <w:sz w:val="20"/>
+                <w:szCs w:val="20"/>
+              </w:rPr>
+              <w:t>Mem(</w:t>
+            </w:r>
+            <w:proofErr w:type="spellStart"/>
+            <w:r>
+              <w:rPr>
+                <w:b/>
+                <w:sz w:val="20"/>
+                <w:szCs w:val="20"/>
+              </w:rPr>
+              <w:t>GiB</w:t>
+            </w:r>
+            <w:proofErr w:type="spellEnd"/>
+            <w:r>
+              <w:rPr>
+                <w:b/>
+                <w:sz w:val="20"/>
+                <w:szCs w:val="20"/>
+              </w:rPr>
+              <w:t>)</w:t>
+            </w:r>
+          </w:p>
+        </w:tc>
+        <w:tc>
+          <w:tcPr>
+            <w:tcW w:w="1355" w:type="dxa"/>
+          </w:tcPr>
+          <w:p>
+            <w:pPr>
+              <w:pStyle w:val="Default"/>
+              <w:rPr>
+                <w:b/>
+                <w:sz w:val="20"/>
+                <w:szCs w:val="20"/>
+              </w:rPr>
+            </w:pPr>
+            <w:r>
+              <w:rPr>
+                <w:b/>
+                <w:sz w:val="20"/>
+                <w:szCs w:val="20"/>
+              </w:rPr>
+              <w:t xml:space="preserve">HDD/SSD(GB) </w:t>
+            </w:r>
+          </w:p>
+        </w:tc>
+        <w:tc>
+          <w:tcPr>
+            <w:tcW w:w="1183" w:type="dxa"/>
+          </w:tcPr>
+          <w:p>
+            <w:pPr>
+              <w:pStyle w:val="Default"/>
+              <w:rPr>
+                <w:b/>
+                <w:sz w:val="20"/>
+                <w:szCs w:val="20"/>
+              </w:rPr>
+            </w:pPr>
+            <w:r>
+              <w:rPr>
+                <w:b/>
+                <w:sz w:val="20"/>
+                <w:szCs w:val="20"/>
+              </w:rPr>
+              <w:t>cost</w:t>
+            </w:r>
+          </w:p>
+        </w:tc>
+      </w:tr>
+      <w:tr>
+        <w:tc>
+          <w:tcPr>
+            <w:tcW w:w="1305" w:type="dxa"/>
+          </w:tcPr>
+          <w:p>
+            <w:pPr>
+              <w:pStyle w:val="Default"/>
+              <w:rPr>
+                <w:b/>
+                <w:sz w:val="20"/>
+                <w:szCs w:val="20"/>
+              </w:rPr>
+            </w:pPr>
+            <w:r>
+              <w:rPr>
+                <w:b/>
+                <w:sz w:val="20"/>
+                <w:szCs w:val="20"/>
+              </w:rPr>
+              <w:t>R</w:t>
+            </w:r>
+            <w:proofErr w:type="gramStart"/>
+            <w:r>
+              <w:rPr>
+                <w:b/>
+                <w:sz w:val="20"/>
+                <w:szCs w:val="20"/>
+              </w:rPr>
+              <w:t>3.large</w:t>
+            </w:r>
+            <w:proofErr w:type="gramEnd"/>
+          </w:p>
+        </w:tc>
+        <w:tc>
+          <w:tcPr>
+            <w:tcW w:w="1278" w:type="dxa"/>
+          </w:tcPr>
+          <w:p>
+            <w:pPr>
+              <w:pStyle w:val="Default"/>
+              <w:rPr>
+                <w:b/>
+                <w:sz w:val="20"/>
+                <w:szCs w:val="20"/>
+              </w:rPr>
+            </w:pPr>
+            <w:r>
+              <w:rPr>
+                <w:b/>
+                <w:sz w:val="20"/>
+                <w:szCs w:val="20"/>
+              </w:rPr>
+              <w:t>2</w:t>
+            </w:r>
+          </w:p>
+        </w:tc>
+        <w:tc>
+          <w:tcPr>
+            <w:tcW w:w="1291" w:type="dxa"/>
+          </w:tcPr>
+          <w:p>
+            <w:pPr>
+              <w:pStyle w:val="Default"/>
+              <w:rPr>
+                <w:b/>
+                <w:sz w:val="20"/>
+                <w:szCs w:val="20"/>
+              </w:rPr>
+            </w:pPr>
+            <w:r>
+              <w:rPr>
+                <w:b/>
+                <w:sz w:val="20"/>
+                <w:szCs w:val="20"/>
+              </w:rPr>
+              <w:t>15</w:t>
+            </w:r>
+          </w:p>
+        </w:tc>
+        <w:tc>
+          <w:tcPr>
+            <w:tcW w:w="1355" w:type="dxa"/>
+          </w:tcPr>
+          <w:p>
+            <w:pPr>
+              <w:pStyle w:val="Default"/>
+              <w:rPr>
+                <w:b/>
+                <w:sz w:val="20"/>
+                <w:szCs w:val="20"/>
+              </w:rPr>
+            </w:pPr>
+            <w:r>
+              <w:rPr>
+                <w:b/>
+                <w:sz w:val="20"/>
+                <w:szCs w:val="20"/>
+              </w:rPr>
+              <w:t>1*32SSD</w:t>
+            </w:r>
+          </w:p>
+        </w:tc>
+        <w:tc>
+          <w:tcPr>
+            <w:tcW w:w="1183" w:type="dxa"/>
+          </w:tcPr>
+          <w:p>
+            <w:pPr>
+              <w:pStyle w:val="Default"/>
+              <w:rPr>
+                <w:b/>
+                <w:sz w:val="20"/>
+                <w:szCs w:val="20"/>
+              </w:rPr>
+            </w:pPr>
+            <w:r>
+              <w:rPr>
+                <w:b/>
+                <w:sz w:val="20"/>
+                <w:szCs w:val="20"/>
+              </w:rPr>
+              <w:t>$0.166/Hour</w:t>
+            </w:r>
+          </w:p>
+        </w:tc>
+      </w:tr>
+    </w:tbl>
+    <w:p>
+      <w:pPr>
+        <w:spacing w:after="0"/>
+        <w:rPr>
+          <w:rFonts w:ascii="Times New Roman" w:hAnsi="Times New Roman" w:cs="Times New Roman"/>
+        </w:rPr>
+      </w:pPr>
+    </w:p>
+    <w:p>
+      <w:pPr>
+        <w:spacing w:after="0"/>
+        <w:rPr>
+          <w:rFonts w:ascii="Times New Roman" w:hAnsi="Times New Roman" w:cs="Times New Roman"/>
+        </w:rPr>
+      </w:pPr>
+      <w:r>
+        <w:rPr>
+          <w:rFonts w:ascii="Times New Roman" w:hAnsi="Times New Roman" w:cs="Times New Roman"/>
+        </w:rPr>
+        <w:t>For the configuration mentioned in table</w:t>
+      </w:r>
+      <w:r>
+        <w:rPr>
+          <w:rFonts w:ascii="Times New Roman" w:hAnsi="Times New Roman" w:cs="Times New Roman"/>
+        </w:rPr>
+        <w:t xml:space="preserve"> 2</w:t>
+      </w:r>
+      <w:r>
+        <w:rPr>
+          <w:rFonts w:ascii="Times New Roman" w:hAnsi="Times New Roman" w:cs="Times New Roman"/>
+        </w:rPr>
+        <w:t xml:space="preserve">. </w:t>
+      </w:r>
+      <w:r>
+        <w:rPr>
+          <w:rFonts w:ascii="Times New Roman" w:hAnsi="Times New Roman" w:cs="Times New Roman"/>
+        </w:rPr>
+        <w:t xml:space="preserve">The required instances are </w:t>
+      </w:r>
+      <w:r>
+        <w:rPr>
+          <w:rFonts w:ascii="Times New Roman" w:hAnsi="Times New Roman" w:cs="Times New Roman"/>
+        </w:rPr>
+        <w:t>computed</w:t>
+      </w:r>
+      <w:r>
+        <w:rPr>
+          <w:rFonts w:ascii="Times New Roman" w:hAnsi="Times New Roman" w:cs="Times New Roman"/>
+        </w:rPr>
+        <w:t xml:space="preserve"> below</w:t>
+      </w:r>
+    </w:p>
+    <w:p>
+      <w:pPr>
+        <w:spacing w:after="0"/>
+        <w:rPr>
+          <w:rFonts w:ascii="Times New Roman" w:hAnsi="Times New Roman" w:cs="Times New Roman"/>
+        </w:rPr>
+      </w:pPr>
+    </w:p>
+    <w:p>
+      <w:pPr>
+        <w:spacing w:after="0"/>
+        <w:rPr>
+          <w:rFonts w:ascii="Times New Roman" w:hAnsi="Times New Roman" w:cs="Times New Roman"/>
+        </w:rPr>
+      </w:pPr>
+      <w:r>
+        <w:rPr>
+          <w:rFonts w:ascii="Times New Roman" w:hAnsi="Times New Roman" w:cs="Times New Roman"/>
+        </w:rPr>
+        <w:t>Instances Required</w:t>
+      </w:r>
+    </w:p>
+    <w:p>
+      <w:pPr>
+        <w:spacing w:after="0"/>
+        <w:rPr>
+          <w:rFonts w:ascii="Times New Roman" w:hAnsi="Times New Roman" w:cs="Times New Roman"/>
+        </w:rPr>
+      </w:pPr>
+      <w:r>
+        <w:rPr>
+          <w:rFonts w:ascii="Times New Roman" w:hAnsi="Times New Roman" w:cs="Times New Roman"/>
+        </w:rPr>
+        <w:t xml:space="preserve">For the configuration mentioned in first table </w:t>
+      </w:r>
+    </w:p>
+    <w:p>
+      <w:pPr>
+        <w:spacing w:after="0"/>
+        <w:rPr>
+          <w:rFonts w:ascii="Times New Roman" w:hAnsi="Times New Roman" w:cs="Times New Roman"/>
+        </w:rPr>
+      </w:pPr>
+    </w:p>
+    <w:p>
+      <w:pPr>
+        <w:spacing w:after="0"/>
+        <w:rPr>
+          <w:rFonts w:ascii="Times New Roman" w:hAnsi="Times New Roman" w:cs="Times New Roman"/>
+        </w:rPr>
+      </w:pPr>
+      <w:r>
+        <w:rPr>
+          <w:rFonts w:ascii="Times New Roman" w:hAnsi="Times New Roman" w:cs="Times New Roman"/>
+        </w:rPr>
+        <w:t>CPU</w:t>
+      </w:r>
+    </w:p>
+    <w:p>
+      <w:pPr>
+        <w:spacing w:after="0"/>
+        <w:rPr>
+          <w:rFonts w:ascii="Times New Roman" w:hAnsi="Times New Roman" w:cs="Times New Roman"/>
+        </w:rPr>
+      </w:pPr>
+      <w:r>
+        <w:rPr>
+          <w:rFonts w:ascii="Times New Roman" w:hAnsi="Times New Roman" w:cs="Times New Roman"/>
+        </w:rPr>
+        <w:tab/>
+        <w:t>2 million cores</w:t>
+      </w:r>
+    </w:p>
+    <w:p>
+      <w:pPr>
+        <w:spacing w:after="0"/>
+        <w:rPr>
+          <w:rFonts w:ascii="Times New Roman" w:hAnsi="Times New Roman" w:cs="Times New Roman"/>
+        </w:rPr>
+      </w:pPr>
+      <w:r>
+        <w:rPr>
+          <w:rFonts w:ascii="Times New Roman" w:hAnsi="Times New Roman" w:cs="Times New Roman"/>
+        </w:rPr>
+        <w:tab/>
+        <w:t>1 r</w:t>
+      </w:r>
+      <w:proofErr w:type="gramStart"/>
+      <w:r>
+        <w:rPr>
+          <w:rFonts w:ascii="Times New Roman" w:hAnsi="Times New Roman" w:cs="Times New Roman"/>
+        </w:rPr>
+        <w:t>3.large</w:t>
+      </w:r>
+      <w:proofErr w:type="gramEnd"/>
+      <w:r>
+        <w:rPr>
+          <w:rFonts w:ascii="Times New Roman" w:hAnsi="Times New Roman" w:cs="Times New Roman"/>
+        </w:rPr>
+        <w:t xml:space="preserve"> instance CPU’s = 2 vCPU</w:t>
+      </w:r>
+    </w:p>
+    <w:p>
+      <w:pPr>
+        <w:spacing w:after="0"/>
+        <w:ind w:firstLine="720"/>
+        <w:rPr>
+          <w:rFonts w:ascii="Times New Roman" w:hAnsi="Times New Roman" w:cs="Times New Roman"/>
+        </w:rPr>
+      </w:pPr>
+      <w:r>
+        <w:rPr>
+          <w:rFonts w:ascii="Times New Roman" w:hAnsi="Times New Roman" w:cs="Times New Roman"/>
+        </w:rPr>
+        <w:t xml:space="preserve">vCPU to cores = vCPU </w:t>
+      </w:r>
+    </w:p>
+    <w:p>
+      <w:pPr>
+        <w:spacing w:after="0"/>
+        <w:rPr>
+          <w:rFonts w:ascii="Times New Roman" w:hAnsi="Times New Roman" w:cs="Times New Roman"/>
+        </w:rPr>
+      </w:pPr>
+      <w:r>
+        <w:rPr>
+          <w:rFonts w:ascii="Times New Roman" w:hAnsi="Times New Roman" w:cs="Times New Roman"/>
+        </w:rPr>
+        <w:t xml:space="preserve"> </w:t>
+      </w:r>
+      <w:r>
+        <w:rPr>
+          <w:rFonts w:ascii="Times New Roman" w:hAnsi="Times New Roman" w:cs="Times New Roman"/>
+        </w:rPr>
+        <w:tab/>
+      </w:r>
+      <w:r>
+        <w:rPr>
+          <w:rFonts w:ascii="Times New Roman" w:hAnsi="Times New Roman" w:cs="Times New Roman"/>
+        </w:rPr>
+        <w:tab/>
+        <w:t xml:space="preserve">           = 1 core</w:t>
+      </w:r>
+    </w:p>
+    <w:p>
+      <w:pPr>
+        <w:spacing w:after="0"/>
+        <w:rPr>
+          <w:rFonts w:ascii="Times New Roman" w:hAnsi="Times New Roman" w:cs="Times New Roman"/>
+        </w:rPr>
+      </w:pPr>
+      <w:r>
+        <w:rPr>
+          <w:rFonts w:ascii="Times New Roman" w:hAnsi="Times New Roman" w:cs="Times New Roman"/>
+        </w:rPr>
+        <w:tab/>
+        <w:t xml:space="preserve">Instances required for 2Million </w:t>
+      </w:r>
+      <w:proofErr w:type="gramStart"/>
+      <w:r>
+        <w:rPr>
+          <w:rFonts w:ascii="Times New Roman" w:hAnsi="Times New Roman" w:cs="Times New Roman"/>
+        </w:rPr>
+        <w:t>core  =</w:t>
+      </w:r>
+      <w:proofErr w:type="gramEnd"/>
+      <w:r>
+        <w:rPr>
+          <w:rFonts w:ascii="Times New Roman" w:hAnsi="Times New Roman" w:cs="Times New Roman"/>
+        </w:rPr>
+        <w:t xml:space="preserve"> 2,000,000/</w:t>
+      </w:r>
+      <w:r>
+        <w:rPr>
+          <w:rFonts w:ascii="Times New Roman" w:hAnsi="Times New Roman" w:cs="Times New Roman"/>
+        </w:rPr>
+        <w:t>2</w:t>
+      </w:r>
+    </w:p>
+    <w:p>
+      <w:pPr>
+        <w:spacing w:after="0"/>
+        <w:rPr>
+          <w:rFonts w:ascii="Times New Roman" w:hAnsi="Times New Roman" w:cs="Times New Roman"/>
+        </w:rPr>
+      </w:pPr>
+      <w:r>
+        <w:rPr>
+          <w:rFonts w:ascii="Times New Roman" w:hAnsi="Times New Roman" w:cs="Times New Roman"/>
+        </w:rPr>
+        <w:tab/>
+      </w:r>
+      <w:r>
+        <w:rPr>
+          <w:rFonts w:ascii="Times New Roman" w:hAnsi="Times New Roman" w:cs="Times New Roman"/>
+        </w:rPr>
+        <w:tab/>
+      </w:r>
+      <w:r>
+        <w:rPr>
+          <w:rFonts w:ascii="Times New Roman" w:hAnsi="Times New Roman" w:cs="Times New Roman"/>
+        </w:rPr>
+        <w:tab/>
+      </w:r>
+      <w:r>
+        <w:rPr>
+          <w:rFonts w:ascii="Times New Roman" w:hAnsi="Times New Roman" w:cs="Times New Roman"/>
+        </w:rPr>
+        <w:tab/>
+      </w:r>
+      <w:r>
+        <w:rPr>
+          <w:rFonts w:ascii="Times New Roman" w:hAnsi="Times New Roman" w:cs="Times New Roman"/>
+        </w:rPr>
+        <w:tab/>
+        <w:t xml:space="preserve">    = </w:t>
+      </w:r>
+      <w:r>
+        <w:rPr>
+          <w:rFonts w:ascii="Times New Roman" w:hAnsi="Times New Roman" w:cs="Times New Roman"/>
+        </w:rPr>
+        <w:t>1</w:t>
+      </w:r>
+      <w:r>
+        <w:rPr>
+          <w:rFonts w:ascii="Times New Roman" w:hAnsi="Times New Roman" w:cs="Times New Roman"/>
+        </w:rPr>
+        <w:t>,000,000 r</w:t>
+      </w:r>
+      <w:proofErr w:type="gramStart"/>
+      <w:r>
+        <w:rPr>
+          <w:rFonts w:ascii="Times New Roman" w:hAnsi="Times New Roman" w:cs="Times New Roman"/>
+        </w:rPr>
+        <w:t>3.large</w:t>
+      </w:r>
+      <w:proofErr w:type="gramEnd"/>
+      <w:r>
+        <w:rPr>
+          <w:rFonts w:ascii="Times New Roman" w:hAnsi="Times New Roman" w:cs="Times New Roman"/>
+        </w:rPr>
+        <w:t xml:space="preserve"> instances</w:t>
+      </w:r>
+      <w:r>
+        <w:rPr>
+          <w:rFonts w:ascii="Times New Roman" w:hAnsi="Times New Roman" w:cs="Times New Roman"/>
+        </w:rPr>
+        <w:tab/>
+        <w:t>--------&gt; a</w:t>
+      </w:r>
+    </w:p>
+    <w:p>
+      <w:pPr>
+        <w:spacing w:after="0"/>
+        <w:rPr>
+          <w:rFonts w:ascii="Times New Roman" w:hAnsi="Times New Roman" w:cs="Times New Roman"/>
+        </w:rPr>
+      </w:pPr>
+    </w:p>
+    <w:p>
+      <w:pPr>
+        <w:spacing w:after="0"/>
+        <w:rPr>
+          <w:rFonts w:ascii="Times New Roman" w:hAnsi="Times New Roman" w:cs="Times New Roman"/>
+        </w:rPr>
+      </w:pPr>
+      <w:r>
+        <w:rPr>
+          <w:rFonts w:ascii="Times New Roman" w:hAnsi="Times New Roman" w:cs="Times New Roman"/>
+        </w:rPr>
+        <w:t>Memory</w:t>
+      </w:r>
+    </w:p>
+    <w:p>
+      <w:pPr>
+        <w:spacing w:after="0"/>
+        <w:rPr>
+          <w:rFonts w:ascii="Times New Roman" w:hAnsi="Times New Roman" w:cs="Times New Roman"/>
+        </w:rPr>
+      </w:pPr>
+      <w:r>
+        <w:rPr>
+          <w:rFonts w:ascii="Times New Roman" w:hAnsi="Times New Roman" w:cs="Times New Roman"/>
+        </w:rPr>
+        <w:tab/>
+        <w:t>15 Million GB</w:t>
+      </w:r>
+    </w:p>
+    <w:p>
+      <w:pPr>
+        <w:spacing w:after="0"/>
+        <w:rPr>
+          <w:rFonts w:ascii="Times New Roman" w:hAnsi="Times New Roman" w:cs="Times New Roman"/>
+        </w:rPr>
+      </w:pPr>
+      <w:r>
+        <w:rPr>
+          <w:rFonts w:ascii="Times New Roman" w:hAnsi="Times New Roman" w:cs="Times New Roman"/>
+        </w:rPr>
+        <w:tab/>
+        <w:t>1 r</w:t>
+      </w:r>
+      <w:proofErr w:type="gramStart"/>
+      <w:r>
+        <w:rPr>
+          <w:rFonts w:ascii="Times New Roman" w:hAnsi="Times New Roman" w:cs="Times New Roman"/>
+        </w:rPr>
+        <w:t>3.large</w:t>
+      </w:r>
+      <w:proofErr w:type="gramEnd"/>
+      <w:r>
+        <w:rPr>
+          <w:rFonts w:ascii="Times New Roman" w:hAnsi="Times New Roman" w:cs="Times New Roman"/>
+        </w:rPr>
+        <w:t xml:space="preserve"> instance Disk capacity = 15 </w:t>
+      </w:r>
+      <w:proofErr w:type="spellStart"/>
+      <w:r>
+        <w:rPr>
+          <w:rFonts w:ascii="Times New Roman" w:hAnsi="Times New Roman" w:cs="Times New Roman"/>
+        </w:rPr>
+        <w:t>GiB</w:t>
+      </w:r>
+      <w:proofErr w:type="spellEnd"/>
+    </w:p>
+    <w:p>
+      <w:pPr>
+        <w:spacing w:after="0"/>
+        <w:rPr>
+          <w:rFonts w:ascii="Times New Roman" w:hAnsi="Times New Roman" w:cs="Times New Roman"/>
+        </w:rPr>
+      </w:pPr>
+      <w:r>
+        <w:rPr>
+          <w:rFonts w:ascii="Times New Roman" w:hAnsi="Times New Roman" w:cs="Times New Roman"/>
+        </w:rPr>
+        <w:tab/>
+        <w:t xml:space="preserve">15 </w:t>
+      </w:r>
+      <w:proofErr w:type="spellStart"/>
+      <w:r>
+        <w:rPr>
+          <w:rFonts w:ascii="Times New Roman" w:hAnsi="Times New Roman" w:cs="Times New Roman"/>
+        </w:rPr>
+        <w:t>GiB</w:t>
+      </w:r>
+      <w:proofErr w:type="spellEnd"/>
+      <w:r>
+        <w:rPr>
+          <w:rFonts w:ascii="Times New Roman" w:hAnsi="Times New Roman" w:cs="Times New Roman"/>
+        </w:rPr>
+        <w:t xml:space="preserve"> in GB = 15 * 1.074 = 16.11 GB</w:t>
+      </w:r>
+    </w:p>
+    <w:p>
+      <w:pPr>
+        <w:spacing w:after="0"/>
+        <w:rPr>
+          <w:rFonts w:ascii="Times New Roman" w:hAnsi="Times New Roman" w:cs="Times New Roman"/>
+        </w:rPr>
+      </w:pPr>
+      <w:r>
+        <w:rPr>
+          <w:rFonts w:ascii="Times New Roman" w:hAnsi="Times New Roman" w:cs="Times New Roman"/>
+        </w:rPr>
+        <w:tab/>
+        <w:t>Instances required for 15 Million GB = 15000000/16.11</w:t>
+      </w:r>
+    </w:p>
+    <w:p>
+      <w:pPr>
+        <w:spacing w:after="0"/>
+        <w:rPr>
+          <w:rFonts w:ascii="Times New Roman" w:hAnsi="Times New Roman" w:cs="Times New Roman"/>
+        </w:rPr>
+      </w:pPr>
+      <w:r>
+        <w:rPr>
+          <w:rFonts w:ascii="Times New Roman" w:hAnsi="Times New Roman" w:cs="Times New Roman"/>
+        </w:rPr>
+        <w:tab/>
+      </w:r>
+      <w:r>
+        <w:rPr>
+          <w:rFonts w:ascii="Times New Roman" w:hAnsi="Times New Roman" w:cs="Times New Roman"/>
+        </w:rPr>
+        <w:tab/>
+      </w:r>
+      <w:r>
+        <w:rPr>
+          <w:rFonts w:ascii="Times New Roman" w:hAnsi="Times New Roman" w:cs="Times New Roman"/>
+        </w:rPr>
+        <w:tab/>
+      </w:r>
+      <w:r>
+        <w:rPr>
+          <w:rFonts w:ascii="Times New Roman" w:hAnsi="Times New Roman" w:cs="Times New Roman"/>
+        </w:rPr>
+        <w:tab/>
+      </w:r>
+      <w:r>
+        <w:rPr>
+          <w:rFonts w:ascii="Times New Roman" w:hAnsi="Times New Roman" w:cs="Times New Roman"/>
+        </w:rPr>
+        <w:tab/>
+        <w:t xml:space="preserve">    = </w:t>
+      </w:r>
+      <w:proofErr w:type="gramStart"/>
+      <w:r>
+        <w:rPr>
+          <w:rFonts w:ascii="Times New Roman" w:hAnsi="Times New Roman" w:cs="Times New Roman"/>
+        </w:rPr>
+        <w:t>931,099  r</w:t>
+      </w:r>
+      <w:proofErr w:type="gramEnd"/>
+      <w:r>
+        <w:rPr>
+          <w:rFonts w:ascii="Times New Roman" w:hAnsi="Times New Roman" w:cs="Times New Roman"/>
+        </w:rPr>
+        <w:t>3.large instances</w:t>
+      </w:r>
+      <w:r>
+        <w:rPr>
+          <w:rFonts w:ascii="Times New Roman" w:hAnsi="Times New Roman" w:cs="Times New Roman"/>
+        </w:rPr>
+        <w:tab/>
+        <w:t>--------&gt; b</w:t>
+      </w:r>
+    </w:p>
+    <w:p>
+      <w:pPr>
+        <w:spacing w:after="0"/>
+        <w:rPr>
+          <w:rFonts w:ascii="Times New Roman" w:hAnsi="Times New Roman" w:cs="Times New Roman"/>
+        </w:rPr>
+      </w:pPr>
+    </w:p>
+    <w:p>
+      <w:pPr>
+        <w:spacing w:after="0"/>
+        <w:rPr>
+          <w:rFonts w:ascii="Times New Roman" w:hAnsi="Times New Roman" w:cs="Times New Roman"/>
+        </w:rPr>
+      </w:pPr>
+      <w:r>
+        <w:rPr>
+          <w:rFonts w:ascii="Times New Roman" w:hAnsi="Times New Roman" w:cs="Times New Roman"/>
+        </w:rPr>
+        <w:t>Disk</w:t>
+      </w:r>
+    </w:p>
+    <w:p>
+      <w:pPr>
+        <w:spacing w:after="0"/>
+        <w:rPr>
+          <w:rFonts w:ascii="Times New Roman" w:hAnsi="Times New Roman" w:cs="Times New Roman"/>
+        </w:rPr>
+      </w:pPr>
+      <w:r>
+        <w:rPr>
+          <w:rFonts w:ascii="Times New Roman" w:hAnsi="Times New Roman" w:cs="Times New Roman"/>
+        </w:rPr>
+        <w:tab/>
+        <w:t>32 Million GB</w:t>
+      </w:r>
+    </w:p>
+    <w:p>
+      <w:pPr>
+        <w:spacing w:after="0"/>
+        <w:rPr>
+          <w:rFonts w:ascii="Times New Roman" w:hAnsi="Times New Roman" w:cs="Times New Roman"/>
+        </w:rPr>
+      </w:pPr>
+      <w:r>
+        <w:rPr>
+          <w:rFonts w:ascii="Times New Roman" w:hAnsi="Times New Roman" w:cs="Times New Roman"/>
+        </w:rPr>
+        <w:tab/>
+        <w:t>1 r</w:t>
+      </w:r>
+      <w:proofErr w:type="gramStart"/>
+      <w:r>
+        <w:rPr>
+          <w:rFonts w:ascii="Times New Roman" w:hAnsi="Times New Roman" w:cs="Times New Roman"/>
+        </w:rPr>
+        <w:t>3.large</w:t>
+      </w:r>
+      <w:proofErr w:type="gramEnd"/>
+      <w:r>
+        <w:rPr>
+          <w:rFonts w:ascii="Times New Roman" w:hAnsi="Times New Roman" w:cs="Times New Roman"/>
+        </w:rPr>
+        <w:t xml:space="preserve"> instance Disk capacity = 32 GB</w:t>
+      </w:r>
+    </w:p>
+    <w:p>
+      <w:pPr>
+        <w:spacing w:after="0"/>
+        <w:rPr>
+          <w:rFonts w:ascii="Times New Roman" w:hAnsi="Times New Roman" w:cs="Times New Roman"/>
+        </w:rPr>
+      </w:pPr>
+      <w:r>
+        <w:rPr>
+          <w:rFonts w:ascii="Times New Roman" w:hAnsi="Times New Roman" w:cs="Times New Roman"/>
+        </w:rPr>
+        <w:tab/>
+        <w:t>Instances required for 32 Million GB = 32000000/32</w:t>
+      </w:r>
+    </w:p>
+    <w:p>
+      <w:pPr>
+        <w:spacing w:after="0"/>
+        <w:rPr>
+          <w:rFonts w:ascii="Times New Roman" w:hAnsi="Times New Roman" w:cs="Times New Roman"/>
+        </w:rPr>
+      </w:pPr>
+      <w:r>
+        <w:rPr>
+          <w:rFonts w:ascii="Times New Roman" w:hAnsi="Times New Roman" w:cs="Times New Roman"/>
+        </w:rPr>
+        <w:tab/>
+      </w:r>
+      <w:r>
+        <w:rPr>
+          <w:rFonts w:ascii="Times New Roman" w:hAnsi="Times New Roman" w:cs="Times New Roman"/>
+        </w:rPr>
+        <w:tab/>
+      </w:r>
+      <w:r>
+        <w:rPr>
+          <w:rFonts w:ascii="Times New Roman" w:hAnsi="Times New Roman" w:cs="Times New Roman"/>
+        </w:rPr>
+        <w:tab/>
+      </w:r>
+      <w:r>
+        <w:rPr>
+          <w:rFonts w:ascii="Times New Roman" w:hAnsi="Times New Roman" w:cs="Times New Roman"/>
+        </w:rPr>
+        <w:tab/>
+        <w:t xml:space="preserve">                    = 1,000,000 r</w:t>
+      </w:r>
+      <w:proofErr w:type="gramStart"/>
+      <w:r>
+        <w:rPr>
+          <w:rFonts w:ascii="Times New Roman" w:hAnsi="Times New Roman" w:cs="Times New Roman"/>
+        </w:rPr>
+        <w:t>3.large</w:t>
+      </w:r>
+      <w:proofErr w:type="gramEnd"/>
+      <w:r>
+        <w:rPr>
+          <w:rFonts w:ascii="Times New Roman" w:hAnsi="Times New Roman" w:cs="Times New Roman"/>
+        </w:rPr>
+        <w:t xml:space="preserve"> instances</w:t>
+      </w:r>
+      <w:r>
+        <w:rPr>
+          <w:rFonts w:ascii="Times New Roman" w:hAnsi="Times New Roman" w:cs="Times New Roman"/>
+        </w:rPr>
+        <w:tab/>
+        <w:t>--------&gt; c</w:t>
+      </w:r>
+    </w:p>
+    <w:p>
+      <w:pPr>
+        <w:spacing w:after="0"/>
+        <w:rPr>
+          <w:rFonts w:ascii="Times New Roman" w:hAnsi="Times New Roman" w:cs="Times New Roman"/>
+        </w:rPr>
+      </w:pPr>
+    </w:p>
+    <w:p>
+      <w:pPr>
+        <w:spacing w:after="0"/>
+        <w:rPr>
+          <w:rFonts w:ascii="Times New Roman" w:hAnsi="Times New Roman" w:cs="Times New Roman"/>
+        </w:rPr>
+      </w:pPr>
+      <w:r>
+        <w:rPr>
+          <w:rFonts w:ascii="Times New Roman" w:hAnsi="Times New Roman" w:cs="Times New Roman"/>
+        </w:rPr>
+        <w:t>Total number of r</w:t>
+      </w:r>
+      <w:proofErr w:type="gramStart"/>
+      <w:r>
+        <w:rPr>
+          <w:rFonts w:ascii="Times New Roman" w:hAnsi="Times New Roman" w:cs="Times New Roman"/>
+        </w:rPr>
+        <w:t>3.large</w:t>
+      </w:r>
+      <w:proofErr w:type="gramEnd"/>
+      <w:r>
+        <w:rPr>
+          <w:rFonts w:ascii="Times New Roman" w:hAnsi="Times New Roman" w:cs="Times New Roman"/>
+        </w:rPr>
+        <w:t xml:space="preserve"> instances required = max ( a, b, c)</w:t>
+      </w:r>
+    </w:p>
+    <w:p>
+      <w:pPr>
+        <w:spacing w:after="0"/>
+        <w:rPr>
+          <w:rFonts w:ascii="Times New Roman" w:hAnsi="Times New Roman" w:cs="Times New Roman"/>
+        </w:rPr>
+      </w:pPr>
+      <w:r>
+        <w:rPr>
+          <w:rFonts w:ascii="Times New Roman" w:hAnsi="Times New Roman" w:cs="Times New Roman"/>
+        </w:rPr>
+        <w:tab/>
+      </w:r>
+      <w:r>
+        <w:rPr>
+          <w:rFonts w:ascii="Times New Roman" w:hAnsi="Times New Roman" w:cs="Times New Roman"/>
+        </w:rPr>
+        <w:tab/>
+      </w:r>
+      <w:r>
+        <w:rPr>
+          <w:rFonts w:ascii="Times New Roman" w:hAnsi="Times New Roman" w:cs="Times New Roman"/>
+        </w:rPr>
+        <w:tab/>
+      </w:r>
+      <w:r>
+        <w:rPr>
+          <w:rFonts w:ascii="Times New Roman" w:hAnsi="Times New Roman" w:cs="Times New Roman"/>
+        </w:rPr>
+        <w:tab/>
+      </w:r>
+      <w:r>
+        <w:rPr>
+          <w:rFonts w:ascii="Times New Roman" w:hAnsi="Times New Roman" w:cs="Times New Roman"/>
+        </w:rPr>
+        <w:tab/>
+        <w:t xml:space="preserve"> = </w:t>
+      </w:r>
+      <w:r>
+        <w:rPr>
+          <w:rFonts w:ascii="Times New Roman" w:hAnsi="Times New Roman" w:cs="Times New Roman"/>
+        </w:rPr>
+        <w:t>1</w:t>
+      </w:r>
+      <w:r>
+        <w:rPr>
+          <w:rFonts w:ascii="Times New Roman" w:hAnsi="Times New Roman" w:cs="Times New Roman"/>
+        </w:rPr>
+        <w:t>,000,000 instances</w:t>
+      </w:r>
+    </w:p>
+    <w:p>
+      <w:pPr>
+        <w:spacing w:after="0"/>
+        <w:rPr>
+          <w:rFonts w:ascii="Times New Roman" w:hAnsi="Times New Roman" w:cs="Times New Roman"/>
+        </w:rPr>
+      </w:pPr>
+      <w:r>
+        <w:rPr>
+          <w:rFonts w:ascii="Times New Roman" w:hAnsi="Times New Roman" w:cs="Times New Roman"/>
+        </w:rPr>
+        <w:t>2.Distributed Storage</w:t>
+      </w:r>
+    </w:p>
+    <w:p>
+      <w:pPr>
+        <w:spacing w:after="0"/>
+        <w:rPr>
+          <w:rFonts w:ascii="Times New Roman" w:hAnsi="Times New Roman" w:cs="Times New Roman"/>
+        </w:rPr>
+      </w:pPr>
+      <w:r>
+        <w:rPr>
+          <w:rFonts w:ascii="Times New Roman" w:hAnsi="Times New Roman" w:cs="Times New Roman"/>
+        </w:rPr>
+        <w:tab/>
+        <w:t>S3 standard storage pricing per month = $0.021 per GB</w:t>
+      </w:r>
+    </w:p>
+    <w:p>
+      <w:pPr>
+        <w:spacing w:after="0"/>
+        <w:rPr>
+          <w:rFonts w:ascii="Times New Roman" w:hAnsi="Times New Roman" w:cs="Times New Roman"/>
+        </w:rPr>
+      </w:pPr>
+      <w:r>
+        <w:rPr>
+          <w:rFonts w:ascii="Times New Roman" w:hAnsi="Times New Roman" w:cs="Times New Roman"/>
+        </w:rPr>
+        <w:tab/>
+        <w:t>10 PB in GB = 10485760 GB</w:t>
+      </w:r>
+    </w:p>
+    <w:p>
+      <w:pPr>
+        <w:spacing w:after="0"/>
+        <w:rPr>
+          <w:rFonts w:ascii="Times New Roman" w:hAnsi="Times New Roman" w:cs="Times New Roman"/>
+        </w:rPr>
+      </w:pPr>
+      <w:r>
+        <w:rPr>
+          <w:rFonts w:ascii="Times New Roman" w:hAnsi="Times New Roman" w:cs="Times New Roman"/>
+        </w:rPr>
+        <w:tab/>
+        <w:t>Storage cost for 5 years = 0.021 * 10485760 * 12 * 5</w:t>
+      </w:r>
+    </w:p>
+    <w:p>
+      <w:pPr>
+        <w:spacing w:after="0"/>
+        <w:rPr>
+          <w:rFonts w:ascii="Times New Roman" w:hAnsi="Times New Roman" w:cs="Times New Roman"/>
+        </w:rPr>
+      </w:pPr>
+      <w:r>
+        <w:rPr>
+          <w:rFonts w:ascii="Times New Roman" w:hAnsi="Times New Roman" w:cs="Times New Roman"/>
+        </w:rPr>
+        <w:tab/>
+      </w:r>
+      <w:r>
+        <w:rPr>
+          <w:rFonts w:ascii="Times New Roman" w:hAnsi="Times New Roman" w:cs="Times New Roman"/>
+        </w:rPr>
+        <w:tab/>
+      </w:r>
+      <w:r>
+        <w:rPr>
+          <w:rFonts w:ascii="Times New Roman" w:hAnsi="Times New Roman" w:cs="Times New Roman"/>
+        </w:rPr>
+        <w:tab/>
+        <w:t xml:space="preserve">            = $ 13,212,057.6</w:t>
+      </w:r>
+    </w:p>
+    <w:p>
+      <w:pPr>
+        <w:spacing w:after="0"/>
+        <w:rPr>
+          <w:rFonts w:ascii="Times New Roman" w:hAnsi="Times New Roman" w:cs="Times New Roman"/>
+        </w:rPr>
+      </w:pPr>
+      <w:r>
+        <w:rPr>
+          <w:rFonts w:ascii="Times New Roman" w:hAnsi="Times New Roman" w:cs="Times New Roman"/>
+        </w:rPr>
+        <w:tab/>
+      </w:r>
+    </w:p>
+    <w:p>
+      <w:pPr>
+        <w:spacing w:after="0"/>
+        <w:rPr>
+          <w:rFonts w:ascii="Times New Roman" w:hAnsi="Times New Roman" w:cs="Times New Roman"/>
+        </w:rPr>
+      </w:pPr>
+      <w:r>
+        <w:rPr>
+          <w:rFonts w:ascii="Times New Roman" w:hAnsi="Times New Roman" w:cs="Times New Roman"/>
+        </w:rPr>
+        <w:t>3.Cost calculation</w:t>
+      </w:r>
+    </w:p>
+    <w:p>
+      <w:pPr>
+        <w:spacing w:after="0"/>
+        <w:rPr>
+          <w:rFonts w:ascii="Times New Roman" w:hAnsi="Times New Roman" w:cs="Times New Roman"/>
+        </w:rPr>
+      </w:pPr>
+      <w:r>
+        <w:rPr>
+          <w:rFonts w:ascii="Times New Roman" w:hAnsi="Times New Roman" w:cs="Times New Roman"/>
+        </w:rPr>
+        <w:t>1 r</w:t>
+      </w:r>
+      <w:proofErr w:type="gramStart"/>
+      <w:r>
+        <w:rPr>
+          <w:rFonts w:ascii="Times New Roman" w:hAnsi="Times New Roman" w:cs="Times New Roman"/>
+        </w:rPr>
+        <w:t>3.large</w:t>
+      </w:r>
+      <w:proofErr w:type="gramEnd"/>
+      <w:r>
+        <w:rPr>
+          <w:rFonts w:ascii="Times New Roman" w:hAnsi="Times New Roman" w:cs="Times New Roman"/>
+        </w:rPr>
+        <w:t xml:space="preserve"> instance cost </w:t>
+      </w:r>
+    </w:p>
+    <w:p>
+      <w:pPr>
+        <w:spacing w:after="0"/>
+        <w:rPr>
+          <w:rFonts w:ascii="Times New Roman" w:hAnsi="Times New Roman" w:cs="Times New Roman"/>
+        </w:rPr>
+      </w:pPr>
+      <w:r>
+        <w:rPr>
+          <w:rFonts w:ascii="Times New Roman" w:hAnsi="Times New Roman" w:cs="Times New Roman"/>
+        </w:rPr>
+        <w:t>36 cores, 244 GB of Memory and 24* 2000 HDD at the cost of $5.52 per hour</w:t>
+      </w:r>
+    </w:p>
+    <w:p>
+      <w:pPr>
+        <w:spacing w:after="0"/>
+        <w:rPr>
+          <w:rFonts w:ascii="Times New Roman" w:hAnsi="Times New Roman" w:cs="Times New Roman"/>
+        </w:rPr>
+      </w:pPr>
+    </w:p>
+    <w:p>
+      <w:pPr>
+        <w:spacing w:after="0"/>
+        <w:rPr>
+          <w:rFonts w:ascii="Times New Roman" w:hAnsi="Times New Roman" w:cs="Times New Roman"/>
+        </w:rPr>
+      </w:pPr>
+      <w:r>
+        <w:rPr>
+          <w:rFonts w:ascii="Times New Roman" w:hAnsi="Times New Roman" w:cs="Times New Roman"/>
+        </w:rPr>
+        <w:t>1</w:t>
+      </w:r>
+      <w:r>
+        <w:rPr>
+          <w:rFonts w:ascii="Times New Roman" w:hAnsi="Times New Roman" w:cs="Times New Roman"/>
+        </w:rPr>
+        <w:t xml:space="preserve">,000,000 instances cost per hour = 0.166 * </w:t>
+      </w:r>
+      <w:r>
+        <w:rPr>
+          <w:rFonts w:ascii="Times New Roman" w:hAnsi="Times New Roman" w:cs="Times New Roman"/>
+        </w:rPr>
+        <w:t>1</w:t>
+      </w:r>
+      <w:r>
+        <w:rPr>
+          <w:rFonts w:ascii="Times New Roman" w:hAnsi="Times New Roman" w:cs="Times New Roman"/>
+        </w:rPr>
+        <w:t>,000,000</w:t>
+      </w:r>
+    </w:p>
+    <w:p>
+      <w:pPr>
+        <w:spacing w:after="0"/>
+        <w:rPr>
+          <w:rFonts w:ascii="Times New Roman" w:hAnsi="Times New Roman" w:cs="Times New Roman"/>
+        </w:rPr>
+      </w:pPr>
+      <w:r>
+        <w:rPr>
+          <w:rFonts w:ascii="Times New Roman" w:hAnsi="Times New Roman" w:cs="Times New Roman"/>
+        </w:rPr>
+        <w:tab/>
+      </w:r>
+      <w:r>
+        <w:rPr>
+          <w:rFonts w:ascii="Times New Roman" w:hAnsi="Times New Roman" w:cs="Times New Roman"/>
+        </w:rPr>
+        <w:tab/>
+      </w:r>
+      <w:r>
+        <w:rPr>
+          <w:rFonts w:ascii="Times New Roman" w:hAnsi="Times New Roman" w:cs="Times New Roman"/>
+        </w:rPr>
+        <w:tab/>
+        <w:t xml:space="preserve">               = $</w:t>
+      </w:r>
+      <w:r>
+        <w:rPr>
+          <w:rFonts w:ascii="Times New Roman" w:hAnsi="Times New Roman" w:cs="Times New Roman"/>
+        </w:rPr>
+        <w:t>166</w:t>
+      </w:r>
+      <w:r>
+        <w:rPr>
+          <w:rFonts w:ascii="Times New Roman" w:hAnsi="Times New Roman" w:cs="Times New Roman"/>
+        </w:rPr>
+        <w:t>,</w:t>
+      </w:r>
+      <w:r>
+        <w:rPr>
+          <w:rFonts w:ascii="Times New Roman" w:hAnsi="Times New Roman" w:cs="Times New Roman"/>
+        </w:rPr>
+        <w:t>000</w:t>
+      </w:r>
+    </w:p>
+    <w:p>
+      <w:pPr>
+        <w:spacing w:after="0"/>
+        <w:rPr>
+          <w:rFonts w:ascii="Times New Roman" w:hAnsi="Times New Roman" w:cs="Times New Roman"/>
+        </w:rPr>
+      </w:pPr>
+      <w:r>
+        <w:rPr>
+          <w:rFonts w:ascii="Times New Roman" w:hAnsi="Times New Roman" w:cs="Times New Roman"/>
+        </w:rPr>
+        <w:t>1</w:t>
+      </w:r>
+      <w:r>
+        <w:rPr>
+          <w:rFonts w:ascii="Times New Roman" w:hAnsi="Times New Roman" w:cs="Times New Roman"/>
+        </w:rPr>
+        <w:t>,000,000 instances cost for 5 years = $</w:t>
+      </w:r>
+      <w:r>
+        <w:rPr>
+          <w:rFonts w:ascii="Times New Roman" w:hAnsi="Times New Roman" w:cs="Times New Roman"/>
+        </w:rPr>
+        <w:t>166</w:t>
+      </w:r>
+      <w:r>
+        <w:rPr>
+          <w:rFonts w:ascii="Times New Roman" w:hAnsi="Times New Roman" w:cs="Times New Roman"/>
+        </w:rPr>
+        <w:t>,</w:t>
+      </w:r>
+      <w:r>
+        <w:rPr>
+          <w:rFonts w:ascii="Times New Roman" w:hAnsi="Times New Roman" w:cs="Times New Roman"/>
+        </w:rPr>
+        <w:t>000</w:t>
+      </w:r>
+      <w:r>
+        <w:rPr>
+          <w:rFonts w:ascii="Times New Roman" w:hAnsi="Times New Roman" w:cs="Times New Roman"/>
+        </w:rPr>
+        <w:t xml:space="preserve">* 24 * 365 * 5 </w:t>
+      </w:r>
+    </w:p>
+    <w:p>
+      <w:pPr>
+        <w:spacing w:after="0"/>
+        <w:rPr>
+          <w:rFonts w:ascii="Times New Roman" w:hAnsi="Times New Roman" w:cs="Times New Roman"/>
+        </w:rPr>
+      </w:pPr>
+      <w:r>
+        <w:rPr>
+          <w:rFonts w:ascii="Times New Roman" w:hAnsi="Times New Roman" w:cs="Times New Roman"/>
+        </w:rPr>
+        <w:tab/>
+      </w:r>
+      <w:r>
+        <w:rPr>
+          <w:rFonts w:ascii="Times New Roman" w:hAnsi="Times New Roman" w:cs="Times New Roman"/>
+        </w:rPr>
+        <w:tab/>
+      </w:r>
+      <w:r>
+        <w:rPr>
+          <w:rFonts w:ascii="Times New Roman" w:hAnsi="Times New Roman" w:cs="Times New Roman"/>
+        </w:rPr>
+        <w:tab/>
+        <w:t xml:space="preserve">         </w:t>
+      </w:r>
+      <w:r>
+        <w:rPr>
+          <w:rFonts w:ascii="Times New Roman" w:hAnsi="Times New Roman" w:cs="Times New Roman"/>
+        </w:rPr>
+        <w:tab/>
+        <w:t xml:space="preserve">   = $</w:t>
+      </w:r>
+      <w:r>
+        <w:rPr>
+          <w:rFonts w:ascii="Times New Roman" w:hAnsi="Times New Roman" w:cs="Times New Roman"/>
+        </w:rPr>
+        <w:t>7</w:t>
+      </w:r>
+      <w:r>
+        <w:rPr>
+          <w:rFonts w:ascii="Times New Roman" w:hAnsi="Times New Roman" w:cs="Times New Roman"/>
+        </w:rPr>
+        <w:t>,</w:t>
+      </w:r>
+      <w:r>
+        <w:rPr>
+          <w:rFonts w:ascii="Times New Roman" w:hAnsi="Times New Roman" w:cs="Times New Roman"/>
+        </w:rPr>
+        <w:t>270</w:t>
+      </w:r>
+      <w:r>
+        <w:rPr>
+          <w:rFonts w:ascii="Times New Roman" w:hAnsi="Times New Roman" w:cs="Times New Roman"/>
+        </w:rPr>
+        <w:t>,</w:t>
+      </w:r>
+      <w:r>
+        <w:rPr>
+          <w:rFonts w:ascii="Times New Roman" w:hAnsi="Times New Roman" w:cs="Times New Roman"/>
+        </w:rPr>
+        <w:t>800</w:t>
+      </w:r>
+      <w:r>
+        <w:rPr>
+          <w:rFonts w:ascii="Times New Roman" w:hAnsi="Times New Roman" w:cs="Times New Roman"/>
+        </w:rPr>
+        <w:t>,</w:t>
+      </w:r>
+      <w:r>
+        <w:rPr>
+          <w:rFonts w:ascii="Times New Roman" w:hAnsi="Times New Roman" w:cs="Times New Roman"/>
+        </w:rPr>
+        <w:t>000</w:t>
+      </w:r>
+    </w:p>
+    <w:p>
+      <w:pPr>
+        <w:spacing w:after="0"/>
+        <w:rPr>
+          <w:rFonts w:ascii="Times New Roman" w:hAnsi="Times New Roman" w:cs="Times New Roman"/>
+        </w:rPr>
+      </w:pPr>
+      <w:r>
+        <w:rPr>
+          <w:rFonts w:ascii="Times New Roman" w:hAnsi="Times New Roman" w:cs="Times New Roman"/>
+        </w:rPr>
+        <w:t>Total cost = distributed storage cost + r</w:t>
+      </w:r>
+      <w:proofErr w:type="gramStart"/>
+      <w:r>
+        <w:rPr>
+          <w:rFonts w:ascii="Times New Roman" w:hAnsi="Times New Roman" w:cs="Times New Roman"/>
+        </w:rPr>
+        <w:t>3.large</w:t>
+      </w:r>
+      <w:proofErr w:type="gramEnd"/>
+      <w:r>
+        <w:rPr>
+          <w:rFonts w:ascii="Times New Roman" w:hAnsi="Times New Roman" w:cs="Times New Roman"/>
+        </w:rPr>
+        <w:t xml:space="preserve"> instance cost</w:t>
+      </w:r>
+    </w:p>
+    <w:p>
+      <w:pPr>
+        <w:spacing w:after="0"/>
+        <w:rPr>
+          <w:rFonts w:ascii="Times New Roman" w:hAnsi="Times New Roman" w:cs="Times New Roman"/>
+        </w:rPr>
+      </w:pPr>
+      <w:r>
+        <w:rPr>
+          <w:rFonts w:ascii="Times New Roman" w:hAnsi="Times New Roman" w:cs="Times New Roman"/>
+        </w:rPr>
+        <w:tab/>
+        <w:t xml:space="preserve">   = $13,212,057.6 + </w:t>
+      </w:r>
+      <w:r>
+        <w:rPr>
+          <w:rFonts w:ascii="Times New Roman" w:hAnsi="Times New Roman" w:cs="Times New Roman"/>
+        </w:rPr>
+        <w:t>$</w:t>
+      </w:r>
+      <w:r>
+        <w:rPr>
+          <w:rFonts w:ascii="Times New Roman" w:hAnsi="Times New Roman" w:cs="Times New Roman"/>
+        </w:rPr>
+        <w:t>7</w:t>
+      </w:r>
+      <w:r>
+        <w:rPr>
+          <w:rFonts w:ascii="Times New Roman" w:hAnsi="Times New Roman" w:cs="Times New Roman"/>
+        </w:rPr>
+        <w:t>,</w:t>
+      </w:r>
+      <w:r>
+        <w:rPr>
+          <w:rFonts w:ascii="Times New Roman" w:hAnsi="Times New Roman" w:cs="Times New Roman"/>
+        </w:rPr>
+        <w:t>270</w:t>
+      </w:r>
+      <w:r>
+        <w:rPr>
+          <w:rFonts w:ascii="Times New Roman" w:hAnsi="Times New Roman" w:cs="Times New Roman"/>
+        </w:rPr>
+        <w:t>,</w:t>
+      </w:r>
+      <w:r>
+        <w:rPr>
+          <w:rFonts w:ascii="Times New Roman" w:hAnsi="Times New Roman" w:cs="Times New Roman"/>
+        </w:rPr>
+        <w:t>800</w:t>
+      </w:r>
+      <w:r>
+        <w:rPr>
+          <w:rFonts w:ascii="Times New Roman" w:hAnsi="Times New Roman" w:cs="Times New Roman"/>
+        </w:rPr>
+        <w:t>,</w:t>
+      </w:r>
+      <w:r>
+        <w:rPr>
+          <w:rFonts w:ascii="Times New Roman" w:hAnsi="Times New Roman" w:cs="Times New Roman"/>
+        </w:rPr>
+        <w:t>000</w:t>
+      </w:r>
+    </w:p>
+    <w:p>
+      <w:pPr>
+        <w:spacing w:after="0"/>
+        <w:rPr>
+          <w:rFonts w:ascii="Times New Roman" w:hAnsi="Times New Roman" w:cs="Times New Roman"/>
+        </w:rPr>
+      </w:pPr>
+      <w:r>
+        <w:rPr>
+          <w:rFonts w:ascii="Times New Roman" w:hAnsi="Times New Roman" w:cs="Times New Roman"/>
+        </w:rPr>
+        <w:tab/>
+        <w:t xml:space="preserve">   = $ </w:t>
+      </w:r>
+      <w:r>
+        <w:rPr>
+          <w:rFonts w:ascii="Times New Roman" w:hAnsi="Times New Roman" w:cs="Times New Roman"/>
+        </w:rPr>
+        <w:t>7</w:t>
+      </w:r>
+      <w:r>
+        <w:rPr>
+          <w:rFonts w:ascii="Times New Roman" w:hAnsi="Times New Roman" w:cs="Times New Roman"/>
+        </w:rPr>
+        <w:t>,</w:t>
+      </w:r>
+      <w:r>
+        <w:rPr>
+          <w:rFonts w:ascii="Times New Roman" w:hAnsi="Times New Roman" w:cs="Times New Roman"/>
+        </w:rPr>
+        <w:t>284</w:t>
+      </w:r>
+      <w:r>
+        <w:rPr>
+          <w:rFonts w:ascii="Times New Roman" w:hAnsi="Times New Roman" w:cs="Times New Roman"/>
+        </w:rPr>
+        <w:t>,</w:t>
+      </w:r>
+      <w:r>
+        <w:rPr>
+          <w:rFonts w:ascii="Times New Roman" w:hAnsi="Times New Roman" w:cs="Times New Roman"/>
+        </w:rPr>
+        <w:t>012</w:t>
+      </w:r>
+      <w:r>
+        <w:rPr>
+          <w:rFonts w:ascii="Times New Roman" w:hAnsi="Times New Roman" w:cs="Times New Roman"/>
+        </w:rPr>
+        <w:t>,</w:t>
+      </w:r>
+      <w:r>
+        <w:rPr>
+          <w:rFonts w:ascii="Times New Roman" w:hAnsi="Times New Roman" w:cs="Times New Roman"/>
+        </w:rPr>
+        <w:t>057.6</w:t>
+      </w:r>
+    </w:p>
+    <w:p>
+      <w:pPr>
+        <w:spacing w:after="0"/>
+        <w:rPr>
+          <w:rFonts w:ascii="Times New Roman" w:hAnsi="Times New Roman" w:cs="Times New Roman"/>
+        </w:rPr>
+      </w:pPr>
+    </w:p>
+    <w:p>
+      <w:pPr>
+        <w:spacing w:after="0"/>
+        <w:rPr>
+          <w:rFonts w:ascii="Times New Roman" w:hAnsi="Times New Roman" w:cs="Times New Roman"/>
+        </w:rPr>
+      </w:pPr>
+      <w:r>
+        <w:rPr>
+          <w:rFonts w:ascii="Times New Roman" w:hAnsi="Times New Roman" w:cs="Times New Roman"/>
+        </w:rPr>
+        <w:t>Private Cloud setup cost estimation</w:t>
+      </w:r>
+    </w:p>
+    <w:p>
+      <w:pPr>
+        <w:spacing w:after="0"/>
+        <w:rPr>
+          <w:rFonts w:ascii="Times New Roman" w:hAnsi="Times New Roman" w:cs="Times New Roman"/>
+        </w:rPr>
+      </w:pPr>
+    </w:p>
+    <w:p>
+      <w:pPr>
+        <w:spacing w:after="0"/>
+        <w:rPr>
+          <w:rFonts w:ascii="Times New Roman" w:hAnsi="Times New Roman" w:cs="Times New Roman"/>
+        </w:rPr>
+      </w:pPr>
+      <w:r>
+        <w:rPr>
+          <w:rFonts w:ascii="Times New Roman" w:hAnsi="Times New Roman" w:cs="Times New Roman"/>
+        </w:rPr>
+        <w:t>Each rack used:  Iris 2482</w:t>
+      </w:r>
+    </w:p>
+    <w:p>
+      <w:pPr>
+        <w:spacing w:after="0"/>
+        <w:rPr>
+          <w:rFonts w:ascii="Times New Roman" w:hAnsi="Times New Roman" w:cs="Times New Roman"/>
+        </w:rPr>
+      </w:pPr>
+      <w:r>
+        <w:rPr>
+          <w:noProof/>
+        </w:rPr>
+        <w:drawing>
+          <wp:inline distT="0" distB="0" distL="0" distR="0" wp14:anchorId="65F309F3" wp14:editId="43D93B4F">
+            <wp:extent cx="5731510" cy="2434590"/>
+            <wp:effectExtent l="0" t="0" r="2540" b="3810"/>
+            <wp:docPr id="2" name="Picture 2"/>
+            <wp:cNvGraphicFramePr>
+              <a:graphicFrameLocks xmlns:a="http://schemas.openxmlformats.org/drawingml/2006/main" noChangeAspect="1"/>
+            </wp:cNvGraphicFramePr>
+            <a:graphic xmlns:a="http://schemas.openxmlformats.org/drawingml/2006/main">
+              <a:graphicData uri="http://schemas.openxmlformats.org/drawingml/2006/picture">
+                <pic:pic xmlns:pic="http://schemas.openxmlformats.org/drawingml/2006/picture">
+                  <pic:nvPicPr>
+                    <pic:cNvPr id="1" name=""/>
+                    <pic:cNvPicPr/>
+                  </pic:nvPicPr>
+                  <pic:blipFill>
+                    <a:blip r:embed="rId5"/>
+                    <a:stretch>
+                      <a:fillRect/>
+                    </a:stretch>
+                  </pic:blipFill>
+                  <pic:spPr>
+                    <a:xfrm>
+                      <a:off x="0" y="0"/>
+                      <a:ext cx="5731510" cy="2434590"/>
+                    </a:xfrm>
+                    <a:prstGeom prst="rect">
+                      <a:avLst/>
+                    </a:prstGeom>
+                  </pic:spPr>
+                </pic:pic>
+              </a:graphicData>
+            </a:graphic>
+          </wp:inline>
+        </w:drawing>
+      </w:r>
+    </w:p>
+    <w:tbl>
+      <w:tblPr>
+        <w:tblStyle w:val="TableGrid"/>
+        <w:tblW w:w="9354" w:type="dxa"/>
+        <w:tblInd w:w="5" w:type="dxa"/>
+        <w:tblCellMar>
+          <w:top w:w="40" w:type="dxa"/>
+          <w:left w:w="105" w:type="dxa"/>
+          <w:right w:w="115" w:type="dxa"/>
+        </w:tblCellMar>
+        <w:tblLook w:val="04A0" w:firstRow="1" w:lastRow="0" w:firstColumn="1" w:lastColumn="0" w:noHBand="0" w:noVBand="1"/>
+      </w:tblPr>
+      <w:tblGrid>
+        <w:gridCol w:w="1796"/>
+        <w:gridCol w:w="2280"/>
+        <w:gridCol w:w="1751"/>
+        <w:gridCol w:w="1781"/>
+        <w:gridCol w:w="1746"/>
+      </w:tblGrid>
+      <w:tr>
+        <w:trPr>
+          <w:trHeight w:val="255"/>
+        </w:trPr>
+        <w:tc>
+          <w:tcPr>
+            <w:tcW w:w="1796" w:type="dxa"/>
+            <w:tcBorders>
+              <w:top w:val="single" w:sz="4" w:space="0" w:color="000000"/>
+              <w:left w:val="single" w:sz="4" w:space="0" w:color="000000"/>
+              <w:bottom w:val="single" w:sz="4" w:space="0" w:color="000000"/>
+              <w:right w:val="single" w:sz="4" w:space="0" w:color="000000"/>
+            </w:tcBorders>
+            <w:hideMark/>
+          </w:tcPr>
+          <w:p>
+            <w:pPr>
+              <w:spacing w:line="256" w:lineRule="auto"/>
+              <w:ind w:left="5"/>
+              <w:rPr>
+                <w:sz w:val="20"/>
+              </w:rPr>
+            </w:pPr>
+          </w:p>
+        </w:tc>
+        <w:tc>
+          <w:tcPr>
+            <w:tcW w:w="2280" w:type="dxa"/>
+            <w:tcBorders>
+              <w:top w:val="single" w:sz="4" w:space="0" w:color="000000"/>
+              <w:left w:val="single" w:sz="4" w:space="0" w:color="000000"/>
+              <w:bottom w:val="single" w:sz="4" w:space="0" w:color="000000"/>
+              <w:right w:val="single" w:sz="4" w:space="0" w:color="000000"/>
+            </w:tcBorders>
+            <w:hideMark/>
+          </w:tcPr>
+          <w:p>
+            <w:pPr>
+              <w:spacing w:line="256" w:lineRule="auto"/>
+              <w:ind w:left="10"/>
+              <w:jc w:val="center"/>
+              <w:rPr>
+                <w:sz w:val="20"/>
+              </w:rPr>
+            </w:pPr>
+            <w:r>
+              <w:rPr>
+                <w:sz w:val="20"/>
+              </w:rPr>
+              <w:t xml:space="preserve">Description </w:t>
+            </w:r>
+          </w:p>
+        </w:tc>
+        <w:tc>
+          <w:tcPr>
+            <w:tcW w:w="1751" w:type="dxa"/>
+            <w:tcBorders>
+              <w:top w:val="single" w:sz="4" w:space="0" w:color="000000"/>
+              <w:left w:val="single" w:sz="4" w:space="0" w:color="000000"/>
+              <w:bottom w:val="single" w:sz="4" w:space="0" w:color="000000"/>
+              <w:right w:val="single" w:sz="4" w:space="0" w:color="000000"/>
+            </w:tcBorders>
+            <w:hideMark/>
+          </w:tcPr>
+          <w:p>
+            <w:pPr>
+              <w:spacing w:line="256" w:lineRule="auto"/>
+              <w:ind w:left="5"/>
+              <w:jc w:val="center"/>
+              <w:rPr>
+                <w:sz w:val="20"/>
+              </w:rPr>
+            </w:pPr>
+            <w:r>
+              <w:rPr>
+                <w:sz w:val="20"/>
+              </w:rPr>
+              <w:t xml:space="preserve">Price per Item </w:t>
+            </w:r>
+          </w:p>
+        </w:tc>
+        <w:tc>
+          <w:tcPr>
+            <w:tcW w:w="1781" w:type="dxa"/>
+            <w:tcBorders>
+              <w:top w:val="single" w:sz="4" w:space="0" w:color="000000"/>
+              <w:left w:val="single" w:sz="4" w:space="0" w:color="000000"/>
+              <w:bottom w:val="single" w:sz="4" w:space="0" w:color="000000"/>
+              <w:right w:val="single" w:sz="4" w:space="0" w:color="000000"/>
+            </w:tcBorders>
+            <w:hideMark/>
+          </w:tcPr>
+          <w:p>
+            <w:pPr>
+              <w:spacing w:line="256" w:lineRule="auto"/>
+              <w:ind w:right="5"/>
+              <w:jc w:val="center"/>
+              <w:rPr>
+                <w:sz w:val="20"/>
+              </w:rPr>
+            </w:pPr>
+            <w:r>
+              <w:rPr>
+                <w:sz w:val="20"/>
+              </w:rPr>
+              <w:t xml:space="preserve">Quantity </w:t>
+            </w:r>
+          </w:p>
+        </w:tc>
+        <w:tc>
+          <w:tcPr>
+            <w:tcW w:w="1746" w:type="dxa"/>
+            <w:tcBorders>
+              <w:top w:val="single" w:sz="4" w:space="0" w:color="000000"/>
+              <w:left w:val="single" w:sz="4" w:space="0" w:color="000000"/>
+              <w:bottom w:val="single" w:sz="4" w:space="0" w:color="000000"/>
+              <w:right w:val="single" w:sz="4" w:space="0" w:color="000000"/>
+            </w:tcBorders>
+            <w:hideMark/>
+          </w:tcPr>
+          <w:p>
+            <w:pPr>
+              <w:spacing w:line="256" w:lineRule="auto"/>
+              <w:ind w:left="4"/>
+              <w:jc w:val="center"/>
+              <w:rPr>
+                <w:sz w:val="20"/>
+              </w:rPr>
+            </w:pPr>
+            <w:r>
+              <w:rPr>
+                <w:sz w:val="20"/>
+              </w:rPr>
+              <w:t xml:space="preserve">Total Price </w:t>
+            </w:r>
+          </w:p>
+        </w:tc>
+      </w:tr>
+      <w:tr>
+        <w:trPr>
+          <w:trHeight w:val="255"/>
+        </w:trPr>
+        <w:tc>
+          <w:tcPr>
+            <w:tcW w:w="1796" w:type="dxa"/>
+            <w:tcBorders>
+              <w:top w:val="single" w:sz="4" w:space="0" w:color="000000"/>
+              <w:left w:val="single" w:sz="4" w:space="0" w:color="000000"/>
+              <w:bottom w:val="single" w:sz="4" w:space="0" w:color="000000"/>
+              <w:right w:val="single" w:sz="4" w:space="0" w:color="000000"/>
+            </w:tcBorders>
+            <w:hideMark/>
+          </w:tcPr>
+          <w:p>
+            <w:pPr>
+              <w:spacing w:line="256" w:lineRule="auto"/>
+              <w:ind w:left="5"/>
+              <w:rPr>
+                <w:sz w:val="20"/>
+              </w:rPr>
+            </w:pPr>
+            <w:r>
+              <w:rPr>
+                <w:sz w:val="20"/>
+              </w:rPr>
+              <w:t xml:space="preserve">Compute Servers </w:t>
+            </w:r>
+          </w:p>
+        </w:tc>
+        <w:tc>
+          <w:tcPr>
+            <w:tcW w:w="2280" w:type="dxa"/>
+            <w:tcBorders>
+              <w:top w:val="single" w:sz="4" w:space="0" w:color="000000"/>
+              <w:left w:val="single" w:sz="4" w:space="0" w:color="000000"/>
+              <w:bottom w:val="single" w:sz="4" w:space="0" w:color="000000"/>
+              <w:right w:val="single" w:sz="4" w:space="0" w:color="000000"/>
+            </w:tcBorders>
+            <w:hideMark/>
+          </w:tcPr>
+          <w:p>
+            <w:pPr>
+              <w:spacing w:line="256" w:lineRule="auto"/>
+              <w:ind w:left="5"/>
+              <w:rPr>
+                <w:sz w:val="20"/>
+              </w:rPr>
+            </w:pPr>
+            <w:r>
+              <w:rPr>
+                <w:sz w:val="20"/>
+              </w:rPr>
+              <w:t>Iris 2482</w:t>
+            </w:r>
+          </w:p>
+        </w:tc>
+        <w:tc>
+          <w:tcPr>
+            <w:tcW w:w="1751" w:type="dxa"/>
+            <w:tcBorders>
+              <w:top w:val="single" w:sz="4" w:space="0" w:color="000000"/>
+              <w:left w:val="single" w:sz="4" w:space="0" w:color="000000"/>
+              <w:bottom w:val="single" w:sz="4" w:space="0" w:color="000000"/>
+              <w:right w:val="single" w:sz="4" w:space="0" w:color="000000"/>
+            </w:tcBorders>
+            <w:hideMark/>
+          </w:tcPr>
+          <w:p>
+            <w:pPr>
+              <w:spacing w:line="256" w:lineRule="auto"/>
+              <w:ind w:left="6"/>
+              <w:rPr>
+                <w:sz w:val="20"/>
+              </w:rPr>
+            </w:pPr>
+            <w:r>
+              <w:rPr>
+                <w:sz w:val="20"/>
+              </w:rPr>
+              <w:t xml:space="preserve">$ </w:t>
+            </w:r>
+            <w:r>
+              <w:rPr>
+                <w:sz w:val="20"/>
+              </w:rPr>
+              <w:t>34,912.94</w:t>
+            </w:r>
+          </w:p>
+        </w:tc>
+        <w:tc>
+          <w:tcPr>
+            <w:tcW w:w="1781" w:type="dxa"/>
+            <w:tcBorders>
+              <w:top w:val="single" w:sz="4" w:space="0" w:color="000000"/>
+              <w:left w:val="single" w:sz="4" w:space="0" w:color="000000"/>
+              <w:bottom w:val="single" w:sz="4" w:space="0" w:color="000000"/>
+              <w:right w:val="single" w:sz="4" w:space="0" w:color="000000"/>
+            </w:tcBorders>
+            <w:hideMark/>
+          </w:tcPr>
+          <w:p>
+            <w:pPr>
+              <w:spacing w:line="256" w:lineRule="auto"/>
+              <w:rPr>
+                <w:sz w:val="20"/>
+              </w:rPr>
+            </w:pPr>
+            <w:r>
+              <w:rPr>
+                <w:sz w:val="20"/>
+              </w:rPr>
+              <w:t>16,667</w:t>
+            </w:r>
+          </w:p>
+        </w:tc>
+        <w:tc>
+          <w:tcPr>
+            <w:tcW w:w="1746" w:type="dxa"/>
+            <w:tcBorders>
+              <w:top w:val="single" w:sz="4" w:space="0" w:color="000000"/>
+              <w:left w:val="single" w:sz="4" w:space="0" w:color="000000"/>
+              <w:bottom w:val="single" w:sz="4" w:space="0" w:color="000000"/>
+              <w:right w:val="single" w:sz="4" w:space="0" w:color="000000"/>
+            </w:tcBorders>
+            <w:hideMark/>
+          </w:tcPr>
+          <w:p>
+            <w:pPr>
+              <w:spacing w:line="256" w:lineRule="auto"/>
+              <w:rPr>
+                <w:sz w:val="20"/>
+              </w:rPr>
+            </w:pPr>
+            <w:r>
+              <w:rPr>
+                <w:sz w:val="20"/>
+              </w:rPr>
+              <w:t xml:space="preserve"> </w:t>
+            </w:r>
+            <w:r>
+              <w:rPr>
+                <w:sz w:val="20"/>
+              </w:rPr>
+              <w:t>$ 581,893,970.98</w:t>
+            </w:r>
+          </w:p>
+        </w:tc>
+      </w:tr>
+      <w:tr>
+        <w:trPr>
+          <w:trHeight w:val="255"/>
+        </w:trPr>
+        <w:tc>
+          <w:tcPr>
+            <w:tcW w:w="1796" w:type="dxa"/>
+            <w:tcBorders>
+              <w:top w:val="single" w:sz="4" w:space="0" w:color="000000"/>
+              <w:left w:val="single" w:sz="4" w:space="0" w:color="000000"/>
+              <w:bottom w:val="single" w:sz="4" w:space="0" w:color="000000"/>
+              <w:right w:val="single" w:sz="4" w:space="0" w:color="000000"/>
+            </w:tcBorders>
+            <w:hideMark/>
+          </w:tcPr>
+          <w:p>
+            <w:pPr>
+              <w:spacing w:line="256" w:lineRule="auto"/>
+              <w:ind w:left="5"/>
+              <w:rPr>
+                <w:sz w:val="20"/>
+              </w:rPr>
+            </w:pPr>
+            <w:r>
+              <w:rPr>
+                <w:sz w:val="20"/>
+              </w:rPr>
+              <w:t xml:space="preserve">Network Switches </w:t>
+            </w:r>
+          </w:p>
+        </w:tc>
+        <w:tc>
+          <w:tcPr>
+            <w:tcW w:w="2280" w:type="dxa"/>
+            <w:tcBorders>
+              <w:top w:val="single" w:sz="4" w:space="0" w:color="000000"/>
+              <w:left w:val="single" w:sz="4" w:space="0" w:color="000000"/>
+              <w:bottom w:val="single" w:sz="4" w:space="0" w:color="000000"/>
+              <w:right w:val="single" w:sz="4" w:space="0" w:color="000000"/>
+            </w:tcBorders>
+            <w:hideMark/>
+          </w:tcPr>
+          <w:p>
+            <w:pPr>
+              <w:spacing w:line="256" w:lineRule="auto"/>
+              <w:ind w:left="5"/>
+              <w:rPr>
+                <w:sz w:val="20"/>
+              </w:rPr>
+            </w:pPr>
+            <w:r>
+              <w:rPr>
+                <w:sz w:val="20"/>
+              </w:rPr>
+              <w:t xml:space="preserve"> Dell Z9000 switches</w:t>
+            </w:r>
+          </w:p>
+        </w:tc>
+        <w:tc>
+          <w:tcPr>
+            <w:tcW w:w="1751" w:type="dxa"/>
+            <w:tcBorders>
+              <w:top w:val="single" w:sz="4" w:space="0" w:color="000000"/>
+              <w:left w:val="single" w:sz="4" w:space="0" w:color="000000"/>
+              <w:bottom w:val="single" w:sz="4" w:space="0" w:color="000000"/>
+              <w:right w:val="single" w:sz="4" w:space="0" w:color="000000"/>
+            </w:tcBorders>
+            <w:hideMark/>
+          </w:tcPr>
+          <w:p>
+            <w:pPr>
+              <w:spacing w:line="256" w:lineRule="auto"/>
+              <w:ind w:left="6"/>
+              <w:rPr>
+                <w:sz w:val="20"/>
+              </w:rPr>
+            </w:pPr>
+            <w:r>
+              <w:rPr>
+                <w:sz w:val="20"/>
+              </w:rPr>
+              <w:t xml:space="preserve"> $ 862.62</w:t>
+            </w:r>
+          </w:p>
+        </w:tc>
+        <w:tc>
+          <w:tcPr>
+            <w:tcW w:w="1781" w:type="dxa"/>
+            <w:tcBorders>
+              <w:top w:val="single" w:sz="4" w:space="0" w:color="000000"/>
+              <w:left w:val="single" w:sz="4" w:space="0" w:color="000000"/>
+              <w:bottom w:val="single" w:sz="4" w:space="0" w:color="000000"/>
+              <w:right w:val="single" w:sz="4" w:space="0" w:color="000000"/>
+            </w:tcBorders>
+            <w:hideMark/>
+          </w:tcPr>
+          <w:p>
+            <w:pPr>
+              <w:spacing w:line="256" w:lineRule="auto"/>
+              <w:rPr>
+                <w:sz w:val="20"/>
+              </w:rPr>
+            </w:pPr>
+            <w:r>
+              <w:rPr>
+                <w:sz w:val="20"/>
+              </w:rPr>
+              <w:t xml:space="preserve"> </w:t>
+            </w:r>
+            <w:r>
+              <w:rPr>
+                <w:sz w:val="20"/>
+              </w:rPr>
+              <w:t>1</w:t>
+            </w:r>
+            <w:r>
+              <w:rPr>
+                <w:sz w:val="20"/>
+              </w:rPr>
+              <w:t>,</w:t>
+            </w:r>
+            <w:r>
+              <w:rPr>
+                <w:sz w:val="20"/>
+              </w:rPr>
+              <w:t>565</w:t>
+            </w:r>
+          </w:p>
+        </w:tc>
+        <w:tc>
+          <w:tcPr>
+            <w:tcW w:w="1746" w:type="dxa"/>
+            <w:tcBorders>
+              <w:top w:val="single" w:sz="4" w:space="0" w:color="000000"/>
+              <w:left w:val="single" w:sz="4" w:space="0" w:color="000000"/>
+              <w:bottom w:val="single" w:sz="4" w:space="0" w:color="000000"/>
+              <w:right w:val="single" w:sz="4" w:space="0" w:color="000000"/>
+            </w:tcBorders>
+            <w:hideMark/>
+          </w:tcPr>
+          <w:p>
+            <w:pPr>
+              <w:spacing w:line="256" w:lineRule="auto"/>
+              <w:rPr>
+                <w:sz w:val="20"/>
+              </w:rPr>
+            </w:pPr>
+            <w:r>
+              <w:rPr>
+                <w:sz w:val="20"/>
+              </w:rPr>
+              <w:t xml:space="preserve"> $ </w:t>
+            </w:r>
+            <w:r>
+              <w:rPr>
+                <w:sz w:val="20"/>
+              </w:rPr>
+              <w:t>1</w:t>
+            </w:r>
+            <w:r>
+              <w:rPr>
+                <w:sz w:val="20"/>
+              </w:rPr>
+              <w:t>,</w:t>
+            </w:r>
+            <w:r>
+              <w:rPr>
+                <w:sz w:val="20"/>
+              </w:rPr>
+              <w:t>350</w:t>
+            </w:r>
+            <w:r>
+              <w:rPr>
+                <w:sz w:val="20"/>
+              </w:rPr>
+              <w:t>,</w:t>
+            </w:r>
+            <w:r>
+              <w:rPr>
+                <w:sz w:val="20"/>
+              </w:rPr>
+              <w:t>000.3</w:t>
+            </w:r>
+          </w:p>
+        </w:tc>
+      </w:tr>
+      <w:tr>
+        <w:trPr>
+          <w:trHeight w:val="255"/>
+        </w:trPr>
+        <w:tc>
+          <w:tcPr>
+            <w:tcW w:w="1796" w:type="dxa"/>
+            <w:tcBorders>
+              <w:top w:val="single" w:sz="4" w:space="0" w:color="000000"/>
+              <w:left w:val="single" w:sz="4" w:space="0" w:color="000000"/>
+              <w:bottom w:val="single" w:sz="4" w:space="0" w:color="000000"/>
+              <w:right w:val="single" w:sz="4" w:space="0" w:color="000000"/>
+            </w:tcBorders>
+            <w:hideMark/>
+          </w:tcPr>
+          <w:p>
+            <w:pPr>
+              <w:spacing w:line="256" w:lineRule="auto"/>
+              <w:ind w:left="5"/>
+              <w:rPr>
+                <w:sz w:val="20"/>
+              </w:rPr>
+            </w:pPr>
+            <w:r>
+              <w:rPr>
+                <w:sz w:val="20"/>
+              </w:rPr>
+              <w:t xml:space="preserve">Network Cables </w:t>
+            </w:r>
+          </w:p>
+        </w:tc>
+        <w:tc>
+          <w:tcPr>
+            <w:tcW w:w="2280" w:type="dxa"/>
+            <w:tcBorders>
+              <w:top w:val="single" w:sz="4" w:space="0" w:color="000000"/>
+              <w:left w:val="single" w:sz="4" w:space="0" w:color="000000"/>
+              <w:bottom w:val="single" w:sz="4" w:space="0" w:color="000000"/>
+              <w:right w:val="single" w:sz="4" w:space="0" w:color="000000"/>
+            </w:tcBorders>
+            <w:hideMark/>
+          </w:tcPr>
+          <w:p>
+            <w:pPr>
+              <w:spacing w:line="256" w:lineRule="auto"/>
+              <w:rPr>
+                <w:sz w:val="20"/>
+              </w:rPr>
+            </w:pPr>
+            <w:r>
+              <w:rPr>
+                <w:sz w:val="20"/>
+              </w:rPr>
+              <w:t>Dell</w:t>
+            </w:r>
+            <w:r>
+              <w:rPr>
+                <w:sz w:val="20"/>
+              </w:rPr>
+              <w:t xml:space="preserve"> N</w:t>
+            </w:r>
+            <w:r>
+              <w:rPr>
+                <w:sz w:val="20"/>
+              </w:rPr>
+              <w:t>etworking Cable,40GbE (QSFP+) to 4 x 10GbE SFP+</w:t>
+            </w:r>
+          </w:p>
+          <w:p>
+            <w:pPr>
+              <w:spacing w:line="256" w:lineRule="auto"/>
+              <w:ind w:left="5"/>
+              <w:rPr>
+                <w:sz w:val="20"/>
+              </w:rPr>
+            </w:pPr>
+          </w:p>
+        </w:tc>
+        <w:tc>
+          <w:tcPr>
+            <w:tcW w:w="1751" w:type="dxa"/>
+            <w:tcBorders>
+              <w:top w:val="single" w:sz="4" w:space="0" w:color="000000"/>
+              <w:left w:val="single" w:sz="4" w:space="0" w:color="000000"/>
+              <w:bottom w:val="single" w:sz="4" w:space="0" w:color="000000"/>
+              <w:right w:val="single" w:sz="4" w:space="0" w:color="000000"/>
+            </w:tcBorders>
+            <w:hideMark/>
+          </w:tcPr>
+          <w:p>
+            <w:pPr>
+              <w:spacing w:line="256" w:lineRule="auto"/>
+              <w:ind w:left="6"/>
+              <w:rPr>
+                <w:sz w:val="20"/>
+              </w:rPr>
+            </w:pPr>
+            <w:r>
+              <w:rPr>
+                <w:sz w:val="20"/>
+              </w:rPr>
+              <w:t xml:space="preserve"> $ 720</w:t>
+            </w:r>
+          </w:p>
+        </w:tc>
+        <w:tc>
+          <w:tcPr>
+            <w:tcW w:w="1781" w:type="dxa"/>
+            <w:tcBorders>
+              <w:top w:val="single" w:sz="4" w:space="0" w:color="000000"/>
+              <w:left w:val="single" w:sz="4" w:space="0" w:color="000000"/>
+              <w:bottom w:val="single" w:sz="4" w:space="0" w:color="000000"/>
+              <w:right w:val="single" w:sz="4" w:space="0" w:color="000000"/>
+            </w:tcBorders>
+            <w:hideMark/>
+          </w:tcPr>
+          <w:p>
+            <w:pPr>
+              <w:spacing w:line="256" w:lineRule="auto"/>
+              <w:rPr>
+                <w:sz w:val="20"/>
+              </w:rPr>
+            </w:pPr>
+            <w:r>
+              <w:rPr>
+                <w:sz w:val="20"/>
+              </w:rPr>
+              <w:t xml:space="preserve"> </w:t>
+            </w:r>
+            <w:r>
+              <w:rPr>
+                <w:sz w:val="20"/>
+              </w:rPr>
+              <w:t>16</w:t>
+            </w:r>
+            <w:r>
+              <w:rPr>
+                <w:sz w:val="20"/>
+              </w:rPr>
+              <w:t>,</w:t>
+            </w:r>
+            <w:r>
+              <w:rPr>
+                <w:sz w:val="20"/>
+              </w:rPr>
+              <w:t>688</w:t>
+            </w:r>
+          </w:p>
+        </w:tc>
+        <w:tc>
+          <w:tcPr>
+            <w:tcW w:w="1746" w:type="dxa"/>
+            <w:tcBorders>
+              <w:top w:val="single" w:sz="4" w:space="0" w:color="000000"/>
+              <w:left w:val="single" w:sz="4" w:space="0" w:color="000000"/>
+              <w:bottom w:val="single" w:sz="4" w:space="0" w:color="000000"/>
+              <w:right w:val="single" w:sz="4" w:space="0" w:color="000000"/>
+            </w:tcBorders>
+            <w:hideMark/>
+          </w:tcPr>
+          <w:p>
+            <w:pPr>
+              <w:spacing w:line="256" w:lineRule="auto"/>
+              <w:rPr>
+                <w:sz w:val="20"/>
+              </w:rPr>
+            </w:pPr>
+            <w:r>
+              <w:rPr>
+                <w:sz w:val="20"/>
+              </w:rPr>
+              <w:t xml:space="preserve"> $ </w:t>
+            </w:r>
+            <w:r>
+              <w:rPr>
+                <w:sz w:val="20"/>
+              </w:rPr>
+              <w:t>12</w:t>
+            </w:r>
+            <w:r>
+              <w:rPr>
+                <w:sz w:val="20"/>
+              </w:rPr>
+              <w:t>,</w:t>
+            </w:r>
+            <w:r>
+              <w:rPr>
+                <w:sz w:val="20"/>
+              </w:rPr>
+              <w:t>015</w:t>
+            </w:r>
+            <w:r>
+              <w:rPr>
+                <w:sz w:val="20"/>
+              </w:rPr>
+              <w:t>,</w:t>
+            </w:r>
+            <w:r>
+              <w:rPr>
+                <w:sz w:val="20"/>
+              </w:rPr>
+              <w:t>360</w:t>
+            </w:r>
+          </w:p>
+        </w:tc>
+      </w:tr>
+      <w:tr>
+        <w:trPr>
+          <w:trHeight w:val="255"/>
+        </w:trPr>
+        <w:tc>
+          <w:tcPr>
+            <w:tcW w:w="1796" w:type="dxa"/>
+            <w:tcBorders>
+              <w:top w:val="single" w:sz="4" w:space="0" w:color="000000"/>
+              <w:left w:val="single" w:sz="4" w:space="0" w:color="000000"/>
+              <w:bottom w:val="single" w:sz="4" w:space="0" w:color="000000"/>
+              <w:right w:val="single" w:sz="4" w:space="0" w:color="000000"/>
+            </w:tcBorders>
+          </w:tcPr>
+          <w:p>
+            <w:pPr>
+              <w:spacing w:line="256" w:lineRule="auto"/>
+              <w:ind w:left="5"/>
+              <w:rPr>
+                <w:sz w:val="20"/>
+              </w:rPr>
+            </w:pPr>
+            <w:r>
+              <w:rPr>
+                <w:sz w:val="20"/>
+              </w:rPr>
+              <w:t>Network Cables</w:t>
+            </w:r>
+          </w:p>
+        </w:tc>
+        <w:tc>
+          <w:tcPr>
+            <w:tcW w:w="2280" w:type="dxa"/>
+            <w:tcBorders>
+              <w:top w:val="single" w:sz="4" w:space="0" w:color="000000"/>
+              <w:left w:val="single" w:sz="4" w:space="0" w:color="000000"/>
+              <w:bottom w:val="single" w:sz="4" w:space="0" w:color="000000"/>
+              <w:right w:val="single" w:sz="4" w:space="0" w:color="000000"/>
+            </w:tcBorders>
+          </w:tcPr>
+          <w:p>
+            <w:pPr>
+              <w:spacing w:line="256" w:lineRule="auto"/>
+              <w:rPr>
+                <w:sz w:val="20"/>
+              </w:rPr>
+            </w:pPr>
+            <w:r>
+              <w:rPr>
+                <w:sz w:val="20"/>
+              </w:rPr>
+              <w:t>Dell Networking, Cable, QSFP+ to QSFP+, 40GbE</w:t>
+            </w:r>
+          </w:p>
+          <w:p>
+            <w:pPr>
+              <w:spacing w:line="256" w:lineRule="auto"/>
+              <w:ind w:left="5"/>
+              <w:rPr>
+                <w:sz w:val="20"/>
+              </w:rPr>
+            </w:pPr>
+          </w:p>
+        </w:tc>
+        <w:tc>
+          <w:tcPr>
+            <w:tcW w:w="1751" w:type="dxa"/>
+            <w:tcBorders>
+              <w:top w:val="single" w:sz="4" w:space="0" w:color="000000"/>
+              <w:left w:val="single" w:sz="4" w:space="0" w:color="000000"/>
+              <w:bottom w:val="single" w:sz="4" w:space="0" w:color="000000"/>
+              <w:right w:val="single" w:sz="4" w:space="0" w:color="000000"/>
+            </w:tcBorders>
+          </w:tcPr>
+          <w:p>
+            <w:pPr>
+              <w:spacing w:line="256" w:lineRule="auto"/>
+              <w:ind w:left="6"/>
+              <w:rPr>
+                <w:sz w:val="20"/>
+              </w:rPr>
+            </w:pPr>
+            <w:r>
+              <w:rPr>
+                <w:sz w:val="20"/>
+              </w:rPr>
+              <w:t>$ 590</w:t>
+            </w:r>
+          </w:p>
+        </w:tc>
+        <w:tc>
+          <w:tcPr>
+            <w:tcW w:w="1781" w:type="dxa"/>
+            <w:tcBorders>
+              <w:top w:val="single" w:sz="4" w:space="0" w:color="000000"/>
+              <w:left w:val="single" w:sz="4" w:space="0" w:color="000000"/>
+              <w:bottom w:val="single" w:sz="4" w:space="0" w:color="000000"/>
+              <w:right w:val="single" w:sz="4" w:space="0" w:color="000000"/>
+            </w:tcBorders>
+          </w:tcPr>
+          <w:p>
+            <w:pPr>
+              <w:spacing w:line="256" w:lineRule="auto"/>
+              <w:rPr>
+                <w:sz w:val="20"/>
+              </w:rPr>
+            </w:pPr>
+            <w:r>
+              <w:rPr>
+                <w:sz w:val="20"/>
+              </w:rPr>
+              <w:t>16</w:t>
+            </w:r>
+            <w:r>
+              <w:rPr>
+                <w:sz w:val="20"/>
+              </w:rPr>
+              <w:t>,</w:t>
+            </w:r>
+            <w:r>
+              <w:rPr>
+                <w:sz w:val="20"/>
+              </w:rPr>
+              <w:t>688</w:t>
+            </w:r>
+          </w:p>
+        </w:tc>
+        <w:tc>
+          <w:tcPr>
+            <w:tcW w:w="1746" w:type="dxa"/>
+            <w:tcBorders>
+              <w:top w:val="single" w:sz="4" w:space="0" w:color="000000"/>
+              <w:left w:val="single" w:sz="4" w:space="0" w:color="000000"/>
+              <w:bottom w:val="single" w:sz="4" w:space="0" w:color="000000"/>
+              <w:right w:val="single" w:sz="4" w:space="0" w:color="000000"/>
+            </w:tcBorders>
+          </w:tcPr>
+          <w:p>
+            <w:pPr>
+              <w:spacing w:line="256" w:lineRule="auto"/>
+              <w:rPr>
+                <w:sz w:val="20"/>
+              </w:rPr>
+            </w:pPr>
+            <w:r>
+              <w:rPr>
+                <w:sz w:val="20"/>
+              </w:rPr>
+              <w:t xml:space="preserve">$ </w:t>
+            </w:r>
+            <w:r>
+              <w:rPr>
+                <w:sz w:val="20"/>
+              </w:rPr>
+              <w:t>9</w:t>
+            </w:r>
+            <w:r>
+              <w:rPr>
+                <w:sz w:val="20"/>
+              </w:rPr>
+              <w:t>,</w:t>
+            </w:r>
+            <w:r>
+              <w:rPr>
+                <w:sz w:val="20"/>
+              </w:rPr>
+              <w:t>845</w:t>
+            </w:r>
+            <w:r>
+              <w:rPr>
+                <w:sz w:val="20"/>
+              </w:rPr>
+              <w:t>,</w:t>
+            </w:r>
+            <w:r>
+              <w:rPr>
+                <w:sz w:val="20"/>
+              </w:rPr>
+              <w:t>920</w:t>
+            </w:r>
+          </w:p>
+        </w:tc>
+      </w:tr>
+      <w:tr>
+        <w:trPr>
+          <w:trHeight w:val="255"/>
+        </w:trPr>
+        <w:tc>
+          <w:tcPr>
+            <w:tcW w:w="1796" w:type="dxa"/>
+            <w:tcBorders>
+              <w:top w:val="single" w:sz="4" w:space="0" w:color="000000"/>
+              <w:left w:val="single" w:sz="4" w:space="0" w:color="000000"/>
+              <w:bottom w:val="single" w:sz="4" w:space="0" w:color="000000"/>
+              <w:right w:val="single" w:sz="4" w:space="0" w:color="000000"/>
+            </w:tcBorders>
+            <w:hideMark/>
+          </w:tcPr>
+          <w:p>
+            <w:pPr>
+              <w:spacing w:line="256" w:lineRule="auto"/>
+              <w:ind w:left="5"/>
+              <w:rPr>
+                <w:sz w:val="20"/>
+              </w:rPr>
+            </w:pPr>
+            <w:r>
+              <w:rPr>
+                <w:sz w:val="20"/>
+              </w:rPr>
+              <w:t xml:space="preserve">Storage Servers </w:t>
+            </w:r>
+          </w:p>
+        </w:tc>
+        <w:tc>
+          <w:tcPr>
+            <w:tcW w:w="2280" w:type="dxa"/>
+            <w:tcBorders>
+              <w:top w:val="single" w:sz="4" w:space="0" w:color="000000"/>
+              <w:left w:val="single" w:sz="4" w:space="0" w:color="000000"/>
+              <w:bottom w:val="single" w:sz="4" w:space="0" w:color="000000"/>
+              <w:right w:val="single" w:sz="4" w:space="0" w:color="000000"/>
+            </w:tcBorders>
+            <w:hideMark/>
+          </w:tcPr>
+          <w:p>
+            <w:pPr>
+              <w:spacing w:line="256" w:lineRule="auto"/>
+              <w:ind w:left="5"/>
+              <w:rPr>
+                <w:sz w:val="20"/>
+              </w:rPr>
+            </w:pPr>
+            <w:r>
+              <w:rPr>
+                <w:sz w:val="20"/>
+              </w:rPr>
+              <w:t xml:space="preserve"> STX-CL XE72-2460</w:t>
+            </w:r>
+          </w:p>
+        </w:tc>
+        <w:tc>
+          <w:tcPr>
+            <w:tcW w:w="1751" w:type="dxa"/>
+            <w:tcBorders>
+              <w:top w:val="single" w:sz="4" w:space="0" w:color="000000"/>
+              <w:left w:val="single" w:sz="4" w:space="0" w:color="000000"/>
+              <w:bottom w:val="single" w:sz="4" w:space="0" w:color="000000"/>
+              <w:right w:val="single" w:sz="4" w:space="0" w:color="000000"/>
+            </w:tcBorders>
+            <w:hideMark/>
+          </w:tcPr>
+          <w:p>
+            <w:pPr>
+              <w:spacing w:line="256" w:lineRule="auto"/>
+              <w:ind w:left="6"/>
+              <w:rPr>
+                <w:sz w:val="20"/>
+              </w:rPr>
+            </w:pPr>
+            <w:r>
+              <w:rPr>
+                <w:sz w:val="20"/>
+              </w:rPr>
+              <w:t>$ 43,934</w:t>
+            </w:r>
+          </w:p>
+        </w:tc>
+        <w:tc>
+          <w:tcPr>
+            <w:tcW w:w="1781" w:type="dxa"/>
+            <w:tcBorders>
+              <w:top w:val="single" w:sz="4" w:space="0" w:color="000000"/>
+              <w:left w:val="single" w:sz="4" w:space="0" w:color="000000"/>
+              <w:bottom w:val="single" w:sz="4" w:space="0" w:color="000000"/>
+              <w:right w:val="single" w:sz="4" w:space="0" w:color="000000"/>
+            </w:tcBorders>
+            <w:hideMark/>
+          </w:tcPr>
+          <w:p>
+            <w:pPr>
+              <w:spacing w:line="256" w:lineRule="auto"/>
+              <w:rPr>
+                <w:sz w:val="20"/>
+              </w:rPr>
+            </w:pPr>
+            <w:r>
+              <w:rPr>
+                <w:sz w:val="20"/>
+              </w:rPr>
+              <w:t xml:space="preserve"> </w:t>
+            </w:r>
+            <w:r>
+              <w:rPr>
+                <w:sz w:val="20"/>
+              </w:rPr>
+              <w:t>24</w:t>
+            </w:r>
+          </w:p>
+        </w:tc>
+        <w:tc>
+          <w:tcPr>
+            <w:tcW w:w="1746" w:type="dxa"/>
+            <w:tcBorders>
+              <w:top w:val="single" w:sz="4" w:space="0" w:color="000000"/>
+              <w:left w:val="single" w:sz="4" w:space="0" w:color="000000"/>
+              <w:bottom w:val="single" w:sz="4" w:space="0" w:color="000000"/>
+              <w:right w:val="single" w:sz="4" w:space="0" w:color="000000"/>
+            </w:tcBorders>
+            <w:hideMark/>
+          </w:tcPr>
+          <w:p>
+            <w:pPr>
+              <w:spacing w:line="256" w:lineRule="auto"/>
+              <w:rPr>
+                <w:sz w:val="20"/>
+              </w:rPr>
+            </w:pPr>
+            <w:r>
+              <w:rPr>
+                <w:sz w:val="20"/>
+              </w:rPr>
+              <w:t xml:space="preserve"> $ </w:t>
+            </w:r>
+            <w:r>
+              <w:rPr>
+                <w:sz w:val="20"/>
+              </w:rPr>
+              <w:t>1</w:t>
+            </w:r>
+            <w:r>
+              <w:rPr>
+                <w:sz w:val="20"/>
+              </w:rPr>
+              <w:t>,</w:t>
+            </w:r>
+            <w:r>
+              <w:rPr>
+                <w:sz w:val="20"/>
+              </w:rPr>
+              <w:t>054</w:t>
+            </w:r>
+            <w:r>
+              <w:rPr>
+                <w:sz w:val="20"/>
+              </w:rPr>
+              <w:t>,</w:t>
+            </w:r>
+            <w:r>
+              <w:rPr>
+                <w:sz w:val="20"/>
+              </w:rPr>
+              <w:t>416</w:t>
+            </w:r>
+          </w:p>
+        </w:tc>
+      </w:tr>
+      <w:tr>
+        <w:trPr>
+          <w:trHeight w:val="255"/>
+        </w:trPr>
+        <w:tc>
+          <w:tcPr>
+            <w:tcW w:w="1796" w:type="dxa"/>
+            <w:tcBorders>
+              <w:top w:val="single" w:sz="4" w:space="0" w:color="000000"/>
+              <w:left w:val="single" w:sz="4" w:space="0" w:color="000000"/>
+              <w:bottom w:val="single" w:sz="4" w:space="0" w:color="000000"/>
+              <w:right w:val="single" w:sz="4" w:space="0" w:color="000000"/>
+            </w:tcBorders>
+            <w:hideMark/>
+          </w:tcPr>
+          <w:p>
+            <w:pPr>
+              <w:spacing w:line="256" w:lineRule="auto"/>
+              <w:ind w:left="5"/>
+              <w:rPr>
+                <w:sz w:val="20"/>
+              </w:rPr>
+            </w:pPr>
+            <w:r>
+              <w:rPr>
+                <w:sz w:val="20"/>
+              </w:rPr>
+              <w:t xml:space="preserve">Electric Power  </w:t>
+            </w:r>
+          </w:p>
+        </w:tc>
+        <w:tc>
+          <w:tcPr>
+            <w:tcW w:w="2280" w:type="dxa"/>
+            <w:tcBorders>
+              <w:top w:val="single" w:sz="4" w:space="0" w:color="000000"/>
+              <w:left w:val="single" w:sz="4" w:space="0" w:color="000000"/>
+              <w:bottom w:val="single" w:sz="4" w:space="0" w:color="000000"/>
+              <w:right w:val="single" w:sz="4" w:space="0" w:color="000000"/>
+            </w:tcBorders>
+            <w:hideMark/>
+          </w:tcPr>
+          <w:p>
+            <w:pPr>
+              <w:spacing w:line="256" w:lineRule="auto"/>
+              <w:ind w:left="5"/>
+              <w:rPr>
+                <w:sz w:val="20"/>
+              </w:rPr>
+            </w:pPr>
+            <w:r>
+              <w:rPr>
+                <w:sz w:val="20"/>
+              </w:rPr>
+              <w:t xml:space="preserve"> 1200W (compute </w:t>
+            </w:r>
+            <w:proofErr w:type="gramStart"/>
+            <w:r>
+              <w:rPr>
+                <w:sz w:val="20"/>
+              </w:rPr>
+              <w:t>nodes)+</w:t>
+            </w:r>
+            <w:proofErr w:type="gramEnd"/>
+            <w:r>
+              <w:rPr>
+                <w:sz w:val="20"/>
+              </w:rPr>
+              <w:t xml:space="preserve"> 1200W(cooling) over 5 years</w:t>
+            </w:r>
+          </w:p>
+        </w:tc>
+        <w:tc>
+          <w:tcPr>
+            <w:tcW w:w="1751" w:type="dxa"/>
+            <w:tcBorders>
+              <w:top w:val="single" w:sz="4" w:space="0" w:color="000000"/>
+              <w:left w:val="single" w:sz="4" w:space="0" w:color="000000"/>
+              <w:bottom w:val="single" w:sz="4" w:space="0" w:color="000000"/>
+              <w:right w:val="single" w:sz="4" w:space="0" w:color="000000"/>
+            </w:tcBorders>
+            <w:hideMark/>
+          </w:tcPr>
+          <w:p>
+            <w:pPr>
+              <w:spacing w:line="256" w:lineRule="auto"/>
+              <w:ind w:left="6"/>
+              <w:rPr>
+                <w:sz w:val="20"/>
+              </w:rPr>
+            </w:pPr>
+            <w:r>
+              <w:rPr>
+                <w:sz w:val="20"/>
+              </w:rPr>
+              <w:t xml:space="preserve"> N/A</w:t>
+            </w:r>
+          </w:p>
+        </w:tc>
+        <w:tc>
+          <w:tcPr>
+            <w:tcW w:w="1781" w:type="dxa"/>
+            <w:tcBorders>
+              <w:top w:val="single" w:sz="4" w:space="0" w:color="000000"/>
+              <w:left w:val="single" w:sz="4" w:space="0" w:color="000000"/>
+              <w:bottom w:val="single" w:sz="4" w:space="0" w:color="000000"/>
+              <w:right w:val="single" w:sz="4" w:space="0" w:color="000000"/>
+            </w:tcBorders>
+            <w:hideMark/>
+          </w:tcPr>
+          <w:p>
+            <w:pPr>
+              <w:spacing w:line="256" w:lineRule="auto"/>
+              <w:rPr>
+                <w:sz w:val="20"/>
+              </w:rPr>
+            </w:pPr>
+            <w:r>
+              <w:rPr>
+                <w:sz w:val="20"/>
+              </w:rPr>
+              <w:t>N/A</w:t>
+            </w:r>
+          </w:p>
+        </w:tc>
+        <w:tc>
+          <w:tcPr>
+            <w:tcW w:w="1746" w:type="dxa"/>
+            <w:tcBorders>
+              <w:top w:val="single" w:sz="4" w:space="0" w:color="000000"/>
+              <w:left w:val="single" w:sz="4" w:space="0" w:color="000000"/>
+              <w:bottom w:val="single" w:sz="4" w:space="0" w:color="000000"/>
+              <w:right w:val="single" w:sz="4" w:space="0" w:color="000000"/>
+            </w:tcBorders>
+            <w:hideMark/>
+          </w:tcPr>
+          <w:p>
+            <w:pPr>
+              <w:spacing w:line="256" w:lineRule="auto"/>
+              <w:rPr>
+                <w:sz w:val="20"/>
+              </w:rPr>
+            </w:pPr>
+            <w:r>
+              <w:rPr>
+                <w:sz w:val="20"/>
+              </w:rPr>
+              <w:t xml:space="preserve"> $ </w:t>
+            </w:r>
+            <w:r>
+              <w:rPr>
+                <w:sz w:val="20"/>
+              </w:rPr>
+              <w:t>210</w:t>
+            </w:r>
+            <w:r>
+              <w:rPr>
+                <w:sz w:val="20"/>
+              </w:rPr>
+              <w:t>,</w:t>
+            </w:r>
+            <w:r>
+              <w:rPr>
+                <w:sz w:val="20"/>
+              </w:rPr>
+              <w:t>244</w:t>
+            </w:r>
+            <w:r>
+              <w:rPr>
+                <w:sz w:val="20"/>
+              </w:rPr>
+              <w:t>,</w:t>
+            </w:r>
+            <w:r>
+              <w:rPr>
+                <w:sz w:val="20"/>
+              </w:rPr>
+              <w:t>204.8</w:t>
+            </w:r>
+          </w:p>
+        </w:tc>
+      </w:tr>
+      <w:tr>
+        <w:trPr>
+          <w:trHeight w:val="255"/>
+        </w:trPr>
+        <w:tc>
+          <w:tcPr>
+            <w:tcW w:w="1796" w:type="dxa"/>
+            <w:tcBorders>
+              <w:top w:val="single" w:sz="4" w:space="0" w:color="000000"/>
+              <w:left w:val="single" w:sz="4" w:space="0" w:color="000000"/>
+              <w:bottom w:val="single" w:sz="4" w:space="0" w:color="000000"/>
+              <w:right w:val="single" w:sz="4" w:space="0" w:color="000000"/>
+            </w:tcBorders>
+            <w:hideMark/>
+          </w:tcPr>
+          <w:p>
+            <w:pPr>
+              <w:spacing w:line="256" w:lineRule="auto"/>
+              <w:ind w:left="5"/>
+              <w:rPr>
+                <w:sz w:val="20"/>
+              </w:rPr>
+            </w:pPr>
+            <w:r>
+              <w:rPr>
+                <w:sz w:val="20"/>
+              </w:rPr>
+              <w:t xml:space="preserve">Cooling </w:t>
+            </w:r>
+          </w:p>
+        </w:tc>
+        <w:tc>
+          <w:tcPr>
+            <w:tcW w:w="2280" w:type="dxa"/>
+            <w:tcBorders>
+              <w:top w:val="single" w:sz="4" w:space="0" w:color="000000"/>
+              <w:left w:val="single" w:sz="4" w:space="0" w:color="000000"/>
+              <w:bottom w:val="single" w:sz="4" w:space="0" w:color="000000"/>
+              <w:right w:val="single" w:sz="4" w:space="0" w:color="000000"/>
+            </w:tcBorders>
+            <w:hideMark/>
+          </w:tcPr>
+          <w:p>
+            <w:pPr>
+              <w:spacing w:line="256" w:lineRule="auto"/>
+              <w:ind w:left="5"/>
+              <w:rPr>
+                <w:sz w:val="20"/>
+              </w:rPr>
+            </w:pPr>
+            <w:r>
+              <w:rPr>
+                <w:sz w:val="20"/>
+              </w:rPr>
+              <w:t xml:space="preserve"> Cooler master v1200</w:t>
+            </w:r>
+          </w:p>
+        </w:tc>
+        <w:tc>
+          <w:tcPr>
+            <w:tcW w:w="1751" w:type="dxa"/>
+            <w:tcBorders>
+              <w:top w:val="single" w:sz="4" w:space="0" w:color="000000"/>
+              <w:left w:val="single" w:sz="4" w:space="0" w:color="000000"/>
+              <w:bottom w:val="single" w:sz="4" w:space="0" w:color="000000"/>
+              <w:right w:val="single" w:sz="4" w:space="0" w:color="000000"/>
+            </w:tcBorders>
+            <w:hideMark/>
+          </w:tcPr>
+          <w:p>
+            <w:pPr>
+              <w:spacing w:line="256" w:lineRule="auto"/>
+              <w:ind w:left="6"/>
+              <w:rPr>
+                <w:sz w:val="20"/>
+              </w:rPr>
+            </w:pPr>
+            <w:r>
+              <w:rPr>
+                <w:sz w:val="20"/>
+              </w:rPr>
+              <w:t xml:space="preserve"> $ 303</w:t>
+            </w:r>
+          </w:p>
+        </w:tc>
+        <w:tc>
+          <w:tcPr>
+            <w:tcW w:w="1781" w:type="dxa"/>
+            <w:tcBorders>
+              <w:top w:val="single" w:sz="4" w:space="0" w:color="000000"/>
+              <w:left w:val="single" w:sz="4" w:space="0" w:color="000000"/>
+              <w:bottom w:val="single" w:sz="4" w:space="0" w:color="000000"/>
+              <w:right w:val="single" w:sz="4" w:space="0" w:color="000000"/>
+            </w:tcBorders>
+            <w:hideMark/>
+          </w:tcPr>
+          <w:p>
+            <w:pPr>
+              <w:spacing w:line="256" w:lineRule="auto"/>
+              <w:rPr>
+                <w:sz w:val="20"/>
+              </w:rPr>
+            </w:pPr>
+            <w:r>
+              <w:rPr>
+                <w:sz w:val="20"/>
+              </w:rPr>
+              <w:t>16,667</w:t>
+            </w:r>
+          </w:p>
+        </w:tc>
+        <w:tc>
+          <w:tcPr>
+            <w:tcW w:w="1746" w:type="dxa"/>
+            <w:tcBorders>
+              <w:top w:val="single" w:sz="4" w:space="0" w:color="000000"/>
+              <w:left w:val="single" w:sz="4" w:space="0" w:color="000000"/>
+              <w:bottom w:val="single" w:sz="4" w:space="0" w:color="000000"/>
+              <w:right w:val="single" w:sz="4" w:space="0" w:color="000000"/>
+            </w:tcBorders>
+            <w:hideMark/>
+          </w:tcPr>
+          <w:p>
+            <w:pPr>
+              <w:spacing w:line="256" w:lineRule="auto"/>
+              <w:rPr>
+                <w:sz w:val="20"/>
+              </w:rPr>
+            </w:pPr>
+            <w:r>
+              <w:rPr>
+                <w:sz w:val="20"/>
+              </w:rPr>
+              <w:t xml:space="preserve">$ </w:t>
+            </w:r>
+            <w:r>
+              <w:rPr>
+                <w:sz w:val="20"/>
+              </w:rPr>
+              <w:t>5</w:t>
+            </w:r>
+            <w:r>
+              <w:rPr>
+                <w:sz w:val="20"/>
+              </w:rPr>
+              <w:t>,</w:t>
+            </w:r>
+            <w:r>
+              <w:rPr>
+                <w:sz w:val="20"/>
+              </w:rPr>
+              <w:t>050</w:t>
+            </w:r>
+            <w:r>
+              <w:rPr>
+                <w:sz w:val="20"/>
+              </w:rPr>
+              <w:t>,</w:t>
+            </w:r>
+            <w:r>
+              <w:rPr>
+                <w:sz w:val="20"/>
+              </w:rPr>
+              <w:t>101</w:t>
+            </w:r>
+          </w:p>
+        </w:tc>
+      </w:tr>
+      <w:tr>
+        <w:trPr>
+          <w:trHeight w:val="255"/>
+        </w:trPr>
+        <w:tc>
+          <w:tcPr>
+            <w:tcW w:w="1796" w:type="dxa"/>
+            <w:tcBorders>
+              <w:top w:val="single" w:sz="4" w:space="0" w:color="000000"/>
+              <w:left w:val="single" w:sz="4" w:space="0" w:color="000000"/>
+              <w:bottom w:val="single" w:sz="4" w:space="0" w:color="000000"/>
+              <w:right w:val="single" w:sz="4" w:space="0" w:color="000000"/>
+            </w:tcBorders>
+            <w:hideMark/>
+          </w:tcPr>
+          <w:p>
+            <w:pPr>
+              <w:spacing w:line="256" w:lineRule="auto"/>
+              <w:ind w:left="5"/>
+              <w:rPr>
+                <w:sz w:val="20"/>
+              </w:rPr>
+            </w:pPr>
+            <w:r>
+              <w:rPr>
+                <w:sz w:val="20"/>
+              </w:rPr>
+              <w:t xml:space="preserve">Administration </w:t>
+            </w:r>
+          </w:p>
+        </w:tc>
+        <w:tc>
+          <w:tcPr>
+            <w:tcW w:w="2280" w:type="dxa"/>
+            <w:tcBorders>
+              <w:top w:val="single" w:sz="4" w:space="0" w:color="000000"/>
+              <w:left w:val="single" w:sz="4" w:space="0" w:color="000000"/>
+              <w:bottom w:val="single" w:sz="4" w:space="0" w:color="000000"/>
+              <w:right w:val="single" w:sz="4" w:space="0" w:color="000000"/>
+            </w:tcBorders>
+            <w:hideMark/>
+          </w:tcPr>
+          <w:p>
+            <w:pPr>
+              <w:spacing w:line="256" w:lineRule="auto"/>
+              <w:ind w:left="5"/>
+              <w:rPr>
+                <w:sz w:val="20"/>
+              </w:rPr>
+            </w:pPr>
+            <w:r>
+              <w:rPr>
+                <w:sz w:val="20"/>
+              </w:rPr>
+              <w:t xml:space="preserve"> 1 per 1000 nodes over 5 years</w:t>
+            </w:r>
+          </w:p>
+        </w:tc>
+        <w:tc>
+          <w:tcPr>
+            <w:tcW w:w="1751" w:type="dxa"/>
+            <w:tcBorders>
+              <w:top w:val="single" w:sz="4" w:space="0" w:color="000000"/>
+              <w:left w:val="single" w:sz="4" w:space="0" w:color="000000"/>
+              <w:bottom w:val="single" w:sz="4" w:space="0" w:color="000000"/>
+              <w:right w:val="single" w:sz="4" w:space="0" w:color="000000"/>
+            </w:tcBorders>
+            <w:hideMark/>
+          </w:tcPr>
+          <w:p>
+            <w:pPr>
+              <w:spacing w:line="256" w:lineRule="auto"/>
+              <w:ind w:left="6"/>
+              <w:rPr>
+                <w:sz w:val="20"/>
+              </w:rPr>
+            </w:pPr>
+            <w:r>
+              <w:rPr>
+                <w:sz w:val="20"/>
+              </w:rPr>
+              <w:t xml:space="preserve"> $ 500,000</w:t>
+            </w:r>
+          </w:p>
+        </w:tc>
+        <w:tc>
+          <w:tcPr>
+            <w:tcW w:w="1781" w:type="dxa"/>
+            <w:tcBorders>
+              <w:top w:val="single" w:sz="4" w:space="0" w:color="000000"/>
+              <w:left w:val="single" w:sz="4" w:space="0" w:color="000000"/>
+              <w:bottom w:val="single" w:sz="4" w:space="0" w:color="000000"/>
+              <w:right w:val="single" w:sz="4" w:space="0" w:color="000000"/>
+            </w:tcBorders>
+            <w:hideMark/>
+          </w:tcPr>
+          <w:p>
+            <w:pPr>
+              <w:spacing w:line="256" w:lineRule="auto"/>
+              <w:rPr>
+                <w:sz w:val="20"/>
+              </w:rPr>
+            </w:pPr>
+            <w:r>
+              <w:rPr>
+                <w:sz w:val="20"/>
+              </w:rPr>
+              <w:t>17</w:t>
+            </w:r>
+          </w:p>
+        </w:tc>
+        <w:tc>
+          <w:tcPr>
+            <w:tcW w:w="1746" w:type="dxa"/>
+            <w:tcBorders>
+              <w:top w:val="single" w:sz="4" w:space="0" w:color="000000"/>
+              <w:left w:val="single" w:sz="4" w:space="0" w:color="000000"/>
+              <w:bottom w:val="single" w:sz="4" w:space="0" w:color="000000"/>
+              <w:right w:val="single" w:sz="4" w:space="0" w:color="000000"/>
+            </w:tcBorders>
+            <w:hideMark/>
+          </w:tcPr>
+          <w:p>
+            <w:pPr>
+              <w:spacing w:line="256" w:lineRule="auto"/>
+              <w:rPr>
+                <w:sz w:val="20"/>
+              </w:rPr>
+            </w:pPr>
+            <w:r>
+              <w:rPr>
+                <w:sz w:val="20"/>
+              </w:rPr>
+              <w:t xml:space="preserve"> $ </w:t>
+            </w:r>
+            <w:r>
+              <w:rPr>
+                <w:sz w:val="20"/>
+              </w:rPr>
+              <w:t>8</w:t>
+            </w:r>
+            <w:r>
+              <w:rPr>
+                <w:sz w:val="20"/>
+              </w:rPr>
+              <w:t>,</w:t>
+            </w:r>
+            <w:r>
+              <w:rPr>
+                <w:sz w:val="20"/>
+              </w:rPr>
+              <w:t>500</w:t>
+            </w:r>
+            <w:r>
+              <w:rPr>
+                <w:sz w:val="20"/>
+              </w:rPr>
+              <w:t>,</w:t>
+            </w:r>
+            <w:r>
+              <w:rPr>
+                <w:sz w:val="20"/>
+              </w:rPr>
+              <w:t>000</w:t>
+            </w:r>
+          </w:p>
+        </w:tc>
+      </w:tr>
+      <w:tr>
+        <w:trPr>
+          <w:trHeight w:val="255"/>
+        </w:trPr>
+        <w:tc>
+          <w:tcPr>
+            <w:tcW w:w="1796" w:type="dxa"/>
+            <w:tcBorders>
+              <w:top w:val="single" w:sz="4" w:space="0" w:color="000000"/>
+              <w:left w:val="single" w:sz="4" w:space="0" w:color="000000"/>
+              <w:bottom w:val="single" w:sz="4" w:space="0" w:color="000000"/>
+              <w:right w:val="single" w:sz="4" w:space="0" w:color="000000"/>
+            </w:tcBorders>
+            <w:hideMark/>
+          </w:tcPr>
+          <w:p>
+            <w:pPr>
+              <w:spacing w:line="256" w:lineRule="auto"/>
+              <w:ind w:left="5"/>
+              <w:rPr>
+                <w:sz w:val="20"/>
+              </w:rPr>
+            </w:pPr>
+            <w:r>
+              <w:rPr>
+                <w:sz w:val="20"/>
+              </w:rPr>
+              <w:t xml:space="preserve">TOTAL </w:t>
+            </w:r>
+          </w:p>
+        </w:tc>
+        <w:tc>
+          <w:tcPr>
+            <w:tcW w:w="2280" w:type="dxa"/>
+            <w:tcBorders>
+              <w:top w:val="single" w:sz="4" w:space="0" w:color="000000"/>
+              <w:left w:val="single" w:sz="4" w:space="0" w:color="000000"/>
+              <w:bottom w:val="single" w:sz="4" w:space="0" w:color="000000"/>
+              <w:right w:val="single" w:sz="4" w:space="0" w:color="000000"/>
+            </w:tcBorders>
+            <w:hideMark/>
+          </w:tcPr>
+          <w:p>
+            <w:pPr>
+              <w:spacing w:line="256" w:lineRule="auto"/>
+              <w:ind w:left="11"/>
+              <w:jc w:val="center"/>
+              <w:rPr>
+                <w:sz w:val="20"/>
+              </w:rPr>
+            </w:pPr>
+            <w:r>
+              <w:rPr>
+                <w:sz w:val="20"/>
+              </w:rPr>
+              <w:t xml:space="preserve">N/A </w:t>
+            </w:r>
+          </w:p>
+        </w:tc>
+        <w:tc>
+          <w:tcPr>
+            <w:tcW w:w="1751" w:type="dxa"/>
+            <w:tcBorders>
+              <w:top w:val="single" w:sz="4" w:space="0" w:color="000000"/>
+              <w:left w:val="single" w:sz="4" w:space="0" w:color="000000"/>
+              <w:bottom w:val="single" w:sz="4" w:space="0" w:color="000000"/>
+              <w:right w:val="single" w:sz="4" w:space="0" w:color="000000"/>
+            </w:tcBorders>
+            <w:hideMark/>
+          </w:tcPr>
+          <w:p>
+            <w:pPr>
+              <w:spacing w:line="256" w:lineRule="auto"/>
+              <w:ind w:left="11"/>
+              <w:jc w:val="center"/>
+              <w:rPr>
+                <w:sz w:val="20"/>
+              </w:rPr>
+            </w:pPr>
+            <w:r>
+              <w:rPr>
+                <w:sz w:val="20"/>
+              </w:rPr>
+              <w:t xml:space="preserve">N/A </w:t>
+            </w:r>
+          </w:p>
+        </w:tc>
+        <w:tc>
+          <w:tcPr>
+            <w:tcW w:w="1781" w:type="dxa"/>
+            <w:tcBorders>
+              <w:top w:val="single" w:sz="4" w:space="0" w:color="000000"/>
+              <w:left w:val="single" w:sz="4" w:space="0" w:color="000000"/>
+              <w:bottom w:val="single" w:sz="4" w:space="0" w:color="000000"/>
+              <w:right w:val="single" w:sz="4" w:space="0" w:color="000000"/>
+            </w:tcBorders>
+            <w:hideMark/>
+          </w:tcPr>
+          <w:p>
+            <w:pPr>
+              <w:spacing w:line="256" w:lineRule="auto"/>
+              <w:jc w:val="center"/>
+              <w:rPr>
+                <w:sz w:val="20"/>
+              </w:rPr>
+            </w:pPr>
+            <w:r>
+              <w:rPr>
+                <w:sz w:val="20"/>
+              </w:rPr>
+              <w:t xml:space="preserve">N/A </w:t>
+            </w:r>
+          </w:p>
+        </w:tc>
+        <w:tc>
+          <w:tcPr>
+            <w:tcW w:w="1746" w:type="dxa"/>
+            <w:tcBorders>
+              <w:top w:val="single" w:sz="4" w:space="0" w:color="000000"/>
+              <w:left w:val="single" w:sz="4" w:space="0" w:color="000000"/>
+              <w:bottom w:val="single" w:sz="4" w:space="0" w:color="000000"/>
+              <w:right w:val="single" w:sz="4" w:space="0" w:color="000000"/>
+            </w:tcBorders>
+            <w:hideMark/>
+          </w:tcPr>
+          <w:p>
+            <w:pPr>
+              <w:spacing w:line="256" w:lineRule="auto"/>
+              <w:ind w:left="50"/>
+              <w:rPr>
+                <w:sz w:val="20"/>
+              </w:rPr>
+            </w:pPr>
+            <w:r>
+              <w:rPr>
+                <w:sz w:val="20"/>
+              </w:rPr>
+              <w:t xml:space="preserve">$ </w:t>
+            </w:r>
+            <w:r>
+              <w:rPr>
+                <w:sz w:val="20"/>
+              </w:rPr>
+              <w:t>829</w:t>
+            </w:r>
+            <w:r>
+              <w:rPr>
+                <w:sz w:val="20"/>
+              </w:rPr>
+              <w:t>,</w:t>
+            </w:r>
+            <w:bookmarkStart w:id="0" w:name="_GoBack"/>
+            <w:bookmarkEnd w:id="0"/>
+            <w:r>
+              <w:rPr>
+                <w:sz w:val="20"/>
+              </w:rPr>
+              <w:t>953</w:t>
+            </w:r>
+            <w:r>
+              <w:rPr>
+                <w:sz w:val="20"/>
+              </w:rPr>
+              <w:t>,</w:t>
+            </w:r>
+            <w:r>
+              <w:rPr>
+                <w:sz w:val="20"/>
+              </w:rPr>
+              <w:t>973.08</w:t>
             </w:r>
           </w:p>
         </w:tc>
@@ -3992,6 +7864,25 @@
       <w:lang w:eastAsia="en-IN"/>
     </w:rPr>
   </w:style>
+  <w:style w:type="table" w:styleId="TableGrid0">
+    <w:name w:val="Table Grid"/>
+    <w:basedOn w:val="TableNormal"/>
+    <w:uiPriority w:val="39"/>
+    <w:rsid w:val="00A215A6"/>
+    <w:pPr>
+      <w:spacing w:after="0" w:line="240" w:lineRule="auto"/>
+    </w:pPr>
+    <w:tblPr>
+      <w:tblBorders>
+        <w:top w:val="single" w:sz="4" w:space="0" w:color="auto"/>
+        <w:left w:val="single" w:sz="4" w:space="0" w:color="auto"/>
+        <w:bottom w:val="single" w:sz="4" w:space="0" w:color="auto"/>
+        <w:right w:val="single" w:sz="4" w:space="0" w:color="auto"/>
+        <w:insideH w:val="single" w:sz="4" w:space="0" w:color="auto"/>
+        <w:insideV w:val="single" w:sz="4" w:space="0" w:color="auto"/>
+      </w:tblBorders>
+    </w:tblPr>
+  </w:style>
 </w:styles>
 </file>
 

</xml_diff>

<commit_message>
updated a table for public cloud
</commit_message>
<xml_diff>
--- a/Report.docx
+++ b/Report.docx
@@ -638,6 +638,330 @@
         <w:t xml:space="preserve">configuration: </w:t>
       </w:r>
     </w:p>
+    <w:tbl>
+      <w:tblPr>
+        <w:tblStyle w:val="TableGrid0"/>
+        <w:tblW w:w="0" w:type="auto"/>
+        <w:tblLook w:val="04A0" w:firstRow="1" w:lastRow="0" w:firstColumn="1" w:lastColumn="0" w:noHBand="0" w:noVBand="1"/>
+      </w:tblPr>
+      <w:tblGrid>
+        <w:gridCol w:w="1305"/>
+        <w:gridCol w:w="1278"/>
+        <w:gridCol w:w="1291"/>
+        <w:gridCol w:w="1355"/>
+        <w:gridCol w:w="1183"/>
+      </w:tblGrid>
+      <w:tr>
+        <w:tc>
+          <w:tcPr>
+            <w:tcW w:w="1305" w:type="dxa"/>
+          </w:tcPr>
+          <w:p>
+            <w:pPr>
+              <w:pStyle w:val="Default"/>
+              <w:rPr>
+                <w:b/>
+                <w:sz w:val="20"/>
+                <w:szCs w:val="20"/>
+              </w:rPr>
+            </w:pPr>
+            <w:r>
+              <w:rPr>
+                <w:b/>
+                <w:sz w:val="20"/>
+                <w:szCs w:val="20"/>
+              </w:rPr>
+              <w:t xml:space="preserve">Name </w:t>
+            </w:r>
+          </w:p>
+        </w:tc>
+        <w:tc>
+          <w:tcPr>
+            <w:tcW w:w="1278" w:type="dxa"/>
+          </w:tcPr>
+          <w:p>
+            <w:pPr>
+              <w:pStyle w:val="Default"/>
+              <w:rPr>
+                <w:b/>
+                <w:sz w:val="20"/>
+                <w:szCs w:val="20"/>
+              </w:rPr>
+            </w:pPr>
+            <w:r>
+              <w:rPr>
+                <w:b/>
+                <w:sz w:val="20"/>
+                <w:szCs w:val="20"/>
+              </w:rPr>
+              <w:t>vCPU</w:t>
+            </w:r>
+          </w:p>
+        </w:tc>
+        <w:tc>
+          <w:tcPr>
+            <w:tcW w:w="1291" w:type="dxa"/>
+          </w:tcPr>
+          <w:p>
+            <w:pPr>
+              <w:pStyle w:val="Default"/>
+              <w:rPr>
+                <w:b/>
+                <w:sz w:val="20"/>
+                <w:szCs w:val="20"/>
+              </w:rPr>
+            </w:pPr>
+            <w:r>
+              <w:rPr>
+                <w:b/>
+                <w:sz w:val="20"/>
+                <w:szCs w:val="20"/>
+              </w:rPr>
+              <w:t>Mem(</w:t>
+            </w:r>
+            <w:proofErr w:type="spellStart"/>
+            <w:r>
+              <w:rPr>
+                <w:b/>
+                <w:sz w:val="20"/>
+                <w:szCs w:val="20"/>
+              </w:rPr>
+              <w:t>GiB</w:t>
+            </w:r>
+            <w:proofErr w:type="spellEnd"/>
+            <w:r>
+              <w:rPr>
+                <w:b/>
+                <w:sz w:val="20"/>
+                <w:szCs w:val="20"/>
+              </w:rPr>
+              <w:t>)</w:t>
+            </w:r>
+          </w:p>
+        </w:tc>
+        <w:tc>
+          <w:tcPr>
+            <w:tcW w:w="1355" w:type="dxa"/>
+          </w:tcPr>
+          <w:p>
+            <w:pPr>
+              <w:pStyle w:val="Default"/>
+              <w:rPr>
+                <w:b/>
+                <w:sz w:val="20"/>
+                <w:szCs w:val="20"/>
+              </w:rPr>
+            </w:pPr>
+            <w:r>
+              <w:rPr>
+                <w:b/>
+                <w:sz w:val="20"/>
+                <w:szCs w:val="20"/>
+              </w:rPr>
+              <w:t xml:space="preserve">HDD(GB) </w:t>
+            </w:r>
+          </w:p>
+        </w:tc>
+        <w:tc>
+          <w:tcPr>
+            <w:tcW w:w="1183" w:type="dxa"/>
+          </w:tcPr>
+          <w:p>
+            <w:pPr>
+              <w:pStyle w:val="Default"/>
+              <w:rPr>
+                <w:b/>
+                <w:sz w:val="20"/>
+                <w:szCs w:val="20"/>
+              </w:rPr>
+            </w:pPr>
+            <w:r>
+              <w:rPr>
+                <w:b/>
+                <w:sz w:val="20"/>
+                <w:szCs w:val="20"/>
+              </w:rPr>
+              <w:t>cost</w:t>
+            </w:r>
+          </w:p>
+        </w:tc>
+      </w:tr>
+      <w:tr>
+        <w:tc>
+          <w:tcPr>
+            <w:tcW w:w="1305" w:type="dxa"/>
+          </w:tcPr>
+          <w:p>
+            <w:pPr>
+              <w:pStyle w:val="Default"/>
+              <w:rPr>
+                <w:b/>
+                <w:sz w:val="20"/>
+                <w:szCs w:val="20"/>
+              </w:rPr>
+            </w:pPr>
+            <w:r>
+              <w:rPr>
+                <w:b/>
+                <w:sz w:val="20"/>
+                <w:szCs w:val="20"/>
+              </w:rPr>
+              <w:t>D</w:t>
+            </w:r>
+            <w:proofErr w:type="gramStart"/>
+            <w:r>
+              <w:rPr>
+                <w:b/>
+                <w:sz w:val="20"/>
+                <w:szCs w:val="20"/>
+              </w:rPr>
+              <w:t>2</w:t>
+            </w:r>
+            <w:r>
+              <w:rPr>
+                <w:b/>
+                <w:sz w:val="20"/>
+                <w:szCs w:val="20"/>
+              </w:rPr>
+              <w:t>.</w:t>
+            </w:r>
+            <w:r>
+              <w:rPr>
+                <w:b/>
+                <w:sz w:val="20"/>
+                <w:szCs w:val="20"/>
+              </w:rPr>
+              <w:t>x</w:t>
+            </w:r>
+            <w:r>
+              <w:rPr>
+                <w:b/>
+                <w:sz w:val="20"/>
+                <w:szCs w:val="20"/>
+              </w:rPr>
+              <w:t>large</w:t>
+            </w:r>
+            <w:proofErr w:type="gramEnd"/>
+          </w:p>
+        </w:tc>
+        <w:tc>
+          <w:tcPr>
+            <w:tcW w:w="1278" w:type="dxa"/>
+          </w:tcPr>
+          <w:p>
+            <w:pPr>
+              <w:pStyle w:val="Default"/>
+              <w:rPr>
+                <w:b/>
+                <w:sz w:val="20"/>
+                <w:szCs w:val="20"/>
+              </w:rPr>
+            </w:pPr>
+            <w:r>
+              <w:rPr>
+                <w:b/>
+                <w:sz w:val="20"/>
+                <w:szCs w:val="20"/>
+              </w:rPr>
+              <w:t>36</w:t>
+            </w:r>
+          </w:p>
+        </w:tc>
+        <w:tc>
+          <w:tcPr>
+            <w:tcW w:w="1291" w:type="dxa"/>
+          </w:tcPr>
+          <w:p>
+            <w:pPr>
+              <w:pStyle w:val="Default"/>
+              <w:rPr>
+                <w:b/>
+                <w:sz w:val="20"/>
+                <w:szCs w:val="20"/>
+              </w:rPr>
+            </w:pPr>
+            <w:r>
+              <w:rPr>
+                <w:b/>
+                <w:sz w:val="20"/>
+                <w:szCs w:val="20"/>
+              </w:rPr>
+              <w:t>244</w:t>
+            </w:r>
+          </w:p>
+        </w:tc>
+        <w:tc>
+          <w:tcPr>
+            <w:tcW w:w="1355" w:type="dxa"/>
+          </w:tcPr>
+          <w:p>
+            <w:pPr>
+              <w:pStyle w:val="Default"/>
+              <w:rPr>
+                <w:b/>
+                <w:sz w:val="20"/>
+                <w:szCs w:val="20"/>
+              </w:rPr>
+            </w:pPr>
+            <w:r>
+              <w:rPr>
+                <w:b/>
+                <w:sz w:val="20"/>
+                <w:szCs w:val="20"/>
+              </w:rPr>
+              <w:t>24*2000</w:t>
+            </w:r>
+          </w:p>
+        </w:tc>
+        <w:tc>
+          <w:tcPr>
+            <w:tcW w:w="1183" w:type="dxa"/>
+          </w:tcPr>
+          <w:p>
+            <w:pPr>
+              <w:pStyle w:val="Default"/>
+              <w:rPr>
+                <w:b/>
+                <w:sz w:val="20"/>
+                <w:szCs w:val="20"/>
+              </w:rPr>
+            </w:pPr>
+            <w:r>
+              <w:rPr>
+                <w:b/>
+                <w:sz w:val="20"/>
+                <w:szCs w:val="20"/>
+              </w:rPr>
+              <w:t>$</w:t>
+            </w:r>
+            <w:r>
+              <w:rPr>
+                <w:b/>
+                <w:sz w:val="20"/>
+                <w:szCs w:val="20"/>
+              </w:rPr>
+              <w:t>5.52</w:t>
+            </w:r>
+            <w:r>
+              <w:rPr>
+                <w:b/>
+                <w:sz w:val="20"/>
+                <w:szCs w:val="20"/>
+              </w:rPr>
+              <w:t>/Hour</w:t>
+            </w:r>
+          </w:p>
+        </w:tc>
+      </w:tr>
+    </w:tbl>
+    <w:p>
+      <w:pPr>
+        <w:spacing w:after="0"/>
+        <w:rPr>
+          <w:rFonts w:ascii="Times New Roman" w:hAnsi="Times New Roman" w:cs="Times New Roman"/>
+        </w:rPr>
+      </w:pPr>
+    </w:p>
     <w:p>
       <w:pPr>
         <w:spacing w:after="0"/>
@@ -940,6 +1264,7 @@
         <w:rPr>
           <w:rFonts w:ascii="Times New Roman" w:hAnsi="Times New Roman" w:cs="Times New Roman"/>
         </w:rPr>
+        <w:lastRenderedPageBreak/>
         <w:tab/>
         <w:t xml:space="preserve">244 </w:t>
       </w:r>
@@ -1024,7 +1349,6 @@
         <w:rPr>
           <w:rFonts w:ascii="Times New Roman" w:hAnsi="Times New Roman" w:cs="Times New Roman"/>
         </w:rPr>
-        <w:lastRenderedPageBreak/>
         <w:t>Disk</w:t>
       </w:r>
     </w:p>
@@ -1645,6 +1969,779 @@
         <w:rPr>
           <w:rFonts w:ascii="Times New Roman" w:hAnsi="Times New Roman" w:cs="Times New Roman"/>
         </w:rPr>
+        <w:t>Cost break down</w:t>
+      </w:r>
+    </w:p>
+    <w:tbl>
+      <w:tblPr>
+        <w:tblStyle w:val="TableGrid"/>
+        <w:tblW w:w="9354" w:type="dxa"/>
+        <w:tblInd w:w="5" w:type="dxa"/>
+        <w:tblCellMar>
+          <w:top w:w="40" w:type="dxa"/>
+          <w:left w:w="105" w:type="dxa"/>
+          <w:right w:w="115" w:type="dxa"/>
+        </w:tblCellMar>
+        <w:tblLook w:val="04A0" w:firstRow="1" w:lastRow="0" w:firstColumn="1" w:lastColumn="0" w:noHBand="0" w:noVBand="1"/>
+      </w:tblPr>
+      <w:tblGrid>
+        <w:gridCol w:w="1796"/>
+        <w:gridCol w:w="2280"/>
+        <w:gridCol w:w="1751"/>
+        <w:gridCol w:w="1781"/>
+        <w:gridCol w:w="1746"/>
+      </w:tblGrid>
+      <w:tr>
+        <w:trPr>
+          <w:trHeight w:val="255"/>
+        </w:trPr>
+        <w:tc>
+          <w:tcPr>
+            <w:tcW w:w="1796" w:type="dxa"/>
+            <w:tcBorders>
+              <w:top w:val="single" w:sz="4" w:space="0" w:color="000000"/>
+              <w:left w:val="single" w:sz="4" w:space="0" w:color="000000"/>
+              <w:bottom w:val="single" w:sz="4" w:space="0" w:color="000000"/>
+              <w:right w:val="single" w:sz="4" w:space="0" w:color="000000"/>
+            </w:tcBorders>
+            <w:hideMark/>
+          </w:tcPr>
+          <w:p>
+            <w:pPr>
+              <w:spacing w:line="256" w:lineRule="auto"/>
+              <w:ind w:left="5"/>
+              <w:rPr>
+                <w:sz w:val="20"/>
+              </w:rPr>
+            </w:pPr>
+          </w:p>
+        </w:tc>
+        <w:tc>
+          <w:tcPr>
+            <w:tcW w:w="2280" w:type="dxa"/>
+            <w:tcBorders>
+              <w:top w:val="single" w:sz="4" w:space="0" w:color="000000"/>
+              <w:left w:val="single" w:sz="4" w:space="0" w:color="000000"/>
+              <w:bottom w:val="single" w:sz="4" w:space="0" w:color="000000"/>
+              <w:right w:val="single" w:sz="4" w:space="0" w:color="000000"/>
+            </w:tcBorders>
+            <w:hideMark/>
+          </w:tcPr>
+          <w:p>
+            <w:pPr>
+              <w:spacing w:line="256" w:lineRule="auto"/>
+              <w:ind w:left="10"/>
+              <w:jc w:val="center"/>
+              <w:rPr>
+                <w:sz w:val="20"/>
+              </w:rPr>
+            </w:pPr>
+            <w:r>
+              <w:rPr>
+                <w:sz w:val="20"/>
+              </w:rPr>
+              <w:t xml:space="preserve">Description </w:t>
+            </w:r>
+          </w:p>
+        </w:tc>
+        <w:tc>
+          <w:tcPr>
+            <w:tcW w:w="1751" w:type="dxa"/>
+            <w:tcBorders>
+              <w:top w:val="single" w:sz="4" w:space="0" w:color="000000"/>
+              <w:left w:val="single" w:sz="4" w:space="0" w:color="000000"/>
+              <w:bottom w:val="single" w:sz="4" w:space="0" w:color="000000"/>
+              <w:right w:val="single" w:sz="4" w:space="0" w:color="000000"/>
+            </w:tcBorders>
+            <w:hideMark/>
+          </w:tcPr>
+          <w:p>
+            <w:pPr>
+              <w:spacing w:line="256" w:lineRule="auto"/>
+              <w:ind w:left="5"/>
+              <w:jc w:val="center"/>
+              <w:rPr>
+                <w:sz w:val="20"/>
+              </w:rPr>
+            </w:pPr>
+            <w:r>
+              <w:rPr>
+                <w:sz w:val="20"/>
+              </w:rPr>
+              <w:t>Price</w:t>
+            </w:r>
+          </w:p>
+        </w:tc>
+        <w:tc>
+          <w:tcPr>
+            <w:tcW w:w="1781" w:type="dxa"/>
+            <w:tcBorders>
+              <w:top w:val="single" w:sz="4" w:space="0" w:color="000000"/>
+              <w:left w:val="single" w:sz="4" w:space="0" w:color="000000"/>
+              <w:bottom w:val="single" w:sz="4" w:space="0" w:color="000000"/>
+              <w:right w:val="single" w:sz="4" w:space="0" w:color="000000"/>
+            </w:tcBorders>
+            <w:hideMark/>
+          </w:tcPr>
+          <w:p>
+            <w:pPr>
+              <w:spacing w:line="256" w:lineRule="auto"/>
+              <w:ind w:right="5"/>
+              <w:jc w:val="center"/>
+              <w:rPr>
+                <w:sz w:val="20"/>
+              </w:rPr>
+            </w:pPr>
+            <w:r>
+              <w:rPr>
+                <w:sz w:val="20"/>
+              </w:rPr>
+              <w:t xml:space="preserve">Quantity </w:t>
+            </w:r>
+          </w:p>
+        </w:tc>
+        <w:tc>
+          <w:tcPr>
+            <w:tcW w:w="1746" w:type="dxa"/>
+            <w:tcBorders>
+              <w:top w:val="single" w:sz="4" w:space="0" w:color="000000"/>
+              <w:left w:val="single" w:sz="4" w:space="0" w:color="000000"/>
+              <w:bottom w:val="single" w:sz="4" w:space="0" w:color="000000"/>
+              <w:right w:val="single" w:sz="4" w:space="0" w:color="000000"/>
+            </w:tcBorders>
+            <w:hideMark/>
+          </w:tcPr>
+          <w:p>
+            <w:pPr>
+              <w:spacing w:line="256" w:lineRule="auto"/>
+              <w:ind w:left="4"/>
+              <w:jc w:val="center"/>
+              <w:rPr>
+                <w:sz w:val="20"/>
+              </w:rPr>
+            </w:pPr>
+            <w:r>
+              <w:rPr>
+                <w:sz w:val="20"/>
+              </w:rPr>
+              <w:t xml:space="preserve">Total Price </w:t>
+            </w:r>
+            <w:r>
+              <w:rPr>
+                <w:sz w:val="20"/>
+              </w:rPr>
+              <w:t>for 5 years</w:t>
+            </w:r>
+          </w:p>
+        </w:tc>
+      </w:tr>
+      <w:tr>
+        <w:trPr>
+          <w:trHeight w:val="255"/>
+        </w:trPr>
+        <w:tc>
+          <w:tcPr>
+            <w:tcW w:w="1796" w:type="dxa"/>
+            <w:tcBorders>
+              <w:top w:val="single" w:sz="4" w:space="0" w:color="000000"/>
+              <w:left w:val="single" w:sz="4" w:space="0" w:color="000000"/>
+              <w:bottom w:val="single" w:sz="4" w:space="0" w:color="000000"/>
+              <w:right w:val="single" w:sz="4" w:space="0" w:color="000000"/>
+            </w:tcBorders>
+            <w:hideMark/>
+          </w:tcPr>
+          <w:p>
+            <w:pPr>
+              <w:spacing w:line="256" w:lineRule="auto"/>
+              <w:ind w:left="5"/>
+              <w:rPr>
+                <w:sz w:val="20"/>
+              </w:rPr>
+            </w:pPr>
+            <w:r>
+              <w:rPr>
+                <w:sz w:val="20"/>
+              </w:rPr>
+              <w:t xml:space="preserve">Compute Servers </w:t>
+            </w:r>
+          </w:p>
+        </w:tc>
+        <w:tc>
+          <w:tcPr>
+            <w:tcW w:w="2280" w:type="dxa"/>
+            <w:tcBorders>
+              <w:top w:val="single" w:sz="4" w:space="0" w:color="000000"/>
+              <w:left w:val="single" w:sz="4" w:space="0" w:color="000000"/>
+              <w:bottom w:val="single" w:sz="4" w:space="0" w:color="000000"/>
+              <w:right w:val="single" w:sz="4" w:space="0" w:color="000000"/>
+            </w:tcBorders>
+            <w:hideMark/>
+          </w:tcPr>
+          <w:p>
+            <w:pPr>
+              <w:spacing w:line="256" w:lineRule="auto"/>
+              <w:ind w:left="5"/>
+              <w:rPr>
+                <w:sz w:val="20"/>
+              </w:rPr>
+            </w:pPr>
+            <w:r>
+              <w:rPr>
+                <w:sz w:val="20"/>
+              </w:rPr>
+              <w:t>D2.8xlarge</w:t>
+            </w:r>
+          </w:p>
+        </w:tc>
+        <w:tc>
+          <w:tcPr>
+            <w:tcW w:w="1751" w:type="dxa"/>
+            <w:tcBorders>
+              <w:top w:val="single" w:sz="4" w:space="0" w:color="000000"/>
+              <w:left w:val="single" w:sz="4" w:space="0" w:color="000000"/>
+              <w:bottom w:val="single" w:sz="4" w:space="0" w:color="000000"/>
+              <w:right w:val="single" w:sz="4" w:space="0" w:color="000000"/>
+            </w:tcBorders>
+            <w:hideMark/>
+          </w:tcPr>
+          <w:p>
+            <w:pPr>
+              <w:spacing w:line="256" w:lineRule="auto"/>
+              <w:ind w:left="6"/>
+              <w:rPr>
+                <w:sz w:val="20"/>
+              </w:rPr>
+            </w:pPr>
+            <w:r>
+              <w:rPr>
+                <w:sz w:val="20"/>
+              </w:rPr>
+              <w:t xml:space="preserve">$ </w:t>
+            </w:r>
+            <w:r>
+              <w:rPr>
+                <w:sz w:val="20"/>
+              </w:rPr>
+              <w:t>5.52/hr</w:t>
+            </w:r>
+          </w:p>
+        </w:tc>
+        <w:tc>
+          <w:tcPr>
+            <w:tcW w:w="1781" w:type="dxa"/>
+            <w:tcBorders>
+              <w:top w:val="single" w:sz="4" w:space="0" w:color="000000"/>
+              <w:left w:val="single" w:sz="4" w:space="0" w:color="000000"/>
+              <w:bottom w:val="single" w:sz="4" w:space="0" w:color="000000"/>
+              <w:right w:val="single" w:sz="4" w:space="0" w:color="000000"/>
+            </w:tcBorders>
+            <w:hideMark/>
+          </w:tcPr>
+          <w:p>
+            <w:pPr>
+              <w:spacing w:line="256" w:lineRule="auto"/>
+              <w:rPr>
+                <w:sz w:val="20"/>
+              </w:rPr>
+            </w:pPr>
+            <w:r>
+              <w:rPr>
+                <w:sz w:val="20"/>
+              </w:rPr>
+              <w:t>1,0</w:t>
+            </w:r>
+            <w:r>
+              <w:rPr>
+                <w:sz w:val="20"/>
+              </w:rPr>
+              <w:t>93</w:t>
+            </w:r>
+          </w:p>
+        </w:tc>
+        <w:tc>
+          <w:tcPr>
+            <w:tcW w:w="1746" w:type="dxa"/>
+            <w:tcBorders>
+              <w:top w:val="single" w:sz="4" w:space="0" w:color="000000"/>
+              <w:left w:val="single" w:sz="4" w:space="0" w:color="000000"/>
+              <w:bottom w:val="single" w:sz="4" w:space="0" w:color="000000"/>
+              <w:right w:val="single" w:sz="4" w:space="0" w:color="000000"/>
+            </w:tcBorders>
+            <w:hideMark/>
+          </w:tcPr>
+          <w:p>
+            <w:pPr>
+              <w:spacing w:line="256" w:lineRule="auto"/>
+              <w:rPr>
+                <w:sz w:val="20"/>
+              </w:rPr>
+            </w:pPr>
+            <w:r>
+              <w:rPr>
+                <w:sz w:val="20"/>
+              </w:rPr>
+              <w:t>$</w:t>
+            </w:r>
+            <w:r>
+              <w:rPr>
+                <w:rFonts w:ascii="Times New Roman" w:hAnsi="Times New Roman" w:cs="Times New Roman"/>
+              </w:rPr>
+              <w:t>264</w:t>
+            </w:r>
+            <w:r>
+              <w:rPr>
+                <w:rFonts w:ascii="Times New Roman" w:hAnsi="Times New Roman" w:cs="Times New Roman"/>
+              </w:rPr>
+              <w:t>,</w:t>
+            </w:r>
+            <w:r>
+              <w:rPr>
+                <w:rFonts w:ascii="Times New Roman" w:hAnsi="Times New Roman" w:cs="Times New Roman"/>
+              </w:rPr>
+              <w:t>261</w:t>
+            </w:r>
+            <w:r>
+              <w:rPr>
+                <w:rFonts w:ascii="Times New Roman" w:hAnsi="Times New Roman" w:cs="Times New Roman"/>
+              </w:rPr>
+              <w:t>,</w:t>
+            </w:r>
+            <w:r>
+              <w:rPr>
+                <w:rFonts w:ascii="Times New Roman" w:hAnsi="Times New Roman" w:cs="Times New Roman"/>
+              </w:rPr>
+              <w:t>168</w:t>
+            </w:r>
+          </w:p>
+        </w:tc>
+      </w:tr>
+      <w:tr>
+        <w:trPr>
+          <w:trHeight w:val="255"/>
+        </w:trPr>
+        <w:tc>
+          <w:tcPr>
+            <w:tcW w:w="1796" w:type="dxa"/>
+            <w:tcBorders>
+              <w:top w:val="single" w:sz="4" w:space="0" w:color="000000"/>
+              <w:left w:val="single" w:sz="4" w:space="0" w:color="000000"/>
+              <w:bottom w:val="single" w:sz="4" w:space="0" w:color="000000"/>
+              <w:right w:val="single" w:sz="4" w:space="0" w:color="000000"/>
+            </w:tcBorders>
+          </w:tcPr>
+          <w:p>
+            <w:pPr>
+              <w:spacing w:line="256" w:lineRule="auto"/>
+              <w:ind w:left="5"/>
+              <w:rPr>
+                <w:sz w:val="20"/>
+              </w:rPr>
+            </w:pPr>
+            <w:r>
+              <w:rPr>
+                <w:sz w:val="20"/>
+              </w:rPr>
+              <w:t>Distributed Storage</w:t>
+            </w:r>
+          </w:p>
+        </w:tc>
+        <w:tc>
+          <w:tcPr>
+            <w:tcW w:w="2280" w:type="dxa"/>
+            <w:tcBorders>
+              <w:top w:val="single" w:sz="4" w:space="0" w:color="000000"/>
+              <w:left w:val="single" w:sz="4" w:space="0" w:color="000000"/>
+              <w:bottom w:val="single" w:sz="4" w:space="0" w:color="000000"/>
+              <w:right w:val="single" w:sz="4" w:space="0" w:color="000000"/>
+            </w:tcBorders>
+          </w:tcPr>
+          <w:p>
+            <w:pPr>
+              <w:spacing w:line="256" w:lineRule="auto"/>
+              <w:ind w:left="5"/>
+              <w:rPr>
+                <w:sz w:val="20"/>
+              </w:rPr>
+            </w:pPr>
+            <w:r>
+              <w:rPr>
+                <w:sz w:val="20"/>
+              </w:rPr>
+              <w:t>S3</w:t>
+            </w:r>
+          </w:p>
+        </w:tc>
+        <w:tc>
+          <w:tcPr>
+            <w:tcW w:w="1751" w:type="dxa"/>
+            <w:tcBorders>
+              <w:top w:val="single" w:sz="4" w:space="0" w:color="000000"/>
+              <w:left w:val="single" w:sz="4" w:space="0" w:color="000000"/>
+              <w:bottom w:val="single" w:sz="4" w:space="0" w:color="000000"/>
+              <w:right w:val="single" w:sz="4" w:space="0" w:color="000000"/>
+            </w:tcBorders>
+          </w:tcPr>
+          <w:p>
+            <w:pPr>
+              <w:spacing w:line="256" w:lineRule="auto"/>
+              <w:ind w:left="6"/>
+              <w:rPr>
+                <w:sz w:val="20"/>
+              </w:rPr>
+            </w:pPr>
+            <w:r>
+              <w:rPr>
+                <w:sz w:val="20"/>
+              </w:rPr>
+              <w:t>$ 0.021/GB</w:t>
+            </w:r>
+          </w:p>
+        </w:tc>
+        <w:tc>
+          <w:tcPr>
+            <w:tcW w:w="1781" w:type="dxa"/>
+            <w:tcBorders>
+              <w:top w:val="single" w:sz="4" w:space="0" w:color="000000"/>
+              <w:left w:val="single" w:sz="4" w:space="0" w:color="000000"/>
+              <w:bottom w:val="single" w:sz="4" w:space="0" w:color="000000"/>
+              <w:right w:val="single" w:sz="4" w:space="0" w:color="000000"/>
+            </w:tcBorders>
+          </w:tcPr>
+          <w:p>
+            <w:pPr>
+              <w:spacing w:line="256" w:lineRule="auto"/>
+              <w:rPr>
+                <w:sz w:val="20"/>
+              </w:rPr>
+            </w:pPr>
+          </w:p>
+        </w:tc>
+        <w:tc>
+          <w:tcPr>
+            <w:tcW w:w="1746" w:type="dxa"/>
+            <w:tcBorders>
+              <w:top w:val="single" w:sz="4" w:space="0" w:color="000000"/>
+              <w:left w:val="single" w:sz="4" w:space="0" w:color="000000"/>
+              <w:bottom w:val="single" w:sz="4" w:space="0" w:color="000000"/>
+              <w:right w:val="single" w:sz="4" w:space="0" w:color="000000"/>
+            </w:tcBorders>
+          </w:tcPr>
+          <w:p>
+            <w:pPr>
+              <w:spacing w:line="256" w:lineRule="auto"/>
+              <w:rPr>
+                <w:sz w:val="20"/>
+              </w:rPr>
+            </w:pPr>
+            <w:r>
+              <w:rPr>
+                <w:sz w:val="20"/>
+              </w:rPr>
+              <w:t>$</w:t>
+            </w:r>
+            <w:r>
+              <w:rPr>
+                <w:rFonts w:ascii="Times New Roman" w:hAnsi="Times New Roman" w:cs="Times New Roman"/>
+              </w:rPr>
+              <w:t>132,120,576</w:t>
+            </w:r>
+          </w:p>
+        </w:tc>
+      </w:tr>
+      <w:tr>
+        <w:trPr>
+          <w:trHeight w:val="255"/>
+        </w:trPr>
+        <w:tc>
+          <w:tcPr>
+            <w:tcW w:w="1796" w:type="dxa"/>
+            <w:tcBorders>
+              <w:top w:val="single" w:sz="4" w:space="0" w:color="000000"/>
+              <w:left w:val="single" w:sz="4" w:space="0" w:color="000000"/>
+              <w:bottom w:val="single" w:sz="4" w:space="0" w:color="000000"/>
+              <w:right w:val="single" w:sz="4" w:space="0" w:color="000000"/>
+            </w:tcBorders>
+          </w:tcPr>
+          <w:p>
+            <w:pPr>
+              <w:spacing w:line="256" w:lineRule="auto"/>
+              <w:ind w:left="5"/>
+              <w:rPr>
+                <w:sz w:val="20"/>
+              </w:rPr>
+            </w:pPr>
+            <w:r>
+              <w:rPr>
+                <w:sz w:val="20"/>
+              </w:rPr>
+              <w:t>Total</w:t>
+            </w:r>
+          </w:p>
+        </w:tc>
+        <w:tc>
+          <w:tcPr>
+            <w:tcW w:w="2280" w:type="dxa"/>
+            <w:tcBorders>
+              <w:top w:val="single" w:sz="4" w:space="0" w:color="000000"/>
+              <w:left w:val="single" w:sz="4" w:space="0" w:color="000000"/>
+              <w:bottom w:val="single" w:sz="4" w:space="0" w:color="000000"/>
+              <w:right w:val="single" w:sz="4" w:space="0" w:color="000000"/>
+            </w:tcBorders>
+          </w:tcPr>
+          <w:p>
+            <w:pPr>
+              <w:spacing w:line="256" w:lineRule="auto"/>
+              <w:ind w:left="5"/>
+              <w:rPr>
+                <w:sz w:val="20"/>
+              </w:rPr>
+            </w:pPr>
+            <w:r>
+              <w:rPr>
+                <w:sz w:val="20"/>
+              </w:rPr>
+              <w:t>N/A</w:t>
+            </w:r>
+          </w:p>
+        </w:tc>
+        <w:tc>
+          <w:tcPr>
+            <w:tcW w:w="1751" w:type="dxa"/>
+            <w:tcBorders>
+              <w:top w:val="single" w:sz="4" w:space="0" w:color="000000"/>
+              <w:left w:val="single" w:sz="4" w:space="0" w:color="000000"/>
+              <w:bottom w:val="single" w:sz="4" w:space="0" w:color="000000"/>
+              <w:right w:val="single" w:sz="4" w:space="0" w:color="000000"/>
+            </w:tcBorders>
+          </w:tcPr>
+          <w:p>
+            <w:pPr>
+              <w:spacing w:line="256" w:lineRule="auto"/>
+              <w:ind w:left="6"/>
+              <w:rPr>
+                <w:sz w:val="20"/>
+              </w:rPr>
+            </w:pPr>
+            <w:r>
+              <w:rPr>
+                <w:sz w:val="20"/>
+              </w:rPr>
+              <w:t>N/A</w:t>
+            </w:r>
+          </w:p>
+        </w:tc>
+        <w:tc>
+          <w:tcPr>
+            <w:tcW w:w="1781" w:type="dxa"/>
+            <w:tcBorders>
+              <w:top w:val="single" w:sz="4" w:space="0" w:color="000000"/>
+              <w:left w:val="single" w:sz="4" w:space="0" w:color="000000"/>
+              <w:bottom w:val="single" w:sz="4" w:space="0" w:color="000000"/>
+              <w:right w:val="single" w:sz="4" w:space="0" w:color="000000"/>
+            </w:tcBorders>
+          </w:tcPr>
+          <w:p>
+            <w:pPr>
+              <w:spacing w:line="256" w:lineRule="auto"/>
+              <w:rPr>
+                <w:sz w:val="20"/>
+              </w:rPr>
+            </w:pPr>
+            <w:r>
+              <w:rPr>
+                <w:sz w:val="20"/>
+              </w:rPr>
+              <w:t>N/A</w:t>
+            </w:r>
+          </w:p>
+        </w:tc>
+        <w:tc>
+          <w:tcPr>
+            <w:tcW w:w="1746" w:type="dxa"/>
+            <w:tcBorders>
+              <w:top w:val="single" w:sz="4" w:space="0" w:color="000000"/>
+              <w:left w:val="single" w:sz="4" w:space="0" w:color="000000"/>
+              <w:bottom w:val="single" w:sz="4" w:space="0" w:color="000000"/>
+              <w:right w:val="single" w:sz="4" w:space="0" w:color="000000"/>
+            </w:tcBorders>
+          </w:tcPr>
+          <w:p>
+            <w:pPr>
+              <w:spacing w:line="256" w:lineRule="auto"/>
+              <w:rPr>
+                <w:sz w:val="20"/>
+              </w:rPr>
+            </w:pPr>
+            <w:r>
+              <w:rPr>
+                <w:sz w:val="20"/>
+              </w:rPr>
+              <w:t>$</w:t>
+            </w:r>
+            <w:r>
+              <w:rPr>
+                <w:sz w:val="20"/>
+              </w:rPr>
+              <w:t xml:space="preserve"> </w:t>
+            </w:r>
+            <w:r>
+              <w:rPr>
+                <w:rFonts w:ascii="Times New Roman" w:hAnsi="Times New Roman" w:cs="Times New Roman"/>
+              </w:rPr>
+              <w:t>396</w:t>
+            </w:r>
+            <w:r>
+              <w:rPr>
+                <w:rFonts w:ascii="Times New Roman" w:hAnsi="Times New Roman" w:cs="Times New Roman"/>
+              </w:rPr>
+              <w:t>,</w:t>
+            </w:r>
+            <w:r>
+              <w:rPr>
+                <w:rFonts w:ascii="Times New Roman" w:hAnsi="Times New Roman" w:cs="Times New Roman"/>
+              </w:rPr>
+              <w:t>381</w:t>
+            </w:r>
+            <w:r>
+              <w:rPr>
+                <w:rFonts w:ascii="Times New Roman" w:hAnsi="Times New Roman" w:cs="Times New Roman"/>
+              </w:rPr>
+              <w:t>,</w:t>
+            </w:r>
+            <w:r>
+              <w:rPr>
+                <w:rFonts w:ascii="Times New Roman" w:hAnsi="Times New Roman" w:cs="Times New Roman"/>
+              </w:rPr>
+              <w:t>744</w:t>
+            </w:r>
+          </w:p>
+        </w:tc>
+      </w:tr>
+    </w:tbl>
+    <w:p>
+      <w:pPr>
+        <w:spacing w:after="0"/>
+        <w:rPr>
+          <w:rFonts w:ascii="Times New Roman" w:hAnsi="Times New Roman" w:cs="Times New Roman"/>
+        </w:rPr>
+      </w:pPr>
+    </w:p>
+    <w:p>
+      <w:pPr>
+        <w:spacing w:after="0"/>
+        <w:rPr>
+          <w:rFonts w:ascii="Times New Roman" w:hAnsi="Times New Roman" w:cs="Times New Roman"/>
+        </w:rPr>
+      </w:pPr>
+    </w:p>
+    <w:p>
+      <w:pPr>
+        <w:spacing w:after="0"/>
+        <w:rPr>
+          <w:rFonts w:ascii="Times New Roman" w:hAnsi="Times New Roman" w:cs="Times New Roman"/>
+        </w:rPr>
+      </w:pPr>
+    </w:p>
+    <w:p>
+      <w:pPr>
+        <w:spacing w:after="0"/>
+        <w:rPr>
+          <w:rFonts w:ascii="Times New Roman" w:hAnsi="Times New Roman" w:cs="Times New Roman"/>
+        </w:rPr>
+      </w:pPr>
+    </w:p>
+    <w:p>
+      <w:pPr>
+        <w:spacing w:after="0"/>
+        <w:rPr>
+          <w:rFonts w:ascii="Times New Roman" w:hAnsi="Times New Roman" w:cs="Times New Roman"/>
+        </w:rPr>
+      </w:pPr>
+    </w:p>
+    <w:p>
+      <w:pPr>
+        <w:spacing w:after="0"/>
+        <w:rPr>
+          <w:rFonts w:ascii="Times New Roman" w:hAnsi="Times New Roman" w:cs="Times New Roman"/>
+        </w:rPr>
+      </w:pPr>
+    </w:p>
+    <w:p>
+      <w:pPr>
+        <w:spacing w:after="0"/>
+        <w:rPr>
+          <w:rFonts w:ascii="Times New Roman" w:hAnsi="Times New Roman" w:cs="Times New Roman"/>
+        </w:rPr>
+      </w:pPr>
+    </w:p>
+    <w:p>
+      <w:pPr>
+        <w:spacing w:after="0"/>
+        <w:rPr>
+          <w:rFonts w:ascii="Times New Roman" w:hAnsi="Times New Roman" w:cs="Times New Roman"/>
+        </w:rPr>
+      </w:pPr>
+    </w:p>
+    <w:p>
+      <w:pPr>
+        <w:spacing w:after="0"/>
+        <w:rPr>
+          <w:rFonts w:ascii="Times New Roman" w:hAnsi="Times New Roman" w:cs="Times New Roman"/>
+        </w:rPr>
+      </w:pPr>
+    </w:p>
+    <w:p>
+      <w:pPr>
+        <w:spacing w:after="0"/>
+        <w:rPr>
+          <w:rFonts w:ascii="Times New Roman" w:hAnsi="Times New Roman" w:cs="Times New Roman"/>
+        </w:rPr>
+      </w:pPr>
+    </w:p>
+    <w:p>
+      <w:pPr>
+        <w:spacing w:after="0"/>
+        <w:rPr>
+          <w:rFonts w:ascii="Times New Roman" w:hAnsi="Times New Roman" w:cs="Times New Roman"/>
+        </w:rPr>
+      </w:pPr>
+    </w:p>
+    <w:p>
+      <w:pPr>
+        <w:spacing w:after="0"/>
+        <w:rPr>
+          <w:rFonts w:ascii="Times New Roman" w:hAnsi="Times New Roman" w:cs="Times New Roman"/>
+        </w:rPr>
+      </w:pPr>
+    </w:p>
+    <w:p>
+      <w:pPr>
+        <w:spacing w:after="0"/>
+        <w:rPr>
+          <w:rFonts w:ascii="Times New Roman" w:hAnsi="Times New Roman" w:cs="Times New Roman"/>
+        </w:rPr>
+      </w:pPr>
+    </w:p>
+    <w:p>
+      <w:pPr>
+        <w:spacing w:after="0"/>
+        <w:rPr>
+          <w:rFonts w:ascii="Times New Roman" w:hAnsi="Times New Roman" w:cs="Times New Roman"/>
+        </w:rPr>
+      </w:pPr>
+    </w:p>
+    <w:p>
+      <w:pPr>
+        <w:spacing w:after="0"/>
+        <w:rPr>
+          <w:rFonts w:ascii="Times New Roman" w:hAnsi="Times New Roman" w:cs="Times New Roman"/>
+        </w:rPr>
+      </w:pPr>
+      <w:r>
+        <w:rPr>
+          <w:rFonts w:ascii="Times New Roman" w:hAnsi="Times New Roman" w:cs="Times New Roman"/>
+        </w:rPr>
+        <w:lastRenderedPageBreak/>
         <w:t>Private Cloud setup cost estimation</w:t>
       </w:r>
     </w:p>
@@ -1749,30 +2846,12 @@
           <w:rFonts w:ascii="Times New Roman" w:hAnsi="Times New Roman" w:cs="Times New Roman"/>
         </w:rPr>
       </w:pPr>
-    </w:p>
-    <w:p>
-      <w:pPr>
-        <w:spacing w:after="0"/>
-        <w:rPr>
-          <w:rFonts w:ascii="Times New Roman" w:hAnsi="Times New Roman" w:cs="Times New Roman"/>
-        </w:rPr>
-      </w:pPr>
-    </w:p>
-    <w:p>
-      <w:pPr>
-        <w:spacing w:after="0"/>
-        <w:rPr>
-          <w:rFonts w:ascii="Times New Roman" w:hAnsi="Times New Roman" w:cs="Times New Roman"/>
-        </w:rPr>
-      </w:pPr>
-    </w:p>
-    <w:p>
-      <w:pPr>
-        <w:spacing w:after="0"/>
-        <w:rPr>
-          <w:rFonts w:ascii="Times New Roman" w:hAnsi="Times New Roman" w:cs="Times New Roman"/>
-        </w:rPr>
-      </w:pPr>
+      <w:r>
+        <w:rPr>
+          <w:rFonts w:ascii="Times New Roman" w:hAnsi="Times New Roman" w:cs="Times New Roman"/>
+        </w:rPr>
+        <w:t>Cost breakdown</w:t>
+      </w:r>
     </w:p>
     <w:tbl>
       <w:tblPr>
@@ -3496,13 +4575,64 @@
           <w:szCs w:val="24"/>
         </w:rPr>
       </w:pPr>
-      <w:r>
+    </w:p>
+    <w:p>
+      <w:pPr>
         <w:rPr>
           <w:rFonts w:ascii="Times New Roman" w:hAnsi="Times New Roman" w:cs="Times New Roman"/>
           <w:b/>
           <w:sz w:val="24"/>
           <w:szCs w:val="24"/>
         </w:rPr>
+      </w:pPr>
+    </w:p>
+    <w:p>
+      <w:pPr>
+        <w:rPr>
+          <w:rFonts w:ascii="Times New Roman" w:hAnsi="Times New Roman" w:cs="Times New Roman"/>
+          <w:b/>
+          <w:sz w:val="24"/>
+          <w:szCs w:val="24"/>
+        </w:rPr>
+      </w:pPr>
+    </w:p>
+    <w:p>
+      <w:pPr>
+        <w:rPr>
+          <w:rFonts w:ascii="Times New Roman" w:hAnsi="Times New Roman" w:cs="Times New Roman"/>
+          <w:b/>
+          <w:sz w:val="24"/>
+          <w:szCs w:val="24"/>
+        </w:rPr>
+      </w:pPr>
+    </w:p>
+    <w:p>
+      <w:pPr>
+        <w:rPr>
+          <w:rFonts w:ascii="Times New Roman" w:hAnsi="Times New Roman" w:cs="Times New Roman"/>
+          <w:b/>
+          <w:sz w:val="24"/>
+          <w:szCs w:val="24"/>
+        </w:rPr>
+      </w:pPr>
+    </w:p>
+    <w:p>
+      <w:pPr>
+        <w:rPr>
+          <w:rFonts w:ascii="Times New Roman" w:hAnsi="Times New Roman" w:cs="Times New Roman"/>
+          <w:b/>
+          <w:sz w:val="24"/>
+          <w:szCs w:val="24"/>
+        </w:rPr>
+      </w:pPr>
+      <w:r>
+        <w:rPr>
+          <w:rFonts w:ascii="Times New Roman" w:hAnsi="Times New Roman" w:cs="Times New Roman"/>
+          <w:b/>
+          <w:sz w:val="24"/>
+          <w:szCs w:val="24"/>
+        </w:rPr>
+        <w:lastRenderedPageBreak/>
         <w:t xml:space="preserve">Setup </w:t>
       </w:r>
       <w:r>
@@ -5072,6 +6202,7 @@
         <w:rPr>
           <w:rFonts w:ascii="Times New Roman" w:hAnsi="Times New Roman" w:cs="Times New Roman"/>
         </w:rPr>
+        <w:lastRenderedPageBreak/>
         <w:tab/>
       </w:r>
       <w:r>
@@ -5143,19 +6274,11 @@
         </w:rPr>
         <w:t xml:space="preserve"> instance cost </w:t>
       </w:r>
-    </w:p>
-    <w:p>
-      <w:pPr>
-        <w:spacing w:after="0"/>
-        <w:rPr>
-          <w:rFonts w:ascii="Times New Roman" w:hAnsi="Times New Roman" w:cs="Times New Roman"/>
-        </w:rPr>
-      </w:pPr>
-      <w:r>
-        <w:rPr>
-          <w:rFonts w:ascii="Times New Roman" w:hAnsi="Times New Roman" w:cs="Times New Roman"/>
-        </w:rPr>
-        <w:t>36 cores, 244 GB of Memory and 24* 2000 HDD at the cost of $5.52 per hour</w:t>
+      <w:r>
+        <w:rPr>
+          <w:rFonts w:ascii="Times New Roman" w:hAnsi="Times New Roman" w:cs="Times New Roman"/>
+        </w:rPr>
+        <w:t>0.166/hr</w:t>
       </w:r>
     </w:p>
     <w:p>
@@ -5530,16 +6653,716 @@
         <w:rPr>
           <w:rFonts w:ascii="Times New Roman" w:hAnsi="Times New Roman" w:cs="Times New Roman"/>
         </w:rPr>
+        <w:t>Cost break down</w:t>
+      </w:r>
+    </w:p>
+    <w:tbl>
+      <w:tblPr>
+        <w:tblStyle w:val="TableGrid"/>
+        <w:tblW w:w="9354" w:type="dxa"/>
+        <w:tblInd w:w="5" w:type="dxa"/>
+        <w:tblCellMar>
+          <w:top w:w="40" w:type="dxa"/>
+          <w:left w:w="105" w:type="dxa"/>
+          <w:right w:w="115" w:type="dxa"/>
+        </w:tblCellMar>
+        <w:tblLook w:val="04A0" w:firstRow="1" w:lastRow="0" w:firstColumn="1" w:lastColumn="0" w:noHBand="0" w:noVBand="1"/>
+      </w:tblPr>
+      <w:tblGrid>
+        <w:gridCol w:w="1794"/>
+        <w:gridCol w:w="2278"/>
+        <w:gridCol w:w="1750"/>
+        <w:gridCol w:w="1780"/>
+        <w:gridCol w:w="1752"/>
+      </w:tblGrid>
+      <w:tr>
+        <w:trPr>
+          <w:trHeight w:val="255"/>
+        </w:trPr>
+        <w:tc>
+          <w:tcPr>
+            <w:tcW w:w="1796" w:type="dxa"/>
+            <w:tcBorders>
+              <w:top w:val="single" w:sz="4" w:space="0" w:color="000000"/>
+              <w:left w:val="single" w:sz="4" w:space="0" w:color="000000"/>
+              <w:bottom w:val="single" w:sz="4" w:space="0" w:color="000000"/>
+              <w:right w:val="single" w:sz="4" w:space="0" w:color="000000"/>
+            </w:tcBorders>
+            <w:hideMark/>
+          </w:tcPr>
+          <w:p>
+            <w:pPr>
+              <w:spacing w:line="256" w:lineRule="auto"/>
+              <w:ind w:left="5"/>
+              <w:rPr>
+                <w:sz w:val="20"/>
+              </w:rPr>
+            </w:pPr>
+          </w:p>
+        </w:tc>
+        <w:tc>
+          <w:tcPr>
+            <w:tcW w:w="2280" w:type="dxa"/>
+            <w:tcBorders>
+              <w:top w:val="single" w:sz="4" w:space="0" w:color="000000"/>
+              <w:left w:val="single" w:sz="4" w:space="0" w:color="000000"/>
+              <w:bottom w:val="single" w:sz="4" w:space="0" w:color="000000"/>
+              <w:right w:val="single" w:sz="4" w:space="0" w:color="000000"/>
+            </w:tcBorders>
+            <w:hideMark/>
+          </w:tcPr>
+          <w:p>
+            <w:pPr>
+              <w:spacing w:line="256" w:lineRule="auto"/>
+              <w:ind w:left="10"/>
+              <w:jc w:val="center"/>
+              <w:rPr>
+                <w:sz w:val="20"/>
+              </w:rPr>
+            </w:pPr>
+            <w:r>
+              <w:rPr>
+                <w:sz w:val="20"/>
+              </w:rPr>
+              <w:t xml:space="preserve">Description </w:t>
+            </w:r>
+          </w:p>
+        </w:tc>
+        <w:tc>
+          <w:tcPr>
+            <w:tcW w:w="1751" w:type="dxa"/>
+            <w:tcBorders>
+              <w:top w:val="single" w:sz="4" w:space="0" w:color="000000"/>
+              <w:left w:val="single" w:sz="4" w:space="0" w:color="000000"/>
+              <w:bottom w:val="single" w:sz="4" w:space="0" w:color="000000"/>
+              <w:right w:val="single" w:sz="4" w:space="0" w:color="000000"/>
+            </w:tcBorders>
+            <w:hideMark/>
+          </w:tcPr>
+          <w:p>
+            <w:pPr>
+              <w:spacing w:line="256" w:lineRule="auto"/>
+              <w:ind w:left="5"/>
+              <w:jc w:val="center"/>
+              <w:rPr>
+                <w:sz w:val="20"/>
+              </w:rPr>
+            </w:pPr>
+            <w:r>
+              <w:rPr>
+                <w:sz w:val="20"/>
+              </w:rPr>
+              <w:t>Price</w:t>
+            </w:r>
+          </w:p>
+        </w:tc>
+        <w:tc>
+          <w:tcPr>
+            <w:tcW w:w="1781" w:type="dxa"/>
+            <w:tcBorders>
+              <w:top w:val="single" w:sz="4" w:space="0" w:color="000000"/>
+              <w:left w:val="single" w:sz="4" w:space="0" w:color="000000"/>
+              <w:bottom w:val="single" w:sz="4" w:space="0" w:color="000000"/>
+              <w:right w:val="single" w:sz="4" w:space="0" w:color="000000"/>
+            </w:tcBorders>
+            <w:hideMark/>
+          </w:tcPr>
+          <w:p>
+            <w:pPr>
+              <w:spacing w:line="256" w:lineRule="auto"/>
+              <w:ind w:right="5"/>
+              <w:jc w:val="center"/>
+              <w:rPr>
+                <w:sz w:val="20"/>
+              </w:rPr>
+            </w:pPr>
+            <w:r>
+              <w:rPr>
+                <w:sz w:val="20"/>
+              </w:rPr>
+              <w:t xml:space="preserve">Quantity </w:t>
+            </w:r>
+          </w:p>
+        </w:tc>
+        <w:tc>
+          <w:tcPr>
+            <w:tcW w:w="1746" w:type="dxa"/>
+            <w:tcBorders>
+              <w:top w:val="single" w:sz="4" w:space="0" w:color="000000"/>
+              <w:left w:val="single" w:sz="4" w:space="0" w:color="000000"/>
+              <w:bottom w:val="single" w:sz="4" w:space="0" w:color="000000"/>
+              <w:right w:val="single" w:sz="4" w:space="0" w:color="000000"/>
+            </w:tcBorders>
+            <w:hideMark/>
+          </w:tcPr>
+          <w:p>
+            <w:pPr>
+              <w:spacing w:line="256" w:lineRule="auto"/>
+              <w:ind w:left="4"/>
+              <w:jc w:val="center"/>
+              <w:rPr>
+                <w:sz w:val="20"/>
+              </w:rPr>
+            </w:pPr>
+            <w:r>
+              <w:rPr>
+                <w:sz w:val="20"/>
+              </w:rPr>
+              <w:t>Total Price for 5 years</w:t>
+            </w:r>
+          </w:p>
+        </w:tc>
+      </w:tr>
+      <w:tr>
+        <w:trPr>
+          <w:trHeight w:val="255"/>
+        </w:trPr>
+        <w:tc>
+          <w:tcPr>
+            <w:tcW w:w="1796" w:type="dxa"/>
+            <w:tcBorders>
+              <w:top w:val="single" w:sz="4" w:space="0" w:color="000000"/>
+              <w:left w:val="single" w:sz="4" w:space="0" w:color="000000"/>
+              <w:bottom w:val="single" w:sz="4" w:space="0" w:color="000000"/>
+              <w:right w:val="single" w:sz="4" w:space="0" w:color="000000"/>
+            </w:tcBorders>
+            <w:hideMark/>
+          </w:tcPr>
+          <w:p>
+            <w:pPr>
+              <w:spacing w:line="256" w:lineRule="auto"/>
+              <w:ind w:left="5"/>
+              <w:rPr>
+                <w:sz w:val="20"/>
+              </w:rPr>
+            </w:pPr>
+            <w:r>
+              <w:rPr>
+                <w:sz w:val="20"/>
+              </w:rPr>
+              <w:t xml:space="preserve">Compute Servers </w:t>
+            </w:r>
+          </w:p>
+        </w:tc>
+        <w:tc>
+          <w:tcPr>
+            <w:tcW w:w="2280" w:type="dxa"/>
+            <w:tcBorders>
+              <w:top w:val="single" w:sz="4" w:space="0" w:color="000000"/>
+              <w:left w:val="single" w:sz="4" w:space="0" w:color="000000"/>
+              <w:bottom w:val="single" w:sz="4" w:space="0" w:color="000000"/>
+              <w:right w:val="single" w:sz="4" w:space="0" w:color="000000"/>
+            </w:tcBorders>
+            <w:hideMark/>
+          </w:tcPr>
+          <w:p>
+            <w:pPr>
+              <w:spacing w:line="256" w:lineRule="auto"/>
+              <w:ind w:left="5"/>
+              <w:rPr>
+                <w:sz w:val="20"/>
+              </w:rPr>
+            </w:pPr>
+            <w:r>
+              <w:rPr>
+                <w:sz w:val="20"/>
+              </w:rPr>
+              <w:t>R</w:t>
+            </w:r>
+            <w:proofErr w:type="gramStart"/>
+            <w:r>
+              <w:rPr>
+                <w:sz w:val="20"/>
+              </w:rPr>
+              <w:t>3.</w:t>
+            </w:r>
+            <w:r>
+              <w:rPr>
+                <w:sz w:val="20"/>
+              </w:rPr>
+              <w:t>large</w:t>
+            </w:r>
+            <w:proofErr w:type="gramEnd"/>
+          </w:p>
+        </w:tc>
+        <w:tc>
+          <w:tcPr>
+            <w:tcW w:w="1751" w:type="dxa"/>
+            <w:tcBorders>
+              <w:top w:val="single" w:sz="4" w:space="0" w:color="000000"/>
+              <w:left w:val="single" w:sz="4" w:space="0" w:color="000000"/>
+              <w:bottom w:val="single" w:sz="4" w:space="0" w:color="000000"/>
+              <w:right w:val="single" w:sz="4" w:space="0" w:color="000000"/>
+            </w:tcBorders>
+            <w:hideMark/>
+          </w:tcPr>
+          <w:p>
+            <w:pPr>
+              <w:spacing w:line="256" w:lineRule="auto"/>
+              <w:ind w:left="6"/>
+              <w:rPr>
+                <w:sz w:val="20"/>
+              </w:rPr>
+            </w:pPr>
+            <w:r>
+              <w:rPr>
+                <w:sz w:val="20"/>
+              </w:rPr>
+              <w:t xml:space="preserve">$ </w:t>
+            </w:r>
+            <w:r>
+              <w:rPr>
+                <w:sz w:val="20"/>
+              </w:rPr>
+              <w:t>0.166</w:t>
+            </w:r>
+            <w:r>
+              <w:rPr>
+                <w:sz w:val="20"/>
+              </w:rPr>
+              <w:t>/hr</w:t>
+            </w:r>
+          </w:p>
+        </w:tc>
+        <w:tc>
+          <w:tcPr>
+            <w:tcW w:w="1781" w:type="dxa"/>
+            <w:tcBorders>
+              <w:top w:val="single" w:sz="4" w:space="0" w:color="000000"/>
+              <w:left w:val="single" w:sz="4" w:space="0" w:color="000000"/>
+              <w:bottom w:val="single" w:sz="4" w:space="0" w:color="000000"/>
+              <w:right w:val="single" w:sz="4" w:space="0" w:color="000000"/>
+            </w:tcBorders>
+            <w:hideMark/>
+          </w:tcPr>
+          <w:p>
+            <w:pPr>
+              <w:spacing w:line="256" w:lineRule="auto"/>
+              <w:rPr>
+                <w:sz w:val="20"/>
+              </w:rPr>
+            </w:pPr>
+            <w:r>
+              <w:rPr>
+                <w:sz w:val="20"/>
+              </w:rPr>
+              <w:t>1</w:t>
+            </w:r>
+            <w:r>
+              <w:rPr>
+                <w:sz w:val="20"/>
+              </w:rPr>
+              <w:t>,000,000</w:t>
+            </w:r>
+          </w:p>
+        </w:tc>
+        <w:tc>
+          <w:tcPr>
+            <w:tcW w:w="1746" w:type="dxa"/>
+            <w:tcBorders>
+              <w:top w:val="single" w:sz="4" w:space="0" w:color="000000"/>
+              <w:left w:val="single" w:sz="4" w:space="0" w:color="000000"/>
+              <w:bottom w:val="single" w:sz="4" w:space="0" w:color="000000"/>
+              <w:right w:val="single" w:sz="4" w:space="0" w:color="000000"/>
+            </w:tcBorders>
+            <w:hideMark/>
+          </w:tcPr>
+          <w:p>
+            <w:pPr>
+              <w:spacing w:line="256" w:lineRule="auto"/>
+              <w:rPr>
+                <w:sz w:val="20"/>
+              </w:rPr>
+            </w:pPr>
+            <w:r>
+              <w:rPr>
+                <w:sz w:val="20"/>
+              </w:rPr>
+              <w:t>$</w:t>
+            </w:r>
+            <w:r>
+              <w:rPr>
+                <w:rFonts w:ascii="Times New Roman" w:hAnsi="Times New Roman" w:cs="Times New Roman"/>
+              </w:rPr>
+              <w:t>7</w:t>
+            </w:r>
+            <w:r>
+              <w:rPr>
+                <w:rFonts w:ascii="Times New Roman" w:hAnsi="Times New Roman" w:cs="Times New Roman"/>
+              </w:rPr>
+              <w:t>,</w:t>
+            </w:r>
+            <w:r>
+              <w:rPr>
+                <w:rFonts w:ascii="Times New Roman" w:hAnsi="Times New Roman" w:cs="Times New Roman"/>
+              </w:rPr>
+              <w:t>270</w:t>
+            </w:r>
+            <w:r>
+              <w:rPr>
+                <w:rFonts w:ascii="Times New Roman" w:hAnsi="Times New Roman" w:cs="Times New Roman"/>
+              </w:rPr>
+              <w:t>,</w:t>
+            </w:r>
+            <w:r>
+              <w:rPr>
+                <w:rFonts w:ascii="Times New Roman" w:hAnsi="Times New Roman" w:cs="Times New Roman"/>
+              </w:rPr>
+              <w:t>800</w:t>
+            </w:r>
+            <w:r>
+              <w:rPr>
+                <w:rFonts w:ascii="Times New Roman" w:hAnsi="Times New Roman" w:cs="Times New Roman"/>
+              </w:rPr>
+              <w:t>,</w:t>
+            </w:r>
+            <w:r>
+              <w:rPr>
+                <w:rFonts w:ascii="Times New Roman" w:hAnsi="Times New Roman" w:cs="Times New Roman"/>
+              </w:rPr>
+              <w:t>000</w:t>
+            </w:r>
+          </w:p>
+        </w:tc>
+      </w:tr>
+      <w:tr>
+        <w:trPr>
+          <w:trHeight w:val="255"/>
+        </w:trPr>
+        <w:tc>
+          <w:tcPr>
+            <w:tcW w:w="1796" w:type="dxa"/>
+            <w:tcBorders>
+              <w:top w:val="single" w:sz="4" w:space="0" w:color="000000"/>
+              <w:left w:val="single" w:sz="4" w:space="0" w:color="000000"/>
+              <w:bottom w:val="single" w:sz="4" w:space="0" w:color="000000"/>
+              <w:right w:val="single" w:sz="4" w:space="0" w:color="000000"/>
+            </w:tcBorders>
+          </w:tcPr>
+          <w:p>
+            <w:pPr>
+              <w:spacing w:line="256" w:lineRule="auto"/>
+              <w:ind w:left="5"/>
+              <w:rPr>
+                <w:sz w:val="20"/>
+              </w:rPr>
+            </w:pPr>
+            <w:r>
+              <w:rPr>
+                <w:sz w:val="20"/>
+              </w:rPr>
+              <w:t>Distributed Storage</w:t>
+            </w:r>
+          </w:p>
+        </w:tc>
+        <w:tc>
+          <w:tcPr>
+            <w:tcW w:w="2280" w:type="dxa"/>
+            <w:tcBorders>
+              <w:top w:val="single" w:sz="4" w:space="0" w:color="000000"/>
+              <w:left w:val="single" w:sz="4" w:space="0" w:color="000000"/>
+              <w:bottom w:val="single" w:sz="4" w:space="0" w:color="000000"/>
+              <w:right w:val="single" w:sz="4" w:space="0" w:color="000000"/>
+            </w:tcBorders>
+          </w:tcPr>
+          <w:p>
+            <w:pPr>
+              <w:spacing w:line="256" w:lineRule="auto"/>
+              <w:ind w:left="5"/>
+              <w:rPr>
+                <w:sz w:val="20"/>
+              </w:rPr>
+            </w:pPr>
+            <w:r>
+              <w:rPr>
+                <w:sz w:val="20"/>
+              </w:rPr>
+              <w:t>S3</w:t>
+            </w:r>
+          </w:p>
+        </w:tc>
+        <w:tc>
+          <w:tcPr>
+            <w:tcW w:w="1751" w:type="dxa"/>
+            <w:tcBorders>
+              <w:top w:val="single" w:sz="4" w:space="0" w:color="000000"/>
+              <w:left w:val="single" w:sz="4" w:space="0" w:color="000000"/>
+              <w:bottom w:val="single" w:sz="4" w:space="0" w:color="000000"/>
+              <w:right w:val="single" w:sz="4" w:space="0" w:color="000000"/>
+            </w:tcBorders>
+          </w:tcPr>
+          <w:p>
+            <w:pPr>
+              <w:spacing w:line="256" w:lineRule="auto"/>
+              <w:ind w:left="6"/>
+              <w:rPr>
+                <w:sz w:val="20"/>
+              </w:rPr>
+            </w:pPr>
+            <w:r>
+              <w:rPr>
+                <w:sz w:val="20"/>
+              </w:rPr>
+              <w:t>$ 0.021/GB</w:t>
+            </w:r>
+          </w:p>
+        </w:tc>
+        <w:tc>
+          <w:tcPr>
+            <w:tcW w:w="1781" w:type="dxa"/>
+            <w:tcBorders>
+              <w:top w:val="single" w:sz="4" w:space="0" w:color="000000"/>
+              <w:left w:val="single" w:sz="4" w:space="0" w:color="000000"/>
+              <w:bottom w:val="single" w:sz="4" w:space="0" w:color="000000"/>
+              <w:right w:val="single" w:sz="4" w:space="0" w:color="000000"/>
+            </w:tcBorders>
+          </w:tcPr>
+          <w:p>
+            <w:pPr>
+              <w:spacing w:line="256" w:lineRule="auto"/>
+              <w:rPr>
+                <w:sz w:val="20"/>
+              </w:rPr>
+            </w:pPr>
+          </w:p>
+        </w:tc>
+        <w:tc>
+          <w:tcPr>
+            <w:tcW w:w="1746" w:type="dxa"/>
+            <w:tcBorders>
+              <w:top w:val="single" w:sz="4" w:space="0" w:color="000000"/>
+              <w:left w:val="single" w:sz="4" w:space="0" w:color="000000"/>
+              <w:bottom w:val="single" w:sz="4" w:space="0" w:color="000000"/>
+              <w:right w:val="single" w:sz="4" w:space="0" w:color="000000"/>
+            </w:tcBorders>
+          </w:tcPr>
+          <w:p>
+            <w:pPr>
+              <w:spacing w:line="256" w:lineRule="auto"/>
+              <w:rPr>
+                <w:sz w:val="20"/>
+              </w:rPr>
+            </w:pPr>
+            <w:r>
+              <w:rPr>
+                <w:sz w:val="20"/>
+              </w:rPr>
+              <w:t>$</w:t>
+            </w:r>
+            <w:r>
+              <w:rPr>
+                <w:rFonts w:ascii="Times New Roman" w:hAnsi="Times New Roman" w:cs="Times New Roman"/>
+              </w:rPr>
+              <w:t>13,212,057.6</w:t>
+            </w:r>
+          </w:p>
+        </w:tc>
+      </w:tr>
+      <w:tr>
+        <w:trPr>
+          <w:trHeight w:val="255"/>
+        </w:trPr>
+        <w:tc>
+          <w:tcPr>
+            <w:tcW w:w="1796" w:type="dxa"/>
+            <w:tcBorders>
+              <w:top w:val="single" w:sz="4" w:space="0" w:color="000000"/>
+              <w:left w:val="single" w:sz="4" w:space="0" w:color="000000"/>
+              <w:bottom w:val="single" w:sz="4" w:space="0" w:color="000000"/>
+              <w:right w:val="single" w:sz="4" w:space="0" w:color="000000"/>
+            </w:tcBorders>
+          </w:tcPr>
+          <w:p>
+            <w:pPr>
+              <w:spacing w:line="256" w:lineRule="auto"/>
+              <w:ind w:left="5"/>
+              <w:rPr>
+                <w:sz w:val="20"/>
+              </w:rPr>
+            </w:pPr>
+            <w:r>
+              <w:rPr>
+                <w:sz w:val="20"/>
+              </w:rPr>
+              <w:t>Total</w:t>
+            </w:r>
+          </w:p>
+        </w:tc>
+        <w:tc>
+          <w:tcPr>
+            <w:tcW w:w="2280" w:type="dxa"/>
+            <w:tcBorders>
+              <w:top w:val="single" w:sz="4" w:space="0" w:color="000000"/>
+              <w:left w:val="single" w:sz="4" w:space="0" w:color="000000"/>
+              <w:bottom w:val="single" w:sz="4" w:space="0" w:color="000000"/>
+              <w:right w:val="single" w:sz="4" w:space="0" w:color="000000"/>
+            </w:tcBorders>
+          </w:tcPr>
+          <w:p>
+            <w:pPr>
+              <w:spacing w:line="256" w:lineRule="auto"/>
+              <w:ind w:left="5"/>
+              <w:rPr>
+                <w:sz w:val="20"/>
+              </w:rPr>
+            </w:pPr>
+            <w:r>
+              <w:rPr>
+                <w:sz w:val="20"/>
+              </w:rPr>
+              <w:t>N/A</w:t>
+            </w:r>
+          </w:p>
+        </w:tc>
+        <w:tc>
+          <w:tcPr>
+            <w:tcW w:w="1751" w:type="dxa"/>
+            <w:tcBorders>
+              <w:top w:val="single" w:sz="4" w:space="0" w:color="000000"/>
+              <w:left w:val="single" w:sz="4" w:space="0" w:color="000000"/>
+              <w:bottom w:val="single" w:sz="4" w:space="0" w:color="000000"/>
+              <w:right w:val="single" w:sz="4" w:space="0" w:color="000000"/>
+            </w:tcBorders>
+          </w:tcPr>
+          <w:p>
+            <w:pPr>
+              <w:spacing w:line="256" w:lineRule="auto"/>
+              <w:ind w:left="6"/>
+              <w:rPr>
+                <w:sz w:val="20"/>
+              </w:rPr>
+            </w:pPr>
+            <w:r>
+              <w:rPr>
+                <w:sz w:val="20"/>
+              </w:rPr>
+              <w:t>N/A</w:t>
+            </w:r>
+          </w:p>
+        </w:tc>
+        <w:tc>
+          <w:tcPr>
+            <w:tcW w:w="1781" w:type="dxa"/>
+            <w:tcBorders>
+              <w:top w:val="single" w:sz="4" w:space="0" w:color="000000"/>
+              <w:left w:val="single" w:sz="4" w:space="0" w:color="000000"/>
+              <w:bottom w:val="single" w:sz="4" w:space="0" w:color="000000"/>
+              <w:right w:val="single" w:sz="4" w:space="0" w:color="000000"/>
+            </w:tcBorders>
+          </w:tcPr>
+          <w:p>
+            <w:pPr>
+              <w:spacing w:line="256" w:lineRule="auto"/>
+              <w:rPr>
+                <w:sz w:val="20"/>
+              </w:rPr>
+            </w:pPr>
+            <w:r>
+              <w:rPr>
+                <w:sz w:val="20"/>
+              </w:rPr>
+              <w:t>N/A</w:t>
+            </w:r>
+          </w:p>
+        </w:tc>
+        <w:tc>
+          <w:tcPr>
+            <w:tcW w:w="1746" w:type="dxa"/>
+            <w:tcBorders>
+              <w:top w:val="single" w:sz="4" w:space="0" w:color="000000"/>
+              <w:left w:val="single" w:sz="4" w:space="0" w:color="000000"/>
+              <w:bottom w:val="single" w:sz="4" w:space="0" w:color="000000"/>
+              <w:right w:val="single" w:sz="4" w:space="0" w:color="000000"/>
+            </w:tcBorders>
+          </w:tcPr>
+          <w:p>
+            <w:pPr>
+              <w:spacing w:line="256" w:lineRule="auto"/>
+              <w:rPr>
+                <w:sz w:val="20"/>
+              </w:rPr>
+            </w:pPr>
+            <w:r>
+              <w:rPr>
+                <w:sz w:val="20"/>
+              </w:rPr>
+              <w:t>$</w:t>
+            </w:r>
+            <w:r>
+              <w:rPr>
+                <w:rFonts w:ascii="Times New Roman" w:hAnsi="Times New Roman" w:cs="Times New Roman"/>
+              </w:rPr>
+              <w:t>7</w:t>
+            </w:r>
+            <w:r>
+              <w:rPr>
+                <w:rFonts w:ascii="Times New Roman" w:hAnsi="Times New Roman" w:cs="Times New Roman"/>
+              </w:rPr>
+              <w:t>,</w:t>
+            </w:r>
+            <w:r>
+              <w:rPr>
+                <w:rFonts w:ascii="Times New Roman" w:hAnsi="Times New Roman" w:cs="Times New Roman"/>
+              </w:rPr>
+              <w:t>284</w:t>
+            </w:r>
+            <w:r>
+              <w:rPr>
+                <w:rFonts w:ascii="Times New Roman" w:hAnsi="Times New Roman" w:cs="Times New Roman"/>
+              </w:rPr>
+              <w:t>,</w:t>
+            </w:r>
+            <w:r>
+              <w:rPr>
+                <w:rFonts w:ascii="Times New Roman" w:hAnsi="Times New Roman" w:cs="Times New Roman"/>
+              </w:rPr>
+              <w:t>012</w:t>
+            </w:r>
+            <w:r>
+              <w:rPr>
+                <w:rFonts w:ascii="Times New Roman" w:hAnsi="Times New Roman" w:cs="Times New Roman"/>
+              </w:rPr>
+              <w:t>,</w:t>
+            </w:r>
+            <w:r>
+              <w:rPr>
+                <w:rFonts w:ascii="Times New Roman" w:hAnsi="Times New Roman" w:cs="Times New Roman"/>
+              </w:rPr>
+              <w:t>057.6</w:t>
+            </w:r>
+          </w:p>
+        </w:tc>
+      </w:tr>
+    </w:tbl>
+    <w:p>
+      <w:pPr>
+        <w:spacing w:after="0"/>
+        <w:rPr>
+          <w:rFonts w:ascii="Times New Roman" w:hAnsi="Times New Roman" w:cs="Times New Roman"/>
+        </w:rPr>
+      </w:pPr>
+    </w:p>
+    <w:p>
+      <w:pPr>
+        <w:spacing w:after="0"/>
+        <w:rPr>
+          <w:rFonts w:ascii="Times New Roman" w:hAnsi="Times New Roman" w:cs="Times New Roman"/>
+        </w:rPr>
+      </w:pPr>
+    </w:p>
+    <w:p>
+      <w:pPr>
+        <w:spacing w:after="0"/>
+        <w:rPr>
+          <w:rFonts w:ascii="Times New Roman" w:hAnsi="Times New Roman" w:cs="Times New Roman"/>
+        </w:rPr>
+      </w:pPr>
+      <w:r>
+        <w:rPr>
+          <w:rFonts w:ascii="Times New Roman" w:hAnsi="Times New Roman" w:cs="Times New Roman"/>
+        </w:rPr>
         <w:t>Private Cloud setup cost estimation</w:t>
       </w:r>
-    </w:p>
-    <w:p>
-      <w:pPr>
-        <w:spacing w:after="0"/>
-        <w:rPr>
-          <w:rFonts w:ascii="Times New Roman" w:hAnsi="Times New Roman" w:cs="Times New Roman"/>
-        </w:rPr>
-      </w:pPr>
     </w:p>
     <w:p>
       <w:pPr>
@@ -5603,6 +7426,125 @@
         </w:drawing>
       </w:r>
     </w:p>
+    <w:p>
+      <w:pPr>
+        <w:spacing w:after="0"/>
+        <w:rPr>
+          <w:rFonts w:ascii="Times New Roman" w:hAnsi="Times New Roman" w:cs="Times New Roman"/>
+        </w:rPr>
+      </w:pPr>
+    </w:p>
+    <w:p>
+      <w:pPr>
+        <w:spacing w:after="0"/>
+        <w:rPr>
+          <w:rFonts w:ascii="Times New Roman" w:hAnsi="Times New Roman" w:cs="Times New Roman"/>
+        </w:rPr>
+      </w:pPr>
+    </w:p>
+    <w:p>
+      <w:pPr>
+        <w:spacing w:after="0"/>
+        <w:rPr>
+          <w:rFonts w:ascii="Times New Roman" w:hAnsi="Times New Roman" w:cs="Times New Roman"/>
+        </w:rPr>
+      </w:pPr>
+    </w:p>
+    <w:p>
+      <w:pPr>
+        <w:spacing w:after="0"/>
+        <w:rPr>
+          <w:rFonts w:ascii="Times New Roman" w:hAnsi="Times New Roman" w:cs="Times New Roman"/>
+        </w:rPr>
+      </w:pPr>
+    </w:p>
+    <w:p>
+      <w:pPr>
+        <w:spacing w:after="0"/>
+        <w:rPr>
+          <w:rFonts w:ascii="Times New Roman" w:hAnsi="Times New Roman" w:cs="Times New Roman"/>
+        </w:rPr>
+      </w:pPr>
+    </w:p>
+    <w:p>
+      <w:pPr>
+        <w:spacing w:after="0"/>
+        <w:rPr>
+          <w:rFonts w:ascii="Times New Roman" w:hAnsi="Times New Roman" w:cs="Times New Roman"/>
+        </w:rPr>
+      </w:pPr>
+    </w:p>
+    <w:p>
+      <w:pPr>
+        <w:spacing w:after="0"/>
+        <w:rPr>
+          <w:rFonts w:ascii="Times New Roman" w:hAnsi="Times New Roman" w:cs="Times New Roman"/>
+        </w:rPr>
+      </w:pPr>
+    </w:p>
+    <w:p>
+      <w:pPr>
+        <w:spacing w:after="0"/>
+        <w:rPr>
+          <w:rFonts w:ascii="Times New Roman" w:hAnsi="Times New Roman" w:cs="Times New Roman"/>
+        </w:rPr>
+      </w:pPr>
+    </w:p>
+    <w:p>
+      <w:pPr>
+        <w:spacing w:after="0"/>
+        <w:rPr>
+          <w:rFonts w:ascii="Times New Roman" w:hAnsi="Times New Roman" w:cs="Times New Roman"/>
+        </w:rPr>
+      </w:pPr>
+    </w:p>
+    <w:p>
+      <w:pPr>
+        <w:spacing w:after="0"/>
+        <w:rPr>
+          <w:rFonts w:ascii="Times New Roman" w:hAnsi="Times New Roman" w:cs="Times New Roman"/>
+        </w:rPr>
+      </w:pPr>
+    </w:p>
+    <w:p>
+      <w:pPr>
+        <w:spacing w:after="0"/>
+        <w:rPr>
+          <w:rFonts w:ascii="Times New Roman" w:hAnsi="Times New Roman" w:cs="Times New Roman"/>
+        </w:rPr>
+      </w:pPr>
+    </w:p>
+    <w:p>
+      <w:pPr>
+        <w:spacing w:after="0"/>
+        <w:rPr>
+          <w:rFonts w:ascii="Times New Roman" w:hAnsi="Times New Roman" w:cs="Times New Roman"/>
+        </w:rPr>
+      </w:pPr>
+    </w:p>
+    <w:p>
+      <w:pPr>
+        <w:spacing w:after="0"/>
+        <w:rPr>
+          <w:rFonts w:ascii="Times New Roman" w:hAnsi="Times New Roman" w:cs="Times New Roman"/>
+        </w:rPr>
+      </w:pPr>
+      <w:r>
+        <w:rPr>
+          <w:rFonts w:ascii="Times New Roman" w:hAnsi="Times New Roman" w:cs="Times New Roman"/>
+        </w:rPr>
+        <w:lastRenderedPageBreak/>
+        <w:t>Cost break do</w:t>
+      </w:r>
+      <w:bookmarkStart w:id="0" w:name="_GoBack"/>
+      <w:bookmarkEnd w:id="0"/>
+      <w:r>
+        <w:rPr>
+          <w:rFonts w:ascii="Times New Roman" w:hAnsi="Times New Roman" w:cs="Times New Roman"/>
+        </w:rPr>
+        <w:t>wn</w:t>
+      </w:r>
+    </w:p>
     <w:tbl>
       <w:tblPr>
         <w:tblStyle w:val="TableGrid"/>
@@ -7328,8 +9270,6 @@
               </w:rPr>
               <w:t>,</w:t>
             </w:r>
-            <w:bookmarkStart w:id="0" w:name="_GoBack"/>
-            <w:bookmarkEnd w:id="0"/>
             <w:r>
               <w:rPr>
                 <w:sz w:val="20"/>

</xml_diff>